<commit_message>
Adding updated synopsis - incomplete
</commit_message>
<xml_diff>
--- a/xml_and_Web/webproj/synopsis/synopsis.docx
+++ b/xml_and_Web/webproj/synopsis/synopsis.docx
@@ -22,12 +22,46 @@
     <w:p>
       <w:pPr>
         <w:rPr>
+          <w:rFonts w:ascii="Arial" w:hAnsi="Arial" w:cs="Arial"/>
+          <w:color w:val="000000"/>
+          <w:lang w:val="en-GB"/>
+        </w:rPr>
+      </w:pPr>
+      <w:r>
+        <w:rPr>
           <w:color w:val="000000"/>
           <w:sz w:val="27"/>
           <w:szCs w:val="27"/>
           <w:lang w:val="en-GB"/>
         </w:rPr>
-      </w:pPr>
+        <w:br/>
+      </w:r>
+      <w:r>
+        <w:rPr>
+          <w:rFonts w:ascii="Arial" w:hAnsi="Arial" w:cs="Arial"/>
+          <w:color w:val="000000"/>
+          <w:lang w:val="en-GB"/>
+        </w:rPr>
+        <w:t>PA International produces Geo-location software and data logging units (</w:t>
+      </w:r>
+      <w:r>
+        <w:rPr>
+          <w:rFonts w:ascii="Arial" w:hAnsi="Arial" w:cs="Arial"/>
+          <w:i/>
+          <w:iCs/>
+          <w:color w:val="000000"/>
+          <w:lang w:val="en-GB"/>
+        </w:rPr>
+        <w:t>devices</w:t>
+      </w:r>
+      <w:r>
+        <w:rPr>
+          <w:rFonts w:ascii="Arial" w:hAnsi="Arial" w:cs="Arial"/>
+          <w:color w:val="000000"/>
+          <w:lang w:val="en-GB"/>
+        </w:rPr>
+        <w:t>). The department for data logging and Geo-location is fully developed, but the department for data presentation and unit monitoring is falling behind.</w:t>
+      </w:r>
       <w:r>
         <w:rPr>
           <w:color w:val="000000"/>
@@ -39,32 +73,6 @@
       </w:r>
       <w:r>
         <w:rPr>
-          <w:rFonts w:ascii="Arial" w:hAnsi="Arial" w:cs="Arial"/>
-          <w:color w:val="000000"/>
-          <w:lang w:val="en-GB"/>
-        </w:rPr>
-        <w:t>PA International produces Geo-location software and data logging units (</w:t>
-      </w:r>
-      <w:r>
-        <w:rPr>
-          <w:rFonts w:ascii="Arial" w:hAnsi="Arial" w:cs="Arial"/>
-          <w:i/>
-          <w:iCs/>
-          <w:color w:val="000000"/>
-          <w:lang w:val="en-GB"/>
-        </w:rPr>
-        <w:t>devices</w:t>
-      </w:r>
-      <w:r>
-        <w:rPr>
-          <w:rFonts w:ascii="Arial" w:hAnsi="Arial" w:cs="Arial"/>
-          <w:color w:val="000000"/>
-          <w:lang w:val="en-GB"/>
-        </w:rPr>
-        <w:t>). The department for data logging and Geo-location is fully developed, but the department for data presentation and unit monitoring is falling behind.</w:t>
-      </w:r>
-      <w:r>
-        <w:rPr>
           <w:color w:val="000000"/>
           <w:sz w:val="27"/>
           <w:szCs w:val="27"/>
@@ -74,6 +82,219 @@
       </w:r>
       <w:r>
         <w:rPr>
+          <w:rFonts w:ascii="Arial" w:hAnsi="Arial" w:cs="Arial"/>
+          <w:color w:val="000000"/>
+          <w:lang w:val="en-GB"/>
+        </w:rPr>
+        <w:t>The PA International has requested a project with a new website and a web-service</w:t>
+      </w:r>
+      <w:r>
+        <w:rPr>
+          <w:rFonts w:ascii="Arial" w:hAnsi="Arial" w:cs="Arial"/>
+          <w:color w:val="000000"/>
+          <w:lang w:val="en-GB"/>
+        </w:rPr>
+        <w:t>.</w:t>
+      </w:r>
+    </w:p>
+    <w:p>
+      <w:pPr>
+        <w:rPr>
+          <w:rFonts w:ascii="Arial" w:hAnsi="Arial" w:cs="Arial"/>
+          <w:color w:val="000000"/>
+          <w:lang w:val="en-GB"/>
+        </w:rPr>
+      </w:pPr>
+    </w:p>
+    <w:p>
+      <w:pPr>
+        <w:rPr>
+          <w:rFonts w:ascii="Arial" w:hAnsi="Arial" w:cs="Arial"/>
+          <w:color w:val="000000"/>
+          <w:lang w:val="en-GB"/>
+        </w:rPr>
+      </w:pPr>
+      <w:r>
+        <w:rPr>
+          <w:rFonts w:ascii="Arial" w:hAnsi="Arial" w:cs="Arial"/>
+          <w:color w:val="000000"/>
+          <w:lang w:val="en-GB"/>
+        </w:rPr>
+        <w:t>The web-service should be used by the devices and the website, as well as anyone who wishes to write a custom client or (custom clients are naturally not a part of the project).</w:t>
+      </w:r>
+    </w:p>
+    <w:p>
+      <w:pPr>
+        <w:rPr>
+          <w:rFonts w:ascii="Arial" w:hAnsi="Arial" w:cs="Arial"/>
+          <w:color w:val="000000"/>
+          <w:lang w:val="en-GB"/>
+        </w:rPr>
+      </w:pPr>
+    </w:p>
+    <w:p>
+      <w:pPr>
+        <w:rPr>
+          <w:rFonts w:ascii="Arial" w:hAnsi="Arial" w:cs="Arial"/>
+          <w:color w:val="000000"/>
+          <w:lang w:val="en-GB"/>
+        </w:rPr>
+      </w:pPr>
+      <w:r>
+        <w:rPr>
+          <w:rFonts w:ascii="Arial" w:hAnsi="Arial" w:cs="Arial"/>
+          <w:color w:val="000000"/>
+          <w:lang w:val="en-GB"/>
+        </w:rPr>
+        <w:t>The system should be able to handle a large number of simultaneous devices (several thousand), as well as a large number of simultaneous web page and service users (several hundred).</w:t>
+      </w:r>
+    </w:p>
+    <w:p>
+      <w:pPr>
+        <w:spacing w:before="100" w:beforeAutospacing="1" w:after="100" w:afterAutospacing="1" w:line="240" w:lineRule="auto"/>
+        <w:contextualSpacing w:val="0"/>
+        <w:jc w:val="center"/>
+        <w:textAlignment w:val="baseline"/>
+        <w:rPr>
+          <w:rFonts w:ascii="Arial" w:hAnsi="Arial" w:cs="Arial"/>
+          <w:color w:val="000000"/>
+          <w:lang w:val="en-GB"/>
+        </w:rPr>
+      </w:pPr>
+      <w:r>
+        <w:object w:dxaOrig="5769" w:dyaOrig="2343">
+          <v:shapetype id="_x0000_t75" coordsize="21600,21600" o:spt="75" o:preferrelative="t" path="m@4@5l@4@11@9@11@9@5xe" filled="f" stroked="f">
+            <v:stroke joinstyle="miter"/>
+            <v:formulas>
+              <v:f eqn="if lineDrawn pixelLineWidth 0"/>
+              <v:f eqn="sum @0 1 0"/>
+              <v:f eqn="sum 0 0 @1"/>
+              <v:f eqn="prod @2 1 2"/>
+              <v:f eqn="prod @3 21600 pixelWidth"/>
+              <v:f eqn="prod @3 21600 pixelHeight"/>
+              <v:f eqn="sum @0 0 1"/>
+              <v:f eqn="prod @6 1 2"/>
+              <v:f eqn="prod @7 21600 pixelWidth"/>
+              <v:f eqn="sum @8 21600 0"/>
+              <v:f eqn="prod @7 21600 pixelHeight"/>
+              <v:f eqn="sum @10 21600 0"/>
+            </v:formulas>
+            <v:path o:extrusionok="f" gradientshapeok="t" o:connecttype="rect"/>
+            <o:lock v:ext="edit" aspectratio="t"/>
+          </v:shapetype>
+          <v:shape id="_x0000_i1025" type="#_x0000_t75" style="width:288.85pt;height:117.2pt" o:ole="">
+            <v:imagedata r:id="rId5" o:title=""/>
+          </v:shape>
+          <o:OLEObject Type="Embed" ProgID="Visio.Drawing.11" ShapeID="_x0000_i1025" DrawAspect="Content" ObjectID="_1344189834" r:id="rId6"/>
+        </w:object>
+      </w:r>
+    </w:p>
+    <w:p>
+      <w:pPr>
+        <w:pStyle w:val="Overskrift2"/>
+        <w:rPr>
+          <w:lang w:val="en-GB"/>
+        </w:rPr>
+      </w:pPr>
+      <w:r>
+        <w:rPr>
+          <w:lang w:val="en-GB"/>
+        </w:rPr>
+        <w:t>Devices</w:t>
+      </w:r>
+    </w:p>
+    <w:p>
+      <w:pPr>
+        <w:rPr>
+          <w:rFonts w:ascii="Arial" w:hAnsi="Arial" w:cs="Arial"/>
+          <w:color w:val="000000"/>
+          <w:lang w:val="en-GB"/>
+        </w:rPr>
+      </w:pPr>
+      <w:r>
+        <w:rPr>
+          <w:rFonts w:ascii="Arial" w:hAnsi="Arial" w:cs="Arial"/>
+          <w:color w:val="000000"/>
+          <w:lang w:val="en-GB"/>
+        </w:rPr>
+        <w:t>The devices upload status and readings to the web service.</w:t>
+      </w:r>
+    </w:p>
+    <w:p>
+      <w:pPr>
+        <w:rPr>
+          <w:rFonts w:ascii="Arial" w:hAnsi="Arial" w:cs="Arial"/>
+          <w:color w:val="000000"/>
+          <w:lang w:val="en-GB"/>
+        </w:rPr>
+      </w:pPr>
+      <w:r>
+        <w:rPr>
+          <w:rFonts w:ascii="Arial" w:hAnsi="Arial" w:cs="Arial"/>
+          <w:color w:val="000000"/>
+          <w:lang w:val="en-GB"/>
+        </w:rPr>
+        <w:t>The devices receive commands and configuration from the web service.</w:t>
+      </w:r>
+    </w:p>
+    <w:p>
+      <w:pPr>
+        <w:rPr>
+          <w:rFonts w:ascii="Arial" w:hAnsi="Arial" w:cs="Arial"/>
+          <w:color w:val="000000"/>
+          <w:lang w:val="en-GB"/>
+        </w:rPr>
+      </w:pPr>
+    </w:p>
+    <w:p>
+      <w:pPr>
+        <w:pStyle w:val="Overskrift2"/>
+        <w:rPr>
+          <w:lang w:val="en-GB"/>
+        </w:rPr>
+      </w:pPr>
+      <w:r>
+        <w:rPr>
+          <w:lang w:val="en-GB"/>
+        </w:rPr>
+        <w:t>Web-service</w:t>
+      </w:r>
+    </w:p>
+    <w:p>
+      <w:pPr>
+        <w:rPr>
+          <w:rFonts w:ascii="Arial" w:hAnsi="Arial" w:cs="Arial"/>
+          <w:color w:val="000000"/>
+          <w:lang w:val="en-GB"/>
+        </w:rPr>
+      </w:pPr>
+      <w:r>
+        <w:rPr>
+          <w:rFonts w:ascii="Arial" w:hAnsi="Arial" w:cs="Arial"/>
+          <w:color w:val="000000"/>
+          <w:lang w:val="en-GB"/>
+        </w:rPr>
+        <w:t>The web-service must ensure that only authorized access to data is permitted.</w:t>
+      </w:r>
+      <w:r>
+        <w:rPr>
+          <w:rFonts w:ascii="Arial" w:hAnsi="Arial" w:cs="Arial"/>
+          <w:color w:val="000000"/>
+          <w:lang w:val="en-GB"/>
+        </w:rPr>
+        <w:t xml:space="preserve"> The performance penalty of using HTTPS (SSL/TSL) as opposed to basic HTTP authentication should be considered, yet the actual implementation may be done without authentication or confidentiality concerns. </w:t>
+      </w:r>
+    </w:p>
+    <w:p>
+      <w:pPr>
+        <w:rPr>
+          <w:rFonts w:ascii="Arial" w:hAnsi="Arial" w:cs="Arial"/>
+          <w:color w:val="000000"/>
+          <w:lang w:val="en-GB"/>
+        </w:rPr>
+      </w:pPr>
+      <w:r>
+        <w:rPr>
           <w:color w:val="000000"/>
           <w:sz w:val="27"/>
           <w:szCs w:val="27"/>
@@ -87,91 +308,1169 @@
           <w:color w:val="000000"/>
           <w:lang w:val="en-GB"/>
         </w:rPr>
-        <w:t>The PA International has requested a project with a new website and a web-service for</w:t>
-      </w:r>
-    </w:p>
-    <w:p>
-      <w:pPr>
+        <w:t xml:space="preserve">The web-service has </w:t>
+      </w:r>
+      <w:r>
+        <w:rPr>
+          <w:rFonts w:ascii="Arial" w:hAnsi="Arial" w:cs="Arial"/>
+          <w:color w:val="000000"/>
+          <w:lang w:val="en-GB"/>
+        </w:rPr>
+        <w:t>three</w:t>
+      </w:r>
+      <w:r>
+        <w:rPr>
+          <w:rFonts w:ascii="Arial" w:hAnsi="Arial" w:cs="Arial"/>
+          <w:color w:val="000000"/>
+          <w:lang w:val="en-GB"/>
+        </w:rPr>
+        <w:t xml:space="preserve"> distinct types of requests:</w:t>
+      </w:r>
+    </w:p>
+    <w:p>
+      <w:pPr>
+        <w:pStyle w:val="Listeafsnit"/>
         <w:numPr>
           <w:ilvl w:val="0"/>
-          <w:numId w:val="7"/>
+          <w:numId w:val="12"/>
         </w:numPr>
-        <w:spacing w:before="100" w:beforeAutospacing="1" w:after="100" w:afterAutospacing="1" w:line="240" w:lineRule="auto"/>
-        <w:contextualSpacing w:val="0"/>
-        <w:textAlignment w:val="baseline"/>
-        <w:rPr>
-          <w:rFonts w:ascii="Arial" w:hAnsi="Arial" w:cs="Arial"/>
-          <w:color w:val="000000"/>
-          <w:lang w:val="en-GB"/>
-        </w:rPr>
-      </w:pPr>
-      <w:r>
-        <w:rPr>
-          <w:rFonts w:ascii="Arial" w:hAnsi="Arial" w:cs="Arial"/>
-          <w:color w:val="000000"/>
-          <w:lang w:val="en-GB"/>
-        </w:rPr>
-        <w:t>device registration and upload of logged data, location and status, and</w:t>
-      </w:r>
-    </w:p>
-    <w:p>
-      <w:pPr>
+        <w:rPr>
+          <w:rFonts w:ascii="Arial" w:hAnsi="Arial" w:cs="Arial"/>
+          <w:color w:val="000000"/>
+          <w:lang w:val="en-GB"/>
+        </w:rPr>
+      </w:pPr>
+      <w:r>
+        <w:rPr>
+          <w:rFonts w:ascii="Arial" w:hAnsi="Arial" w:cs="Arial"/>
+          <w:color w:val="000000"/>
+          <w:lang w:val="en-GB"/>
+        </w:rPr>
+        <w:t>Device reading or status requests.</w:t>
+      </w:r>
+    </w:p>
+    <w:p>
+      <w:pPr>
+        <w:pStyle w:val="Listeafsnit"/>
         <w:numPr>
           <w:ilvl w:val="0"/>
-          <w:numId w:val="7"/>
+          <w:numId w:val="12"/>
         </w:numPr>
-        <w:spacing w:before="100" w:beforeAutospacing="1" w:after="100" w:afterAutospacing="1" w:line="240" w:lineRule="auto"/>
-        <w:contextualSpacing w:val="0"/>
-        <w:textAlignment w:val="baseline"/>
-        <w:rPr>
-          <w:rFonts w:ascii="Arial" w:hAnsi="Arial" w:cs="Arial"/>
-          <w:color w:val="000000"/>
-          <w:lang w:val="en-GB"/>
-        </w:rPr>
-      </w:pPr>
-      <w:r>
-        <w:rPr>
-          <w:rFonts w:ascii="Arial" w:hAnsi="Arial" w:cs="Arial"/>
-          <w:color w:val="000000"/>
-          <w:lang w:val="en-GB"/>
-        </w:rPr>
-        <w:t>monitoring/tracking of device status and readings</w:t>
-      </w:r>
-    </w:p>
-    <w:p>
-      <w:pPr>
-        <w:spacing w:before="100" w:beforeAutospacing="1" w:after="100" w:afterAutospacing="1" w:line="240" w:lineRule="auto"/>
-        <w:contextualSpacing w:val="0"/>
-        <w:textAlignment w:val="baseline"/>
-        <w:rPr>
-          <w:rFonts w:ascii="Arial" w:hAnsi="Arial" w:cs="Arial"/>
-          <w:color w:val="000000"/>
-          <w:lang w:val="en-GB"/>
-        </w:rPr>
-      </w:pPr>
-      <w:r>
-        <w:rPr>
-          <w:rFonts w:ascii="Arial" w:hAnsi="Arial" w:cs="Arial"/>
-          <w:color w:val="000000"/>
-          <w:lang w:val="en-GB"/>
-        </w:rPr>
-        <w:t>The system should be able to handle a large number of simultaneous devices (several thousand), as well as a large number of simultaneous web page and service users (several hundred).</w:t>
-      </w:r>
-    </w:p>
-    <w:p>
-      <w:pPr>
-        <w:pStyle w:val="Overskrift2"/>
-        <w:rPr>
-          <w:szCs w:val="27"/>
-          <w:lang w:val="en-GB"/>
-        </w:rPr>
-      </w:pPr>
-      <w:r>
-        <w:rPr>
-          <w:lang w:val="en-GB"/>
-        </w:rPr>
-        <w:t>Devices</w:t>
-      </w:r>
+        <w:rPr>
+          <w:rFonts w:ascii="Arial" w:hAnsi="Arial" w:cs="Arial"/>
+          <w:color w:val="000000"/>
+          <w:lang w:val="en-GB"/>
+        </w:rPr>
+      </w:pPr>
+      <w:r>
+        <w:rPr>
+          <w:rFonts w:ascii="Arial" w:hAnsi="Arial" w:cs="Arial"/>
+          <w:color w:val="000000"/>
+          <w:lang w:val="en-GB"/>
+        </w:rPr>
+        <w:t>Device configuration and command requests</w:t>
+      </w:r>
+    </w:p>
+    <w:p>
+      <w:pPr>
+        <w:pStyle w:val="Listeafsnit"/>
+        <w:numPr>
+          <w:ilvl w:val="0"/>
+          <w:numId w:val="12"/>
+        </w:numPr>
+        <w:rPr>
+          <w:rFonts w:ascii="Arial" w:hAnsi="Arial" w:cs="Arial"/>
+          <w:color w:val="000000"/>
+          <w:lang w:val="en-GB"/>
+        </w:rPr>
+      </w:pPr>
+      <w:r>
+        <w:rPr>
+          <w:rFonts w:ascii="Arial" w:hAnsi="Arial" w:cs="Arial"/>
+          <w:color w:val="000000"/>
+          <w:lang w:val="en-GB"/>
+        </w:rPr>
+        <w:t>Service administration requests</w:t>
+      </w:r>
+    </w:p>
+    <w:p>
+      <w:pPr>
+        <w:rPr>
+          <w:rFonts w:ascii="Arial" w:hAnsi="Arial" w:cs="Arial"/>
+          <w:color w:val="000000"/>
+          <w:lang w:val="en-GB"/>
+        </w:rPr>
+      </w:pPr>
+    </w:p>
+    <w:p>
+      <w:r>
+        <w:object w:dxaOrig="5350" w:dyaOrig="4893">
+          <v:shape id="_x0000_i1026" type="#_x0000_t75" style="width:267.9pt;height:244.45pt" o:ole="">
+            <v:imagedata r:id="rId7" o:title=""/>
+          </v:shape>
+          <o:OLEObject Type="Embed" ProgID="Visio.Drawing.11" ShapeID="_x0000_i1026" DrawAspect="Content" ObjectID="_1344189835" r:id="rId8"/>
+        </w:object>
+      </w:r>
+    </w:p>
+    <w:p>
+      <w:pPr>
+        <w:rPr>
+          <w:rFonts w:ascii="Arial" w:hAnsi="Arial" w:cs="Arial"/>
+          <w:color w:val="000000"/>
+          <w:lang w:val="en-GB"/>
+        </w:rPr>
+      </w:pPr>
+    </w:p>
+    <w:p>
+      <w:pPr>
+        <w:pStyle w:val="Overskrift3"/>
+        <w:rPr>
+          <w:lang w:val="en-GB"/>
+        </w:rPr>
+      </w:pPr>
+      <w:r>
+        <w:rPr>
+          <w:lang w:val="en-GB"/>
+        </w:rPr>
+        <w:t>Type 1</w:t>
+      </w:r>
+      <w:r>
+        <w:rPr>
+          <w:lang w:val="en-GB"/>
+        </w:rPr>
+        <w:t xml:space="preserve"> (Device readings and status)</w:t>
+      </w:r>
+    </w:p>
+    <w:p>
+      <w:pPr>
+        <w:rPr>
+          <w:rFonts w:ascii="Arial" w:hAnsi="Arial" w:cs="Arial"/>
+          <w:color w:val="000000"/>
+          <w:lang w:val="en-GB"/>
+        </w:rPr>
+      </w:pPr>
+      <w:r>
+        <w:rPr>
+          <w:rFonts w:ascii="Arial" w:hAnsi="Arial" w:cs="Arial"/>
+          <w:color w:val="000000"/>
+          <w:lang w:val="en-GB"/>
+        </w:rPr>
+        <w:t>The web service should maintain three pieces of information about a device:</w:t>
+      </w:r>
+    </w:p>
+    <w:p>
+      <w:pPr>
+        <w:pStyle w:val="Listeafsnit"/>
+        <w:numPr>
+          <w:ilvl w:val="0"/>
+          <w:numId w:val="9"/>
+        </w:numPr>
+        <w:rPr>
+          <w:rFonts w:ascii="Arial" w:hAnsi="Arial" w:cs="Arial"/>
+          <w:color w:val="000000"/>
+          <w:lang w:val="en-GB"/>
+        </w:rPr>
+      </w:pPr>
+      <w:r>
+        <w:rPr>
+          <w:rFonts w:ascii="Arial" w:hAnsi="Arial" w:cs="Arial"/>
+          <w:color w:val="000000"/>
+          <w:lang w:val="en-GB"/>
+        </w:rPr>
+        <w:t>T</w:t>
+      </w:r>
+      <w:r>
+        <w:rPr>
+          <w:rFonts w:ascii="Arial" w:hAnsi="Arial" w:cs="Arial"/>
+          <w:color w:val="000000"/>
+          <w:lang w:val="en-GB"/>
+        </w:rPr>
+        <w:t>heir location and previous locations</w:t>
+      </w:r>
+      <w:r>
+        <w:rPr>
+          <w:rFonts w:ascii="Arial" w:hAnsi="Arial" w:cs="Arial"/>
+          <w:color w:val="000000"/>
+          <w:lang w:val="en-GB"/>
+        </w:rPr>
+        <w:t>,</w:t>
+      </w:r>
+    </w:p>
+    <w:p>
+      <w:pPr>
+        <w:pStyle w:val="Listeafsnit"/>
+        <w:numPr>
+          <w:ilvl w:val="0"/>
+          <w:numId w:val="9"/>
+        </w:numPr>
+        <w:rPr>
+          <w:rFonts w:ascii="Arial" w:hAnsi="Arial" w:cs="Arial"/>
+          <w:color w:val="000000"/>
+          <w:lang w:val="en-GB"/>
+        </w:rPr>
+      </w:pPr>
+      <w:r>
+        <w:rPr>
+          <w:rFonts w:ascii="Arial" w:hAnsi="Arial" w:cs="Arial"/>
+          <w:color w:val="000000"/>
+          <w:lang w:val="en-GB"/>
+        </w:rPr>
+        <w:t>The devices status and previous status.</w:t>
+      </w:r>
+    </w:p>
+    <w:p>
+      <w:pPr>
+        <w:pStyle w:val="Listeafsnit"/>
+        <w:numPr>
+          <w:ilvl w:val="0"/>
+          <w:numId w:val="9"/>
+        </w:numPr>
+        <w:rPr>
+          <w:rFonts w:ascii="Arial" w:hAnsi="Arial" w:cs="Arial"/>
+          <w:color w:val="000000"/>
+          <w:lang w:val="en-GB"/>
+        </w:rPr>
+      </w:pPr>
+      <w:r>
+        <w:rPr>
+          <w:rFonts w:ascii="Arial" w:hAnsi="Arial" w:cs="Arial"/>
+          <w:color w:val="000000"/>
+          <w:lang w:val="en-GB"/>
+        </w:rPr>
+        <w:t>The device readings.</w:t>
+      </w:r>
+    </w:p>
+    <w:p>
+      <w:pPr>
+        <w:rPr>
+          <w:rFonts w:ascii="Arial" w:hAnsi="Arial" w:cs="Arial"/>
+          <w:color w:val="000000"/>
+          <w:lang w:val="en-GB"/>
+        </w:rPr>
+      </w:pPr>
+      <w:proofErr w:type="gramStart"/>
+      <w:r>
+        <w:rPr>
+          <w:rFonts w:ascii="Arial" w:hAnsi="Arial" w:cs="Arial"/>
+          <w:color w:val="000000"/>
+          <w:lang w:val="en-GB"/>
+        </w:rPr>
+        <w:t>and</w:t>
+      </w:r>
+      <w:proofErr w:type="gramEnd"/>
+      <w:r>
+        <w:rPr>
+          <w:rFonts w:ascii="Arial" w:hAnsi="Arial" w:cs="Arial"/>
+          <w:color w:val="000000"/>
+          <w:lang w:val="en-GB"/>
+        </w:rPr>
+        <w:t xml:space="preserve"> must expose this information to interested parties (web site, custom clients, etc.)</w:t>
+      </w:r>
+    </w:p>
+    <w:p>
+      <w:pPr>
+        <w:rPr>
+          <w:rFonts w:ascii="Arial" w:hAnsi="Arial" w:cs="Arial"/>
+          <w:color w:val="000000"/>
+          <w:lang w:val="en-GB"/>
+        </w:rPr>
+      </w:pPr>
+    </w:p>
+    <w:p>
+      <w:pPr>
+        <w:rPr>
+          <w:rFonts w:ascii="Arial" w:hAnsi="Arial" w:cs="Arial"/>
+          <w:color w:val="000000"/>
+          <w:lang w:val="en-GB"/>
+        </w:rPr>
+      </w:pPr>
+      <w:r>
+        <w:rPr>
+          <w:rFonts w:ascii="Arial" w:hAnsi="Arial" w:cs="Arial"/>
+          <w:color w:val="000000"/>
+          <w:lang w:val="en-GB"/>
+        </w:rPr>
+        <w:t xml:space="preserve">This </w:t>
+      </w:r>
+      <w:r>
+        <w:rPr>
+          <w:rFonts w:ascii="Arial" w:hAnsi="Arial" w:cs="Arial"/>
+          <w:color w:val="000000"/>
+          <w:lang w:val="en-GB"/>
+        </w:rPr>
+        <w:t xml:space="preserve">device information </w:t>
+      </w:r>
+      <w:r>
+        <w:rPr>
+          <w:rFonts w:ascii="Arial" w:hAnsi="Arial" w:cs="Arial"/>
+          <w:color w:val="000000"/>
+          <w:lang w:val="en-GB"/>
+        </w:rPr>
+        <w:t xml:space="preserve">is </w:t>
+      </w:r>
+      <w:r>
+        <w:rPr>
+          <w:rFonts w:ascii="Arial" w:hAnsi="Arial" w:cs="Arial"/>
+          <w:color w:val="000000"/>
+          <w:lang w:val="en-GB"/>
+        </w:rPr>
+        <w:t xml:space="preserve">exchanged in the XML language </w:t>
+      </w:r>
+      <w:proofErr w:type="spellStart"/>
+      <w:r>
+        <w:rPr>
+          <w:rFonts w:ascii="Arial" w:hAnsi="Arial" w:cs="Arial"/>
+          <w:color w:val="000000"/>
+          <w:lang w:val="en-GB"/>
+        </w:rPr>
+        <w:t>PAGeoLoggingML</w:t>
+      </w:r>
+      <w:proofErr w:type="spellEnd"/>
+      <w:r>
+        <w:rPr>
+          <w:rFonts w:ascii="Arial" w:hAnsi="Arial" w:cs="Arial"/>
+          <w:color w:val="000000"/>
+          <w:lang w:val="en-GB"/>
+        </w:rPr>
+        <w:t>, which informally can be described as:</w:t>
+      </w:r>
+    </w:p>
+    <w:p>
+      <w:pPr>
+        <w:pStyle w:val="Listeafsnit"/>
+        <w:numPr>
+          <w:ilvl w:val="0"/>
+          <w:numId w:val="10"/>
+        </w:numPr>
+        <w:rPr>
+          <w:rFonts w:ascii="Arial" w:hAnsi="Arial" w:cs="Arial"/>
+          <w:color w:val="000000"/>
+          <w:lang w:val="en-GB"/>
+        </w:rPr>
+      </w:pPr>
+      <w:r>
+        <w:rPr>
+          <w:rFonts w:ascii="Arial" w:hAnsi="Arial" w:cs="Arial"/>
+          <w:color w:val="000000"/>
+          <w:lang w:val="en-GB"/>
+        </w:rPr>
+        <w:t xml:space="preserve">The root element is </w:t>
+      </w:r>
+      <w:proofErr w:type="spellStart"/>
+      <w:r>
+        <w:rPr>
+          <w:rFonts w:ascii="Arial" w:hAnsi="Arial" w:cs="Arial"/>
+          <w:i/>
+          <w:color w:val="000000"/>
+          <w:lang w:val="en-GB"/>
+        </w:rPr>
+        <w:t>geoLog</w:t>
+      </w:r>
+      <w:r>
+        <w:rPr>
+          <w:rFonts w:ascii="Arial" w:hAnsi="Arial" w:cs="Arial"/>
+          <w:i/>
+          <w:color w:val="000000"/>
+          <w:lang w:val="en-GB"/>
+        </w:rPr>
+        <w:t>Collection</w:t>
+      </w:r>
+      <w:proofErr w:type="spellEnd"/>
+      <w:r>
+        <w:rPr>
+          <w:rFonts w:ascii="Arial" w:hAnsi="Arial" w:cs="Arial"/>
+          <w:color w:val="000000"/>
+          <w:lang w:val="en-GB"/>
+        </w:rPr>
+        <w:t xml:space="preserve">, and contains </w:t>
+      </w:r>
+      <w:r>
+        <w:rPr>
+          <w:rFonts w:ascii="Arial" w:hAnsi="Arial" w:cs="Arial"/>
+          <w:color w:val="000000"/>
+          <w:lang w:val="en-GB"/>
+        </w:rPr>
+        <w:t xml:space="preserve">attribute </w:t>
+      </w:r>
+      <w:proofErr w:type="spellStart"/>
+      <w:r>
+        <w:rPr>
+          <w:rFonts w:ascii="Arial" w:hAnsi="Arial" w:cs="Arial"/>
+          <w:i/>
+          <w:color w:val="000000"/>
+          <w:lang w:val="en-GB"/>
+        </w:rPr>
+        <w:t>deviceID</w:t>
+      </w:r>
+      <w:proofErr w:type="spellEnd"/>
+      <w:r>
+        <w:rPr>
+          <w:rFonts w:ascii="Arial" w:hAnsi="Arial" w:cs="Arial"/>
+          <w:color w:val="000000"/>
+          <w:lang w:val="en-GB"/>
+        </w:rPr>
+        <w:t>, attribute</w:t>
+      </w:r>
+      <w:r>
+        <w:rPr>
+          <w:rFonts w:ascii="Arial" w:hAnsi="Arial" w:cs="Arial"/>
+          <w:color w:val="000000"/>
+          <w:lang w:val="en-GB"/>
+        </w:rPr>
+        <w:t xml:space="preserve"> </w:t>
+      </w:r>
+      <w:r>
+        <w:rPr>
+          <w:rFonts w:ascii="Arial" w:hAnsi="Arial" w:cs="Arial"/>
+          <w:i/>
+          <w:color w:val="000000"/>
+          <w:lang w:val="en-GB"/>
+        </w:rPr>
+        <w:t>timestamp</w:t>
+      </w:r>
+      <w:r>
+        <w:rPr>
+          <w:rFonts w:ascii="Arial" w:hAnsi="Arial" w:cs="Arial"/>
+          <w:color w:val="000000"/>
+          <w:lang w:val="en-GB"/>
+        </w:rPr>
+        <w:t xml:space="preserve">, </w:t>
+      </w:r>
+      <w:r>
+        <w:rPr>
+          <w:rFonts w:ascii="Arial" w:hAnsi="Arial" w:cs="Arial"/>
+          <w:color w:val="000000"/>
+          <w:lang w:val="en-GB"/>
+        </w:rPr>
+        <w:t xml:space="preserve">and zero or more </w:t>
+      </w:r>
+      <w:proofErr w:type="spellStart"/>
+      <w:r>
+        <w:rPr>
+          <w:rFonts w:ascii="Arial" w:hAnsi="Arial" w:cs="Arial"/>
+          <w:color w:val="000000"/>
+          <w:lang w:val="en-GB"/>
+        </w:rPr>
+        <w:t>geoLog</w:t>
+      </w:r>
+      <w:proofErr w:type="spellEnd"/>
+      <w:r>
+        <w:rPr>
+          <w:rFonts w:ascii="Arial" w:hAnsi="Arial" w:cs="Arial"/>
+          <w:color w:val="000000"/>
+          <w:lang w:val="en-GB"/>
+        </w:rPr>
+        <w:t xml:space="preserve"> </w:t>
+      </w:r>
+      <w:r>
+        <w:rPr>
+          <w:rFonts w:ascii="Arial" w:hAnsi="Arial" w:cs="Arial"/>
+          <w:color w:val="000000"/>
+          <w:lang w:val="en-GB"/>
+        </w:rPr>
+        <w:t>element</w:t>
+      </w:r>
+      <w:r>
+        <w:rPr>
+          <w:rFonts w:ascii="Arial" w:hAnsi="Arial" w:cs="Arial"/>
+          <w:color w:val="000000"/>
+          <w:lang w:val="en-GB"/>
+        </w:rPr>
+        <w:t>s</w:t>
+      </w:r>
+    </w:p>
+    <w:p>
+      <w:pPr>
+        <w:pStyle w:val="Listeafsnit"/>
+        <w:numPr>
+          <w:ilvl w:val="0"/>
+          <w:numId w:val="10"/>
+        </w:numPr>
+        <w:rPr>
+          <w:rFonts w:ascii="Arial" w:hAnsi="Arial" w:cs="Arial"/>
+          <w:color w:val="000000"/>
+          <w:lang w:val="en-GB"/>
+        </w:rPr>
+      </w:pPr>
+      <w:proofErr w:type="spellStart"/>
+      <w:proofErr w:type="gramStart"/>
+      <w:r>
+        <w:rPr>
+          <w:rFonts w:ascii="Arial" w:hAnsi="Arial" w:cs="Arial"/>
+          <w:i/>
+          <w:color w:val="000000"/>
+          <w:lang w:val="en-GB"/>
+        </w:rPr>
+        <w:t>deviceID</w:t>
+      </w:r>
+      <w:proofErr w:type="spellEnd"/>
+      <w:proofErr w:type="gramEnd"/>
+      <w:r>
+        <w:rPr>
+          <w:rFonts w:ascii="Arial" w:hAnsi="Arial" w:cs="Arial"/>
+          <w:color w:val="000000"/>
+          <w:lang w:val="en-GB"/>
+        </w:rPr>
+        <w:t xml:space="preserve"> uniquely identify the device and is of type URI.</w:t>
+      </w:r>
+    </w:p>
+    <w:p>
+      <w:pPr>
+        <w:pStyle w:val="Listeafsnit"/>
+        <w:numPr>
+          <w:ilvl w:val="0"/>
+          <w:numId w:val="10"/>
+        </w:numPr>
+        <w:rPr>
+          <w:rFonts w:ascii="Arial" w:hAnsi="Arial" w:cs="Arial"/>
+          <w:color w:val="000000"/>
+          <w:lang w:val="en-GB"/>
+        </w:rPr>
+      </w:pPr>
+      <w:proofErr w:type="gramStart"/>
+      <w:r>
+        <w:rPr>
+          <w:rFonts w:ascii="Arial" w:hAnsi="Arial" w:cs="Arial"/>
+          <w:i/>
+          <w:color w:val="000000"/>
+          <w:lang w:val="en-GB"/>
+        </w:rPr>
+        <w:t>timestamp</w:t>
+      </w:r>
+      <w:proofErr w:type="gramEnd"/>
+      <w:r>
+        <w:rPr>
+          <w:rFonts w:ascii="Arial" w:hAnsi="Arial" w:cs="Arial"/>
+          <w:color w:val="000000"/>
+          <w:lang w:val="en-GB"/>
+        </w:rPr>
+        <w:t xml:space="preserve"> is of type </w:t>
+      </w:r>
+      <w:proofErr w:type="spellStart"/>
+      <w:r>
+        <w:rPr>
+          <w:rFonts w:ascii="Arial" w:hAnsi="Arial" w:cs="Arial"/>
+          <w:color w:val="000000"/>
+          <w:lang w:val="en-GB"/>
+        </w:rPr>
+        <w:t>DateTime</w:t>
+      </w:r>
+      <w:proofErr w:type="spellEnd"/>
+      <w:r>
+        <w:rPr>
+          <w:rFonts w:ascii="Arial" w:hAnsi="Arial" w:cs="Arial"/>
+          <w:color w:val="000000"/>
+          <w:lang w:val="en-GB"/>
+        </w:rPr>
+        <w:t xml:space="preserve"> and indicate the time of the reading or status update.</w:t>
+      </w:r>
+    </w:p>
+    <w:p>
+      <w:pPr>
+        <w:pStyle w:val="Listeafsnit"/>
+        <w:numPr>
+          <w:ilvl w:val="0"/>
+          <w:numId w:val="10"/>
+        </w:numPr>
+        <w:rPr>
+          <w:rFonts w:ascii="Arial" w:hAnsi="Arial" w:cs="Arial"/>
+          <w:color w:val="000000"/>
+          <w:lang w:val="en-GB"/>
+        </w:rPr>
+      </w:pPr>
+      <w:r>
+        <w:rPr>
+          <w:rFonts w:ascii="Arial" w:hAnsi="Arial" w:cs="Arial"/>
+          <w:color w:val="000000"/>
+          <w:lang w:val="en-GB"/>
+        </w:rPr>
+        <w:t xml:space="preserve">The </w:t>
+      </w:r>
+      <w:proofErr w:type="spellStart"/>
+      <w:r>
+        <w:rPr>
+          <w:rFonts w:ascii="Arial" w:hAnsi="Arial" w:cs="Arial"/>
+          <w:i/>
+          <w:color w:val="000000"/>
+          <w:lang w:val="en-GB"/>
+        </w:rPr>
+        <w:t>geoLog</w:t>
+      </w:r>
+      <w:proofErr w:type="spellEnd"/>
+      <w:r>
+        <w:rPr>
+          <w:rFonts w:ascii="Arial" w:hAnsi="Arial" w:cs="Arial"/>
+          <w:color w:val="000000"/>
+          <w:lang w:val="en-GB"/>
+        </w:rPr>
+        <w:t xml:space="preserve"> element can contains element </w:t>
+      </w:r>
+      <w:r>
+        <w:rPr>
+          <w:rFonts w:ascii="Arial" w:hAnsi="Arial" w:cs="Arial"/>
+          <w:i/>
+          <w:color w:val="000000"/>
+          <w:lang w:val="en-GB"/>
+        </w:rPr>
+        <w:t>location</w:t>
+      </w:r>
+      <w:r>
+        <w:rPr>
+          <w:rFonts w:ascii="Arial" w:hAnsi="Arial" w:cs="Arial"/>
+          <w:color w:val="000000"/>
+          <w:lang w:val="en-GB"/>
+        </w:rPr>
+        <w:t xml:space="preserve">, </w:t>
+      </w:r>
+      <w:r>
+        <w:rPr>
+          <w:rFonts w:ascii="Arial" w:hAnsi="Arial" w:cs="Arial"/>
+          <w:i/>
+          <w:color w:val="000000"/>
+          <w:lang w:val="en-GB"/>
+        </w:rPr>
+        <w:t>status</w:t>
+      </w:r>
+      <w:r>
+        <w:rPr>
+          <w:rFonts w:ascii="Arial" w:hAnsi="Arial" w:cs="Arial"/>
+          <w:color w:val="000000"/>
+          <w:lang w:val="en-GB"/>
+        </w:rPr>
+        <w:t xml:space="preserve">, </w:t>
+      </w:r>
+      <w:r>
+        <w:rPr>
+          <w:rFonts w:ascii="Arial" w:hAnsi="Arial" w:cs="Arial"/>
+          <w:i/>
+          <w:color w:val="000000"/>
+          <w:lang w:val="en-GB"/>
+        </w:rPr>
+        <w:t>readings</w:t>
+      </w:r>
+      <w:r>
+        <w:rPr>
+          <w:rFonts w:ascii="Arial" w:hAnsi="Arial" w:cs="Arial"/>
+          <w:color w:val="000000"/>
+          <w:lang w:val="en-GB"/>
+        </w:rPr>
+        <w:t xml:space="preserve"> and </w:t>
+      </w:r>
+      <w:r>
+        <w:rPr>
+          <w:rFonts w:ascii="Arial" w:hAnsi="Arial" w:cs="Arial"/>
+          <w:i/>
+          <w:color w:val="000000"/>
+          <w:lang w:val="en-GB"/>
+        </w:rPr>
+        <w:t>zone</w:t>
+      </w:r>
+    </w:p>
+    <w:p>
+      <w:pPr>
+        <w:pStyle w:val="Listeafsnit"/>
+        <w:numPr>
+          <w:ilvl w:val="0"/>
+          <w:numId w:val="10"/>
+        </w:numPr>
+        <w:rPr>
+          <w:rFonts w:ascii="Arial" w:hAnsi="Arial" w:cs="Arial"/>
+          <w:color w:val="000000"/>
+          <w:lang w:val="en-GB"/>
+        </w:rPr>
+      </w:pPr>
+      <w:proofErr w:type="gramStart"/>
+      <w:r>
+        <w:rPr>
+          <w:rFonts w:ascii="Arial" w:hAnsi="Arial" w:cs="Arial"/>
+          <w:i/>
+          <w:color w:val="000000"/>
+          <w:lang w:val="en-GB"/>
+        </w:rPr>
+        <w:t>l</w:t>
+      </w:r>
+      <w:r>
+        <w:rPr>
+          <w:rFonts w:ascii="Arial" w:hAnsi="Arial" w:cs="Arial"/>
+          <w:i/>
+          <w:color w:val="000000"/>
+          <w:lang w:val="en-GB"/>
+        </w:rPr>
+        <w:t>ocation</w:t>
+      </w:r>
+      <w:proofErr w:type="gramEnd"/>
+      <w:r>
+        <w:rPr>
+          <w:rFonts w:ascii="Arial" w:hAnsi="Arial" w:cs="Arial"/>
+          <w:color w:val="000000"/>
+          <w:lang w:val="en-GB"/>
+        </w:rPr>
+        <w:t xml:space="preserve"> is of type KML (Keyhole </w:t>
+      </w:r>
+      <w:proofErr w:type="spellStart"/>
+      <w:r>
+        <w:rPr>
+          <w:rFonts w:ascii="Arial" w:hAnsi="Arial" w:cs="Arial"/>
+          <w:color w:val="000000"/>
+          <w:lang w:val="en-GB"/>
+        </w:rPr>
+        <w:t>Markup</w:t>
+      </w:r>
+      <w:proofErr w:type="spellEnd"/>
+      <w:r>
+        <w:rPr>
+          <w:rFonts w:ascii="Arial" w:hAnsi="Arial" w:cs="Arial"/>
+          <w:color w:val="000000"/>
+          <w:lang w:val="en-GB"/>
+        </w:rPr>
+        <w:t xml:space="preserve"> Language)</w:t>
+      </w:r>
+      <w:r>
+        <w:rPr>
+          <w:rFonts w:ascii="Arial" w:hAnsi="Arial" w:cs="Arial"/>
+          <w:color w:val="000000"/>
+          <w:lang w:val="en-GB"/>
+        </w:rPr>
+        <w:t xml:space="preserve"> and indicates the device’s location at time </w:t>
+      </w:r>
+      <w:r>
+        <w:rPr>
+          <w:rFonts w:ascii="Arial" w:hAnsi="Arial" w:cs="Arial"/>
+          <w:i/>
+          <w:color w:val="000000"/>
+          <w:lang w:val="en-GB"/>
+        </w:rPr>
+        <w:t>timestamp</w:t>
+      </w:r>
+      <w:r>
+        <w:rPr>
+          <w:rFonts w:ascii="Arial" w:hAnsi="Arial" w:cs="Arial"/>
+          <w:color w:val="000000"/>
+          <w:lang w:val="en-GB"/>
+        </w:rPr>
+        <w:t>.</w:t>
+      </w:r>
+    </w:p>
+    <w:p>
+      <w:pPr>
+        <w:pStyle w:val="Listeafsnit"/>
+        <w:numPr>
+          <w:ilvl w:val="0"/>
+          <w:numId w:val="10"/>
+        </w:numPr>
+        <w:rPr>
+          <w:rFonts w:ascii="Arial" w:hAnsi="Arial" w:cs="Arial"/>
+          <w:color w:val="000000"/>
+          <w:lang w:val="en-GB"/>
+        </w:rPr>
+      </w:pPr>
+      <w:proofErr w:type="gramStart"/>
+      <w:r>
+        <w:rPr>
+          <w:rFonts w:ascii="Arial" w:hAnsi="Arial" w:cs="Arial"/>
+          <w:i/>
+          <w:color w:val="000000"/>
+          <w:lang w:val="en-GB"/>
+        </w:rPr>
+        <w:t>s</w:t>
+      </w:r>
+      <w:r>
+        <w:rPr>
+          <w:rFonts w:ascii="Arial" w:hAnsi="Arial" w:cs="Arial"/>
+          <w:i/>
+          <w:color w:val="000000"/>
+          <w:lang w:val="en-GB"/>
+        </w:rPr>
+        <w:t>tatus</w:t>
+      </w:r>
+      <w:proofErr w:type="gramEnd"/>
+      <w:r>
+        <w:rPr>
+          <w:rFonts w:ascii="Arial" w:hAnsi="Arial" w:cs="Arial"/>
+          <w:color w:val="000000"/>
+          <w:lang w:val="en-GB"/>
+        </w:rPr>
+        <w:t xml:space="preserve"> </w:t>
+      </w:r>
+      <w:r>
+        <w:rPr>
+          <w:rFonts w:ascii="Arial" w:hAnsi="Arial" w:cs="Arial"/>
+          <w:color w:val="000000"/>
+          <w:lang w:val="en-GB"/>
+        </w:rPr>
+        <w:t>contains assorted status information for the device</w:t>
+      </w:r>
+      <w:r>
+        <w:rPr>
+          <w:rFonts w:ascii="Arial" w:hAnsi="Arial" w:cs="Arial"/>
+          <w:color w:val="000000"/>
+          <w:lang w:val="en-GB"/>
+        </w:rPr>
+        <w:t>.</w:t>
+      </w:r>
+      <w:r>
+        <w:rPr>
+          <w:rFonts w:ascii="Arial" w:hAnsi="Arial" w:cs="Arial"/>
+          <w:color w:val="000000"/>
+          <w:lang w:val="en-GB"/>
+        </w:rPr>
+        <w:t xml:space="preserve"> Exact content will be defined later.</w:t>
+      </w:r>
+      <w:r>
+        <w:rPr>
+          <w:rFonts w:ascii="Arial" w:hAnsi="Arial" w:cs="Arial"/>
+          <w:color w:val="000000"/>
+          <w:lang w:val="en-GB"/>
+        </w:rPr>
+        <w:t xml:space="preserve"> Only present if this is a status update.</w:t>
+      </w:r>
+    </w:p>
+    <w:p>
+      <w:pPr>
+        <w:pStyle w:val="Listeafsnit"/>
+        <w:numPr>
+          <w:ilvl w:val="0"/>
+          <w:numId w:val="10"/>
+        </w:numPr>
+        <w:rPr>
+          <w:rFonts w:ascii="Arial" w:hAnsi="Arial" w:cs="Arial"/>
+          <w:color w:val="000000"/>
+          <w:lang w:val="en-GB"/>
+        </w:rPr>
+      </w:pPr>
+      <w:proofErr w:type="gramStart"/>
+      <w:r>
+        <w:rPr>
+          <w:rFonts w:ascii="Arial" w:hAnsi="Arial" w:cs="Arial"/>
+          <w:i/>
+          <w:color w:val="000000"/>
+          <w:lang w:val="en-GB"/>
+        </w:rPr>
+        <w:t>r</w:t>
+      </w:r>
+      <w:r>
+        <w:rPr>
+          <w:rFonts w:ascii="Arial" w:hAnsi="Arial" w:cs="Arial"/>
+          <w:i/>
+          <w:color w:val="000000"/>
+          <w:lang w:val="en-GB"/>
+        </w:rPr>
+        <w:t>eadings</w:t>
+      </w:r>
+      <w:proofErr w:type="gramEnd"/>
+      <w:r>
+        <w:rPr>
+          <w:rFonts w:ascii="Arial" w:hAnsi="Arial" w:cs="Arial"/>
+          <w:color w:val="000000"/>
+          <w:lang w:val="en-GB"/>
+        </w:rPr>
+        <w:t xml:space="preserve"> contains a list of key-value-type pairs where the type i</w:t>
+      </w:r>
+      <w:r>
+        <w:rPr>
+          <w:rFonts w:ascii="Arial" w:hAnsi="Arial" w:cs="Arial"/>
+          <w:color w:val="000000"/>
+          <w:lang w:val="en-GB"/>
+        </w:rPr>
+        <w:t xml:space="preserve">s either a known MIME-type or </w:t>
+      </w:r>
+      <w:r>
+        <w:rPr>
+          <w:rFonts w:ascii="Arial" w:hAnsi="Arial" w:cs="Arial"/>
+          <w:color w:val="000000"/>
+          <w:lang w:val="en-GB"/>
+        </w:rPr>
+        <w:t>defined in the Request header.</w:t>
+      </w:r>
+      <w:r>
+        <w:rPr>
+          <w:rFonts w:ascii="Arial" w:hAnsi="Arial" w:cs="Arial"/>
+          <w:color w:val="000000"/>
+          <w:lang w:val="en-GB"/>
+        </w:rPr>
+        <w:t xml:space="preserve"> Only present if this is a </w:t>
+      </w:r>
+      <w:r>
+        <w:rPr>
+          <w:rFonts w:ascii="Arial" w:hAnsi="Arial" w:cs="Arial"/>
+          <w:color w:val="000000"/>
+          <w:lang w:val="en-GB"/>
+        </w:rPr>
+        <w:t>new reading.</w:t>
+      </w:r>
+    </w:p>
+    <w:p>
+      <w:pPr>
+        <w:pStyle w:val="Listeafsnit"/>
+        <w:numPr>
+          <w:ilvl w:val="0"/>
+          <w:numId w:val="10"/>
+        </w:numPr>
+        <w:rPr>
+          <w:rFonts w:ascii="Arial" w:hAnsi="Arial" w:cs="Arial"/>
+          <w:color w:val="000000"/>
+          <w:lang w:val="en-GB"/>
+        </w:rPr>
+      </w:pPr>
+      <w:proofErr w:type="gramStart"/>
+      <w:r>
+        <w:rPr>
+          <w:rFonts w:ascii="Arial" w:hAnsi="Arial" w:cs="Arial"/>
+          <w:i/>
+          <w:color w:val="000000"/>
+          <w:lang w:val="en-GB"/>
+        </w:rPr>
+        <w:t>zone</w:t>
+      </w:r>
+      <w:proofErr w:type="gramEnd"/>
+      <w:r>
+        <w:rPr>
+          <w:rFonts w:ascii="Arial" w:hAnsi="Arial" w:cs="Arial"/>
+          <w:color w:val="000000"/>
+          <w:lang w:val="en-GB"/>
+        </w:rPr>
+        <w:t xml:space="preserve"> </w:t>
+      </w:r>
+      <w:r>
+        <w:rPr>
+          <w:rFonts w:ascii="Arial" w:hAnsi="Arial" w:cs="Arial"/>
+          <w:color w:val="000000"/>
+          <w:lang w:val="en-GB"/>
+        </w:rPr>
+        <w:t>contains information about the zone that this device belongs to</w:t>
+      </w:r>
+      <w:r>
+        <w:rPr>
+          <w:rFonts w:ascii="Arial" w:hAnsi="Arial" w:cs="Arial"/>
+          <w:color w:val="000000"/>
+          <w:lang w:val="en-GB"/>
+        </w:rPr>
+        <w:t>, if any</w:t>
+      </w:r>
+      <w:r>
+        <w:rPr>
+          <w:rFonts w:ascii="Arial" w:hAnsi="Arial" w:cs="Arial"/>
+          <w:color w:val="000000"/>
+          <w:lang w:val="en-GB"/>
+        </w:rPr>
+        <w:t xml:space="preserve">. This information is generated by the </w:t>
+      </w:r>
+      <w:r>
+        <w:rPr>
+          <w:rFonts w:ascii="Arial" w:hAnsi="Arial" w:cs="Arial"/>
+          <w:color w:val="000000"/>
+          <w:lang w:val="en-GB"/>
+        </w:rPr>
+        <w:t>web-service, and is not part of the device &lt;-&gt; web-service exchange.</w:t>
+      </w:r>
+    </w:p>
+    <w:p>
+      <w:pPr>
+        <w:rPr>
+          <w:rFonts w:ascii="Arial" w:hAnsi="Arial" w:cs="Arial"/>
+          <w:color w:val="000000"/>
+          <w:lang w:val="en-GB"/>
+        </w:rPr>
+      </w:pPr>
+      <w:r>
+        <w:rPr>
+          <w:rFonts w:ascii="Arial" w:hAnsi="Arial" w:cs="Arial"/>
+          <w:color w:val="000000"/>
+          <w:lang w:val="en-GB"/>
+        </w:rPr>
+        <w:t>An XML Schema formalization of this language must be created as part of the web-service API.</w:t>
+      </w:r>
+    </w:p>
+    <w:p>
+      <w:pPr>
+        <w:rPr>
+          <w:rFonts w:ascii="Arial" w:hAnsi="Arial" w:cs="Arial"/>
+          <w:color w:val="000000"/>
+          <w:lang w:val="en-GB"/>
+        </w:rPr>
+      </w:pPr>
+    </w:p>
+    <w:p>
+      <w:pPr>
+        <w:pStyle w:val="Overskrift3"/>
+        <w:rPr>
+          <w:lang w:val="en-GB"/>
+        </w:rPr>
+      </w:pPr>
+      <w:r>
+        <w:rPr>
+          <w:lang w:val="en-GB"/>
+        </w:rPr>
+        <w:t>Type 2 (Device commands and configuration)</w:t>
+      </w:r>
+    </w:p>
+    <w:p>
+      <w:pPr>
+        <w:rPr>
+          <w:rFonts w:ascii="Arial" w:hAnsi="Arial" w:cs="Arial"/>
+          <w:color w:val="000000"/>
+          <w:lang w:val="en-GB"/>
+        </w:rPr>
+      </w:pPr>
+      <w:proofErr w:type="gramStart"/>
+      <w:r>
+        <w:rPr>
+          <w:rFonts w:ascii="Arial" w:hAnsi="Arial" w:cs="Arial"/>
+          <w:color w:val="000000"/>
+          <w:lang w:val="en-GB"/>
+        </w:rPr>
+        <w:t>Will be defined as needed.</w:t>
+      </w:r>
+      <w:proofErr w:type="gramEnd"/>
+    </w:p>
+    <w:p>
+      <w:pPr>
+        <w:rPr>
+          <w:rFonts w:ascii="Arial" w:hAnsi="Arial" w:cs="Arial"/>
+          <w:color w:val="000000"/>
+          <w:lang w:val="en-GB"/>
+        </w:rPr>
+      </w:pPr>
+    </w:p>
+    <w:p>
+      <w:pPr>
+        <w:pStyle w:val="Overskrift3"/>
+        <w:rPr>
+          <w:lang w:val="en-GB"/>
+        </w:rPr>
+      </w:pPr>
+      <w:r>
+        <w:rPr>
+          <w:lang w:val="en-GB"/>
+        </w:rPr>
+        <w:t>Type 3 (Service configuration)</w:t>
+      </w:r>
+    </w:p>
+    <w:p>
+      <w:pPr>
+        <w:rPr>
+          <w:rFonts w:ascii="Arial" w:hAnsi="Arial" w:cs="Arial"/>
+          <w:color w:val="000000"/>
+          <w:lang w:val="en-GB"/>
+        </w:rPr>
+      </w:pPr>
+      <w:r>
+        <w:rPr>
+          <w:rFonts w:ascii="Arial" w:hAnsi="Arial" w:cs="Arial"/>
+          <w:color w:val="000000"/>
+          <w:lang w:val="en-GB"/>
+        </w:rPr>
+        <w:t>The web-service should furthermore allow for the administration of devices as follow:</w:t>
+      </w:r>
+    </w:p>
+    <w:p>
+      <w:pPr>
+        <w:pStyle w:val="Listeafsnit"/>
+        <w:numPr>
+          <w:ilvl w:val="0"/>
+          <w:numId w:val="11"/>
+        </w:numPr>
+        <w:rPr>
+          <w:rFonts w:ascii="Arial" w:hAnsi="Arial" w:cs="Arial"/>
+          <w:color w:val="000000"/>
+          <w:lang w:val="en-GB"/>
+        </w:rPr>
+      </w:pPr>
+      <w:r>
+        <w:rPr>
+          <w:rFonts w:ascii="Arial" w:hAnsi="Arial" w:cs="Arial"/>
+          <w:color w:val="000000"/>
+          <w:lang w:val="en-GB"/>
+        </w:rPr>
+        <w:t xml:space="preserve">Which user/owner </w:t>
+      </w:r>
+      <w:r>
+        <w:rPr>
+          <w:rFonts w:ascii="Arial" w:hAnsi="Arial" w:cs="Arial"/>
+          <w:color w:val="000000"/>
+          <w:lang w:val="en-GB"/>
+        </w:rPr>
+        <w:t>a</w:t>
+      </w:r>
+      <w:r>
+        <w:rPr>
+          <w:rFonts w:ascii="Arial" w:hAnsi="Arial" w:cs="Arial"/>
+          <w:color w:val="000000"/>
+          <w:lang w:val="en-GB"/>
+        </w:rPr>
+        <w:t xml:space="preserve"> device is associated with</w:t>
+      </w:r>
+    </w:p>
+    <w:p>
+      <w:pPr>
+        <w:pStyle w:val="Listeafsnit"/>
+        <w:numPr>
+          <w:ilvl w:val="0"/>
+          <w:numId w:val="11"/>
+        </w:numPr>
+        <w:rPr>
+          <w:rFonts w:ascii="Arial" w:hAnsi="Arial" w:cs="Arial"/>
+          <w:color w:val="000000"/>
+          <w:lang w:val="en-GB"/>
+        </w:rPr>
+      </w:pPr>
+      <w:r>
+        <w:rPr>
+          <w:rFonts w:ascii="Arial" w:hAnsi="Arial" w:cs="Arial"/>
+          <w:color w:val="000000"/>
+          <w:lang w:val="en-GB"/>
+        </w:rPr>
+        <w:t>Which zone a device is in, if any (only used for manual override).</w:t>
+      </w:r>
+    </w:p>
+    <w:p>
+      <w:pPr>
+        <w:pStyle w:val="Listeafsnit"/>
+        <w:numPr>
+          <w:ilvl w:val="0"/>
+          <w:numId w:val="11"/>
+        </w:numPr>
+        <w:rPr>
+          <w:rFonts w:ascii="Arial" w:hAnsi="Arial" w:cs="Arial"/>
+          <w:color w:val="000000"/>
+          <w:lang w:val="en-GB"/>
+        </w:rPr>
+      </w:pPr>
+      <w:r>
+        <w:rPr>
+          <w:rFonts w:ascii="Arial" w:hAnsi="Arial" w:cs="Arial"/>
+          <w:color w:val="000000"/>
+          <w:lang w:val="en-GB"/>
+        </w:rPr>
+        <w:t>Definition of zones as a collection of polygon points.</w:t>
+      </w:r>
+    </w:p>
+    <w:p>
+      <w:pPr>
+        <w:rPr>
+          <w:rFonts w:ascii="Arial" w:hAnsi="Arial" w:cs="Arial"/>
+          <w:color w:val="000000"/>
+          <w:lang w:val="en-GB"/>
+        </w:rPr>
+      </w:pPr>
+      <w:r>
+        <w:rPr>
+          <w:rFonts w:ascii="Arial" w:hAnsi="Arial" w:cs="Arial"/>
+          <w:color w:val="000000"/>
+          <w:highlight w:val="yellow"/>
+          <w:lang w:val="en-GB"/>
+        </w:rPr>
+        <w:t>Write actual XML language setup.</w:t>
+      </w:r>
+    </w:p>
+    <w:p>
+      <w:pPr>
+        <w:rPr>
+          <w:rFonts w:ascii="Arial" w:hAnsi="Arial" w:cs="Arial"/>
+          <w:color w:val="000000"/>
+          <w:lang w:val="en-GB"/>
+        </w:rPr>
+      </w:pPr>
     </w:p>
     <w:p>
       <w:pPr>
@@ -182,743 +1481,6 @@
           <w:lang w:val="en-GB"/>
         </w:rPr>
       </w:pPr>
-      <w:r>
-        <w:rPr>
-          <w:rFonts w:ascii="Arial" w:hAnsi="Arial" w:cs="Arial"/>
-          <w:color w:val="000000"/>
-          <w:lang w:val="en-GB"/>
-        </w:rPr>
-        <w:t xml:space="preserve">There are two types of devices; Geo-stationary and dynamic. A Geo-stationary device has a fixed location and are generally lacking a GPS receiver (is not aware of its own location). A dynamic device is mobile and is always equipped with a GPS receiver. All devices communicate with the server. Each device has a unique ID (GUID, </w:t>
-      </w:r>
-      <w:proofErr w:type="gramStart"/>
-      <w:r>
-        <w:rPr>
-          <w:rFonts w:ascii="Arial" w:hAnsi="Arial" w:cs="Arial"/>
-          <w:color w:val="000000"/>
-          <w:lang w:val="en-GB"/>
-        </w:rPr>
-        <w:t>MACID, ...)</w:t>
-      </w:r>
-      <w:proofErr w:type="gramEnd"/>
-      <w:r>
-        <w:rPr>
-          <w:rFonts w:ascii="Arial" w:hAnsi="Arial" w:cs="Arial"/>
-          <w:color w:val="000000"/>
-          <w:lang w:val="en-GB"/>
-        </w:rPr>
-        <w:t xml:space="preserve">. Each device has a location, indicated by a GPS coordinate (Latitude, Longitude). The geographical datum is WGS84 (Earth). A device may measure one or several parameters each measurement having a time stamp. A device measurement is generalized into the concept of a </w:t>
-      </w:r>
-      <w:r>
-        <w:rPr>
-          <w:rFonts w:ascii="Arial" w:hAnsi="Arial" w:cs="Arial"/>
-          <w:i/>
-          <w:iCs/>
-          <w:color w:val="000000"/>
-          <w:lang w:val="en-GB"/>
-        </w:rPr>
-        <w:t>reading</w:t>
-      </w:r>
-      <w:r>
-        <w:rPr>
-          <w:rFonts w:ascii="Arial" w:hAnsi="Arial" w:cs="Arial"/>
-          <w:color w:val="000000"/>
-          <w:lang w:val="en-GB"/>
-        </w:rPr>
-        <w:t>.</w:t>
-      </w:r>
-    </w:p>
-    <w:p>
-      <w:pPr>
-        <w:pStyle w:val="Overskrift2"/>
-        <w:rPr>
-          <w:szCs w:val="27"/>
-          <w:lang w:val="en-GB"/>
-        </w:rPr>
-      </w:pPr>
-      <w:r>
-        <w:rPr>
-          <w:lang w:val="en-GB"/>
-        </w:rPr>
-        <w:t>Server</w:t>
-      </w:r>
-    </w:p>
-    <w:p>
-      <w:pPr>
-        <w:rPr>
-          <w:color w:val="000000"/>
-          <w:sz w:val="27"/>
-          <w:szCs w:val="27"/>
-          <w:lang w:val="en-GB"/>
-        </w:rPr>
-      </w:pPr>
-      <w:r>
-        <w:rPr>
-          <w:rFonts w:ascii="Arial" w:hAnsi="Arial" w:cs="Arial"/>
-          <w:color w:val="000000"/>
-          <w:lang w:val="en-GB"/>
-        </w:rPr>
-        <w:t>The server refers to one or more physical servers equipped with load-balancing software and routers (bandwidth and load-balancing is not a part of this project, it is considered that sufficient bandwidth is available). Some considerations about the requirements for the server may be included for completeness.</w:t>
-      </w:r>
-      <w:r>
-        <w:rPr>
-          <w:color w:val="000000"/>
-          <w:sz w:val="27"/>
-          <w:szCs w:val="27"/>
-          <w:lang w:val="en-GB"/>
-        </w:rPr>
-        <w:br/>
-      </w:r>
-      <w:r>
-        <w:rPr>
-          <w:color w:val="000000"/>
-          <w:sz w:val="27"/>
-          <w:szCs w:val="27"/>
-          <w:lang w:val="en-GB"/>
-        </w:rPr>
-        <w:br/>
-      </w:r>
-      <w:r>
-        <w:rPr>
-          <w:rFonts w:ascii="Arial" w:hAnsi="Arial" w:cs="Arial"/>
-          <w:color w:val="000000"/>
-          <w:lang w:val="en-GB"/>
-        </w:rPr>
-        <w:t>The devices communicate with the server, and the server stores the data received from the devices in a database and exposes the device data via a website and a web-service.</w:t>
-      </w:r>
-      <w:r>
-        <w:rPr>
-          <w:color w:val="000000"/>
-          <w:sz w:val="27"/>
-          <w:szCs w:val="27"/>
-          <w:lang w:val="en-GB"/>
-        </w:rPr>
-        <w:br/>
-      </w:r>
-      <w:r>
-        <w:rPr>
-          <w:color w:val="000000"/>
-          <w:sz w:val="27"/>
-          <w:szCs w:val="27"/>
-          <w:lang w:val="en-GB"/>
-        </w:rPr>
-        <w:br/>
-      </w:r>
-      <w:r>
-        <w:rPr>
-          <w:rFonts w:ascii="Arial" w:hAnsi="Arial" w:cs="Arial"/>
-          <w:color w:val="000000"/>
-          <w:lang w:val="en-GB"/>
-        </w:rPr>
-        <w:t>The server furthermore forwards any commands or configuration changes to the devices (these commands or configuration changes are entered via the website or web-service).</w:t>
-      </w:r>
-      <w:r>
-        <w:rPr>
-          <w:color w:val="000000"/>
-          <w:sz w:val="27"/>
-          <w:szCs w:val="27"/>
-          <w:lang w:val="en-GB"/>
-        </w:rPr>
-        <w:br/>
-      </w:r>
-      <w:r>
-        <w:rPr>
-          <w:color w:val="000000"/>
-          <w:sz w:val="27"/>
-          <w:szCs w:val="27"/>
-          <w:lang w:val="en-GB"/>
-        </w:rPr>
-        <w:br/>
-      </w:r>
-      <w:r>
-        <w:rPr>
-          <w:rFonts w:ascii="Arial" w:hAnsi="Arial" w:cs="Arial"/>
-          <w:color w:val="000000"/>
-          <w:lang w:val="en-GB"/>
-        </w:rPr>
-        <w:t>The server groups devices based on owner and administrator. This means that a given login has access to a subset of the total number of devices.</w:t>
-      </w:r>
-    </w:p>
-    <w:p>
-      <w:pPr>
-        <w:pStyle w:val="Overskrift2"/>
-        <w:rPr>
-          <w:szCs w:val="27"/>
-          <w:lang w:val="en-GB"/>
-        </w:rPr>
-      </w:pPr>
-      <w:r>
-        <w:rPr>
-          <w:lang w:val="en-GB"/>
-        </w:rPr>
-        <w:t>Website</w:t>
-      </w:r>
-    </w:p>
-    <w:p>
-      <w:pPr>
-        <w:rPr>
-          <w:color w:val="000000"/>
-          <w:sz w:val="27"/>
-          <w:szCs w:val="27"/>
-          <w:lang w:val="en-GB"/>
-        </w:rPr>
-      </w:pPr>
-      <w:r>
-        <w:rPr>
-          <w:rFonts w:ascii="Arial" w:hAnsi="Arial" w:cs="Arial"/>
-          <w:color w:val="000000"/>
-          <w:lang w:val="en-GB"/>
-        </w:rPr>
-        <w:t xml:space="preserve">All website access must be authenticated. The performance penalty of using HTTPS (SSL/TSL) as opposed to basic HTTP authentication should be considered, yet the actual implementation may be done without authentication or confidentiality concerns. </w:t>
-      </w:r>
-      <w:r>
-        <w:rPr>
-          <w:color w:val="000000"/>
-          <w:sz w:val="27"/>
-          <w:szCs w:val="27"/>
-          <w:lang w:val="en-GB"/>
-        </w:rPr>
-        <w:br/>
-      </w:r>
-      <w:r>
-        <w:rPr>
-          <w:rFonts w:ascii="Arial" w:hAnsi="Arial" w:cs="Arial"/>
-          <w:color w:val="000000"/>
-          <w:lang w:val="en-GB"/>
-        </w:rPr>
-        <w:t xml:space="preserve">The website should be written as Java </w:t>
-      </w:r>
-      <w:proofErr w:type="spellStart"/>
-      <w:r>
-        <w:rPr>
-          <w:rFonts w:ascii="Arial" w:hAnsi="Arial" w:cs="Arial"/>
-          <w:color w:val="000000"/>
-          <w:lang w:val="en-GB"/>
-        </w:rPr>
-        <w:t>servlets</w:t>
-      </w:r>
-      <w:proofErr w:type="spellEnd"/>
-      <w:r>
-        <w:rPr>
-          <w:rFonts w:ascii="Arial" w:hAnsi="Arial" w:cs="Arial"/>
-          <w:color w:val="000000"/>
-          <w:lang w:val="en-GB"/>
-        </w:rPr>
-        <w:t xml:space="preserve"> and JSP, with use of JavaScript (</w:t>
-      </w:r>
-      <w:proofErr w:type="spellStart"/>
-      <w:r>
-        <w:rPr>
-          <w:rFonts w:ascii="Arial" w:hAnsi="Arial" w:cs="Arial"/>
-          <w:color w:val="000000"/>
-          <w:lang w:val="en-GB"/>
-        </w:rPr>
-        <w:t>JQuery</w:t>
-      </w:r>
-      <w:proofErr w:type="spellEnd"/>
-      <w:r>
-        <w:rPr>
-          <w:rFonts w:ascii="Arial" w:hAnsi="Arial" w:cs="Arial"/>
-          <w:color w:val="000000"/>
-          <w:lang w:val="en-GB"/>
-        </w:rPr>
-        <w:t>) and AJAX for client side performance.</w:t>
-      </w:r>
-    </w:p>
-    <w:p>
-      <w:pPr>
-        <w:pStyle w:val="Overskrift3"/>
-        <w:rPr>
-          <w:sz w:val="27"/>
-          <w:szCs w:val="27"/>
-          <w:lang w:val="en-GB"/>
-        </w:rPr>
-      </w:pPr>
-      <w:r>
-        <w:rPr>
-          <w:lang w:val="en-GB"/>
-        </w:rPr>
-        <w:lastRenderedPageBreak/>
-        <w:t>Users</w:t>
-      </w:r>
-    </w:p>
-    <w:p>
-      <w:pPr>
-        <w:rPr>
-          <w:color w:val="000000"/>
-          <w:sz w:val="27"/>
-          <w:szCs w:val="27"/>
-          <w:lang w:val="en-GB"/>
-        </w:rPr>
-      </w:pPr>
-      <w:r>
-        <w:rPr>
-          <w:rFonts w:ascii="Arial" w:hAnsi="Arial" w:cs="Arial"/>
-          <w:color w:val="000000"/>
-          <w:lang w:val="en-GB"/>
-        </w:rPr>
-        <w:t>The website must be able to display information about the devices; their location (</w:t>
-      </w:r>
-      <w:proofErr w:type="spellStart"/>
-      <w:r>
-        <w:rPr>
-          <w:rFonts w:ascii="Arial" w:hAnsi="Arial" w:cs="Arial"/>
-          <w:color w:val="000000"/>
-          <w:lang w:val="en-GB"/>
-        </w:rPr>
-        <w:t>google</w:t>
-      </w:r>
-      <w:proofErr w:type="spellEnd"/>
-      <w:r>
-        <w:rPr>
-          <w:rFonts w:ascii="Arial" w:hAnsi="Arial" w:cs="Arial"/>
-          <w:color w:val="000000"/>
-          <w:lang w:val="en-GB"/>
-        </w:rPr>
-        <w:t xml:space="preserve"> maps), their status (operational, </w:t>
-      </w:r>
-      <w:proofErr w:type="gramStart"/>
-      <w:r>
-        <w:rPr>
-          <w:rFonts w:ascii="Arial" w:hAnsi="Arial" w:cs="Arial"/>
-          <w:color w:val="000000"/>
-          <w:lang w:val="en-GB"/>
-        </w:rPr>
-        <w:t>error, …)</w:t>
-      </w:r>
-      <w:proofErr w:type="gramEnd"/>
-      <w:r>
-        <w:rPr>
-          <w:rFonts w:ascii="Arial" w:hAnsi="Arial" w:cs="Arial"/>
-          <w:color w:val="000000"/>
-          <w:lang w:val="en-GB"/>
-        </w:rPr>
-        <w:t>, their history (status log), their data (graphical (</w:t>
-      </w:r>
-      <w:proofErr w:type="spellStart"/>
-      <w:r>
-        <w:rPr>
-          <w:rFonts w:ascii="Arial" w:hAnsi="Arial" w:cs="Arial"/>
-          <w:color w:val="000000"/>
-          <w:lang w:val="en-GB"/>
-        </w:rPr>
-        <w:t>Javascript</w:t>
-      </w:r>
-      <w:proofErr w:type="spellEnd"/>
-      <w:r>
-        <w:rPr>
-          <w:rFonts w:ascii="Arial" w:hAnsi="Arial" w:cs="Arial"/>
-          <w:color w:val="000000"/>
-          <w:lang w:val="en-GB"/>
-        </w:rPr>
-        <w:t xml:space="preserve">) or tables (XSLT)), etc. The website must have an application look-and-feel (i.e. perceived performance for the client is an issue), and will therefore most likely need to rely on </w:t>
-      </w:r>
-      <w:proofErr w:type="spellStart"/>
-      <w:r>
-        <w:rPr>
-          <w:rFonts w:ascii="Arial" w:hAnsi="Arial" w:cs="Arial"/>
-          <w:color w:val="000000"/>
-          <w:lang w:val="en-GB"/>
-        </w:rPr>
-        <w:t>Javascript</w:t>
-      </w:r>
-      <w:proofErr w:type="spellEnd"/>
-      <w:r>
-        <w:rPr>
-          <w:rFonts w:ascii="Arial" w:hAnsi="Arial" w:cs="Arial"/>
-          <w:color w:val="000000"/>
-          <w:lang w:val="en-GB"/>
-        </w:rPr>
-        <w:t xml:space="preserve"> and AJAX. It is acceptable to have these technologies as a requirement for the client browsers (no mobile browser support). If mobile devices is to be supported it will be a new project. The user may also send commands to the devices (e.g. take a reading now) or update the device configuration (e.g. the frequency of readings) via the website.</w:t>
-      </w:r>
-    </w:p>
-    <w:p>
-      <w:pPr>
-        <w:pStyle w:val="Overskrift3"/>
-        <w:rPr>
-          <w:szCs w:val="27"/>
-          <w:lang w:val="en-GB"/>
-        </w:rPr>
-      </w:pPr>
-      <w:r>
-        <w:rPr>
-          <w:lang w:val="en-GB"/>
-        </w:rPr>
-        <w:t>Administrators</w:t>
-      </w:r>
-    </w:p>
-    <w:p>
-      <w:pPr>
-        <w:rPr>
-          <w:color w:val="000000"/>
-          <w:sz w:val="27"/>
-          <w:szCs w:val="27"/>
-          <w:lang w:val="en-GB"/>
-        </w:rPr>
-      </w:pPr>
-      <w:r>
-        <w:rPr>
-          <w:rFonts w:ascii="Arial" w:hAnsi="Arial" w:cs="Arial"/>
-          <w:color w:val="000000"/>
-          <w:lang w:val="en-GB"/>
-        </w:rPr>
-        <w:t xml:space="preserve">The administrator website is used for administrating devices (registration of device/owner relations, device </w:t>
-      </w:r>
-      <w:proofErr w:type="gramStart"/>
-      <w:r>
-        <w:rPr>
-          <w:rFonts w:ascii="Arial" w:hAnsi="Arial" w:cs="Arial"/>
-          <w:color w:val="000000"/>
-          <w:lang w:val="en-GB"/>
-        </w:rPr>
-        <w:t>reconfiguration, ...)</w:t>
-      </w:r>
-      <w:proofErr w:type="gramEnd"/>
-      <w:r>
-        <w:rPr>
-          <w:rFonts w:ascii="Arial" w:hAnsi="Arial" w:cs="Arial"/>
-          <w:color w:val="000000"/>
-          <w:lang w:val="en-GB"/>
-        </w:rPr>
-        <w:t xml:space="preserve"> and creating new zones (see </w:t>
-      </w:r>
-      <w:proofErr w:type="spellStart"/>
-      <w:r>
-        <w:rPr>
-          <w:rFonts w:ascii="Arial" w:hAnsi="Arial" w:cs="Arial"/>
-          <w:color w:val="000000"/>
-          <w:lang w:val="en-GB"/>
-        </w:rPr>
-        <w:t>google</w:t>
-      </w:r>
-      <w:proofErr w:type="spellEnd"/>
-      <w:r>
-        <w:rPr>
-          <w:rFonts w:ascii="Arial" w:hAnsi="Arial" w:cs="Arial"/>
-          <w:color w:val="000000"/>
-          <w:lang w:val="en-GB"/>
-        </w:rPr>
-        <w:t xml:space="preserve"> maps).</w:t>
-      </w:r>
-    </w:p>
-    <w:p>
-      <w:pPr>
-        <w:pStyle w:val="Overskrift2"/>
-        <w:rPr>
-          <w:sz w:val="48"/>
-          <w:szCs w:val="48"/>
-          <w:lang w:val="en-GB"/>
-        </w:rPr>
-      </w:pPr>
-      <w:r>
-        <w:rPr>
-          <w:lang w:val="en-GB"/>
-        </w:rPr>
-        <w:t>Google maps</w:t>
-      </w:r>
-    </w:p>
-    <w:p>
-      <w:pPr>
-        <w:rPr>
-          <w:color w:val="000000"/>
-          <w:sz w:val="27"/>
-          <w:szCs w:val="27"/>
-          <w:lang w:val="en-GB"/>
-        </w:rPr>
-      </w:pPr>
-      <w:r>
-        <w:rPr>
-          <w:rFonts w:ascii="Arial" w:hAnsi="Arial" w:cs="Arial"/>
-          <w:color w:val="000000"/>
-          <w:lang w:val="en-GB"/>
-        </w:rPr>
-        <w:t>A map must be used to display the devices, their position, status and last reading (where applicable). The map must be fluently zoom-able. Furthermore, for dynamic devices, Google maps must be used to track the movements of a device over a period of time. On-line updates of device status and location must be supported (AJAX).</w:t>
-      </w:r>
-      <w:r>
-        <w:rPr>
-          <w:color w:val="000000"/>
-          <w:sz w:val="27"/>
-          <w:szCs w:val="27"/>
-          <w:lang w:val="en-GB"/>
-        </w:rPr>
-        <w:br/>
-      </w:r>
-      <w:r>
-        <w:rPr>
-          <w:color w:val="000000"/>
-          <w:sz w:val="27"/>
-          <w:szCs w:val="27"/>
-          <w:lang w:val="en-GB"/>
-        </w:rPr>
-        <w:br/>
-      </w:r>
-      <w:r>
-        <w:rPr>
-          <w:rFonts w:ascii="Arial" w:hAnsi="Arial" w:cs="Arial"/>
-          <w:color w:val="000000"/>
-          <w:lang w:val="en-GB"/>
-        </w:rPr>
-        <w:t xml:space="preserve">Zones may be created indicating a geographical area on Google maps (mathematically a polygon), which allows the aggregation of the status of all devices in a zone. The </w:t>
-      </w:r>
-      <w:proofErr w:type="spellStart"/>
-      <w:r>
-        <w:rPr>
-          <w:rFonts w:ascii="Arial" w:hAnsi="Arial" w:cs="Arial"/>
-          <w:color w:val="000000"/>
-          <w:lang w:val="en-GB"/>
-        </w:rPr>
-        <w:t>color</w:t>
-      </w:r>
-      <w:proofErr w:type="spellEnd"/>
-      <w:r>
-        <w:rPr>
-          <w:rFonts w:ascii="Arial" w:hAnsi="Arial" w:cs="Arial"/>
-          <w:color w:val="000000"/>
-          <w:lang w:val="en-GB"/>
-        </w:rPr>
-        <w:t xml:space="preserve"> property of the zone may then be used to display the aggregated status, e.g. translucent green signals no errors and translucent red signals that one or more devices has reported an error.</w:t>
-      </w:r>
-      <w:r>
-        <w:rPr>
-          <w:color w:val="000000"/>
-          <w:sz w:val="27"/>
-          <w:szCs w:val="27"/>
-          <w:lang w:val="en-GB"/>
-        </w:rPr>
-        <w:br/>
-      </w:r>
-      <w:r>
-        <w:rPr>
-          <w:color w:val="000000"/>
-          <w:sz w:val="27"/>
-          <w:szCs w:val="27"/>
-          <w:lang w:val="en-GB"/>
-        </w:rPr>
-        <w:br/>
-      </w:r>
-      <w:r>
-        <w:rPr>
-          <w:rFonts w:ascii="Arial" w:hAnsi="Arial" w:cs="Arial"/>
-          <w:color w:val="000000"/>
-          <w:lang w:val="en-GB"/>
-        </w:rPr>
-        <w:t>Zones may be nested so a zone can contain other zones.</w:t>
-      </w:r>
-      <w:r>
-        <w:rPr>
-          <w:color w:val="000000"/>
-          <w:sz w:val="27"/>
-          <w:szCs w:val="27"/>
-          <w:lang w:val="en-GB"/>
-        </w:rPr>
-        <w:br/>
-      </w:r>
-      <w:r>
-        <w:rPr>
-          <w:rFonts w:ascii="Arial" w:hAnsi="Arial" w:cs="Arial"/>
-          <w:color w:val="000000"/>
-          <w:lang w:val="en-GB"/>
-        </w:rPr>
-        <w:t>If a device has a location within a given zone it belongs to this zone. Static devices generally belong to one zone, where dynamic devices can jump from zone to zone.</w:t>
-      </w:r>
-      <w:r>
-        <w:rPr>
-          <w:color w:val="000000"/>
-          <w:sz w:val="27"/>
-          <w:szCs w:val="27"/>
-          <w:lang w:val="en-GB"/>
-        </w:rPr>
-        <w:br/>
-      </w:r>
-      <w:r>
-        <w:rPr>
-          <w:rFonts w:ascii="Arial" w:hAnsi="Arial" w:cs="Arial"/>
-          <w:color w:val="000000"/>
-          <w:lang w:val="en-GB"/>
-        </w:rPr>
-        <w:t>A device’s zone relationship may be manually overridden (special circumstances may dictate that a device should not be part of any zone, or should be part of a specific zone regardless of its geographical location), which disables the location to zone relationship and simply sets this device to be part of the given zone no matter what location it has.</w:t>
-      </w:r>
-      <w:r>
-        <w:rPr>
-          <w:color w:val="000000"/>
-          <w:sz w:val="27"/>
-          <w:szCs w:val="27"/>
-          <w:lang w:val="en-GB"/>
-        </w:rPr>
-        <w:br/>
-      </w:r>
-      <w:r>
-        <w:rPr>
-          <w:color w:val="000000"/>
-          <w:sz w:val="27"/>
-          <w:szCs w:val="27"/>
-          <w:lang w:val="en-GB"/>
-        </w:rPr>
-        <w:br/>
-      </w:r>
-      <w:r>
-        <w:rPr>
-          <w:rFonts w:ascii="Arial" w:hAnsi="Arial" w:cs="Arial"/>
-          <w:color w:val="000000"/>
-          <w:lang w:val="en-GB"/>
-        </w:rPr>
-        <w:t>Restrictions may be imposed to simplify the design, e.g. no overlapping zones, no mixed content (either a zone consists of devices or other zones, not both), limited number of zones or devices are permitted in a single zone (a maximum of N devices or zones are allowed in a zone. If this number is exceeded the system must create a new zone by intelligent splitting), etc.</w:t>
-      </w:r>
-    </w:p>
-    <w:p>
-      <w:pPr>
-        <w:pStyle w:val="Overskrift2"/>
-        <w:rPr>
-          <w:szCs w:val="27"/>
-          <w:lang w:val="en-GB"/>
-        </w:rPr>
-      </w:pPr>
-      <w:r>
-        <w:rPr>
-          <w:lang w:val="en-GB"/>
-        </w:rPr>
-        <w:t>Database</w:t>
-      </w:r>
-    </w:p>
-    <w:p>
-      <w:pPr>
-        <w:rPr>
-          <w:color w:val="000000"/>
-          <w:sz w:val="27"/>
-          <w:szCs w:val="27"/>
-          <w:lang w:val="en-GB"/>
-        </w:rPr>
-      </w:pPr>
-      <w:r>
-        <w:rPr>
-          <w:rFonts w:ascii="Arial" w:hAnsi="Arial" w:cs="Arial"/>
-          <w:color w:val="000000"/>
-          <w:lang w:val="en-GB"/>
-        </w:rPr>
-        <w:t>The persistence layer is a GIS-aware relational database (</w:t>
-      </w:r>
-      <w:proofErr w:type="spellStart"/>
-      <w:r>
-        <w:rPr>
-          <w:rFonts w:ascii="Arial" w:hAnsi="Arial" w:cs="Arial"/>
-          <w:color w:val="000000"/>
-          <w:lang w:val="en-GB"/>
-        </w:rPr>
-        <w:t>PostgreSQL</w:t>
-      </w:r>
-      <w:proofErr w:type="spellEnd"/>
-      <w:r>
-        <w:rPr>
-          <w:rFonts w:ascii="Arial" w:hAnsi="Arial" w:cs="Arial"/>
-          <w:color w:val="000000"/>
-          <w:lang w:val="en-GB"/>
-        </w:rPr>
-        <w:t xml:space="preserve"> with </w:t>
-      </w:r>
-      <w:proofErr w:type="spellStart"/>
-      <w:r>
-        <w:rPr>
-          <w:rFonts w:ascii="Arial" w:hAnsi="Arial" w:cs="Arial"/>
-          <w:color w:val="000000"/>
-          <w:lang w:val="en-GB"/>
-        </w:rPr>
-        <w:t>PostGIS</w:t>
-      </w:r>
-      <w:proofErr w:type="spellEnd"/>
-      <w:r>
-        <w:rPr>
-          <w:rFonts w:ascii="Arial" w:hAnsi="Arial" w:cs="Arial"/>
-          <w:color w:val="000000"/>
-          <w:lang w:val="en-GB"/>
-        </w:rPr>
-        <w:t xml:space="preserve">, Oracle 11g, Microsoft SQL Server </w:t>
-      </w:r>
-      <w:proofErr w:type="gramStart"/>
-      <w:r>
-        <w:rPr>
-          <w:rFonts w:ascii="Arial" w:hAnsi="Arial" w:cs="Arial"/>
-          <w:color w:val="000000"/>
-          <w:lang w:val="en-GB"/>
-        </w:rPr>
-        <w:t>2008, ...)</w:t>
-      </w:r>
-      <w:proofErr w:type="gramEnd"/>
-      <w:r>
-        <w:rPr>
-          <w:rFonts w:ascii="Arial" w:hAnsi="Arial" w:cs="Arial"/>
-          <w:color w:val="000000"/>
-          <w:lang w:val="en-GB"/>
-        </w:rPr>
-        <w:t xml:space="preserve"> with a data access component. The database is considered installed, configured and maintained and is not a part of the project. Some considerations about the requirements for the database may be included for completeness.</w:t>
-      </w:r>
-    </w:p>
-    <w:p>
-      <w:pPr>
-        <w:pStyle w:val="Overskrift2"/>
-        <w:rPr>
-          <w:szCs w:val="27"/>
-          <w:lang w:val="en-GB"/>
-        </w:rPr>
-      </w:pPr>
-      <w:r>
-        <w:rPr>
-          <w:lang w:val="en-GB"/>
-        </w:rPr>
-        <w:lastRenderedPageBreak/>
-        <w:t>Web-service</w:t>
-      </w:r>
-    </w:p>
-    <w:p>
-      <w:pPr>
-        <w:rPr>
-          <w:color w:val="000000"/>
-          <w:sz w:val="27"/>
-          <w:szCs w:val="27"/>
-          <w:lang w:val="en-GB"/>
-        </w:rPr>
-      </w:pPr>
-      <w:r>
-        <w:rPr>
-          <w:rFonts w:ascii="Arial" w:hAnsi="Arial" w:cs="Arial"/>
-          <w:color w:val="000000"/>
-          <w:lang w:val="en-GB"/>
-        </w:rPr>
-        <w:t>A web-service shall be developed to support the required web clients.</w:t>
-      </w:r>
-      <w:r>
-        <w:rPr>
-          <w:color w:val="000000"/>
-          <w:sz w:val="27"/>
-          <w:szCs w:val="27"/>
-          <w:lang w:val="en-GB"/>
-        </w:rPr>
-        <w:br/>
-      </w:r>
-      <w:r>
-        <w:rPr>
-          <w:rFonts w:ascii="Arial" w:hAnsi="Arial" w:cs="Arial"/>
-          <w:color w:val="000000"/>
-          <w:lang w:val="en-GB"/>
-        </w:rPr>
-        <w:t>The web-service must expose the necessary functionality for the website to function, and also allow for client applications to be developed for easing the generation of zones and administrating the devices, etc.</w:t>
-      </w:r>
-      <w:r>
-        <w:rPr>
-          <w:color w:val="000000"/>
-          <w:sz w:val="27"/>
-          <w:szCs w:val="27"/>
-          <w:lang w:val="en-GB"/>
-        </w:rPr>
-        <w:br/>
-      </w:r>
-      <w:r>
-        <w:rPr>
-          <w:color w:val="000000"/>
-          <w:sz w:val="27"/>
-          <w:szCs w:val="27"/>
-          <w:lang w:val="en-GB"/>
-        </w:rPr>
-        <w:br/>
-      </w:r>
       <w:r>
         <w:rPr>
           <w:rFonts w:ascii="Arial" w:hAnsi="Arial" w:cs="Arial"/>
@@ -959,7 +1521,25 @@
           <w:color w:val="000000"/>
           <w:lang w:val="en-GB"/>
         </w:rPr>
-        <w:t>A correctly formatted GET request with a geographical coordinate should return the zone that a given point is within.</w:t>
+        <w:t>A GET-request to /</w:t>
+      </w:r>
+      <w:proofErr w:type="spellStart"/>
+      <w:r>
+        <w:rPr>
+          <w:rFonts w:ascii="Arial" w:hAnsi="Arial" w:cs="Arial"/>
+          <w:color w:val="000000"/>
+          <w:lang w:val="en-GB"/>
+        </w:rPr>
+        <w:t>geolog</w:t>
+      </w:r>
+      <w:proofErr w:type="spellEnd"/>
+      <w:r>
+        <w:rPr>
+          <w:rFonts w:ascii="Arial" w:hAnsi="Arial" w:cs="Arial"/>
+          <w:color w:val="000000"/>
+          <w:lang w:val="en-GB"/>
+        </w:rPr>
+        <w:t>/devices gives a list of all devices registered to the user</w:t>
       </w:r>
     </w:p>
     <w:p>
@@ -983,7 +1563,43 @@
           <w:color w:val="000000"/>
           <w:lang w:val="en-GB"/>
         </w:rPr>
-        <w:t>A correctly formatted HTTP PUT request should add a new device (devices should be able to self-register, but the device implementation is not part of the project definition).</w:t>
+        <w:t>A POST-request to /</w:t>
+      </w:r>
+      <w:proofErr w:type="spellStart"/>
+      <w:r>
+        <w:rPr>
+          <w:rFonts w:ascii="Arial" w:hAnsi="Arial" w:cs="Arial"/>
+          <w:color w:val="000000"/>
+          <w:lang w:val="en-GB"/>
+        </w:rPr>
+        <w:t>geolog</w:t>
+      </w:r>
+      <w:proofErr w:type="spellEnd"/>
+      <w:r>
+        <w:rPr>
+          <w:rFonts w:ascii="Arial" w:hAnsi="Arial" w:cs="Arial"/>
+          <w:color w:val="000000"/>
+          <w:lang w:val="en-GB"/>
+        </w:rPr>
+        <w:t xml:space="preserve">/devices with a device ID and possible a </w:t>
+      </w:r>
+      <w:proofErr w:type="spellStart"/>
+      <w:r>
+        <w:rPr>
+          <w:rFonts w:ascii="Arial" w:hAnsi="Arial" w:cs="Arial"/>
+          <w:color w:val="000000"/>
+          <w:lang w:val="en-GB"/>
+        </w:rPr>
+        <w:t>timespan</w:t>
+      </w:r>
+      <w:proofErr w:type="spellEnd"/>
+      <w:r>
+        <w:rPr>
+          <w:rFonts w:ascii="Arial" w:hAnsi="Arial" w:cs="Arial"/>
+          <w:color w:val="000000"/>
+          <w:lang w:val="en-GB"/>
+        </w:rPr>
+        <w:t xml:space="preserve"> returns a collection of device data for that device.</w:t>
       </w:r>
     </w:p>
     <w:p>
@@ -1012,9 +1628,140 @@
     </w:p>
     <w:p>
       <w:pPr>
-        <w:spacing w:after="0"/>
-        <w:rPr>
-          <w:rFonts w:ascii="Times New Roman" w:hAnsi="Times New Roman" w:cs="Times New Roman"/>
+        <w:rPr>
+          <w:rFonts w:ascii="Arial" w:hAnsi="Arial" w:cs="Arial"/>
+          <w:color w:val="000000"/>
+          <w:lang w:val="en-GB"/>
+        </w:rPr>
+      </w:pPr>
+    </w:p>
+    <w:p>
+      <w:pPr>
+        <w:pStyle w:val="Overskrift2"/>
+        <w:rPr>
+          <w:lang w:val="en-GB"/>
+        </w:rPr>
+      </w:pPr>
+      <w:r>
+        <w:rPr>
+          <w:lang w:val="en-GB"/>
+        </w:rPr>
+        <w:t>Web</w:t>
+      </w:r>
+      <w:r>
+        <w:rPr>
+          <w:lang w:val="en-GB"/>
+        </w:rPr>
+        <w:t xml:space="preserve"> </w:t>
+      </w:r>
+      <w:r>
+        <w:rPr>
+          <w:lang w:val="en-GB"/>
+        </w:rPr>
+        <w:t>site</w:t>
+      </w:r>
+    </w:p>
+    <w:p>
+      <w:pPr>
+        <w:rPr>
+          <w:rFonts w:ascii="Arial" w:hAnsi="Arial" w:cs="Arial"/>
+          <w:color w:val="000000"/>
+          <w:lang w:val="en-GB"/>
+        </w:rPr>
+      </w:pPr>
+    </w:p>
+    <w:p>
+      <w:pPr>
+        <w:rPr>
+          <w:rFonts w:ascii="Arial" w:hAnsi="Arial" w:cs="Arial"/>
+          <w:color w:val="000000"/>
+          <w:lang w:val="en-GB"/>
+        </w:rPr>
+      </w:pPr>
+    </w:p>
+    <w:p>
+      <w:pPr>
+        <w:rPr>
+          <w:rFonts w:ascii="Arial" w:hAnsi="Arial" w:cs="Arial"/>
+          <w:color w:val="000000"/>
+          <w:lang w:val="en-GB"/>
+        </w:rPr>
+      </w:pPr>
+    </w:p>
+    <w:p>
+      <w:pPr>
+        <w:rPr>
+          <w:rFonts w:ascii="Arial" w:hAnsi="Arial" w:cs="Arial"/>
+          <w:color w:val="000000"/>
+          <w:lang w:val="en-GB"/>
+        </w:rPr>
+      </w:pPr>
+      <w:r>
+        <w:rPr>
+          <w:rFonts w:ascii="Arial" w:hAnsi="Arial" w:cs="Arial"/>
+          <w:color w:val="000000"/>
+          <w:lang w:val="en-GB"/>
+        </w:rPr>
+        <w:t xml:space="preserve">The website should be written as Java </w:t>
+      </w:r>
+      <w:proofErr w:type="spellStart"/>
+      <w:r>
+        <w:rPr>
+          <w:rFonts w:ascii="Arial" w:hAnsi="Arial" w:cs="Arial"/>
+          <w:color w:val="000000"/>
+          <w:lang w:val="en-GB"/>
+        </w:rPr>
+        <w:t>servlets</w:t>
+      </w:r>
+      <w:proofErr w:type="spellEnd"/>
+      <w:r>
+        <w:rPr>
+          <w:rFonts w:ascii="Arial" w:hAnsi="Arial" w:cs="Arial"/>
+          <w:color w:val="000000"/>
+          <w:lang w:val="en-GB"/>
+        </w:rPr>
+        <w:t xml:space="preserve"> and JSP, with use of JavaScript (</w:t>
+      </w:r>
+      <w:proofErr w:type="spellStart"/>
+      <w:r>
+        <w:rPr>
+          <w:rFonts w:ascii="Arial" w:hAnsi="Arial" w:cs="Arial"/>
+          <w:color w:val="000000"/>
+          <w:lang w:val="en-GB"/>
+        </w:rPr>
+        <w:t>JQuery</w:t>
+      </w:r>
+      <w:proofErr w:type="spellEnd"/>
+      <w:r>
+        <w:rPr>
+          <w:rFonts w:ascii="Arial" w:hAnsi="Arial" w:cs="Arial"/>
+          <w:color w:val="000000"/>
+          <w:lang w:val="en-GB"/>
+        </w:rPr>
+        <w:t>) and AJAX for client side performance.</w:t>
+      </w:r>
+    </w:p>
+    <w:p>
+      <w:pPr>
+        <w:rPr>
+          <w:rFonts w:ascii="Arial" w:hAnsi="Arial" w:cs="Arial"/>
+          <w:color w:val="000000"/>
+          <w:lang w:val="en-GB"/>
+        </w:rPr>
+      </w:pPr>
+    </w:p>
+    <w:p>
+      <w:pPr>
+        <w:rPr>
+          <w:rFonts w:ascii="Arial" w:hAnsi="Arial" w:cs="Arial"/>
+          <w:color w:val="000000"/>
+          <w:lang w:val="en-GB"/>
+        </w:rPr>
+      </w:pPr>
+    </w:p>
+    <w:p>
+      <w:pPr>
+        <w:rPr>
           <w:color w:val="000000"/>
           <w:sz w:val="27"/>
           <w:szCs w:val="27"/>
@@ -1023,12 +1770,80 @@
       </w:pPr>
       <w:r>
         <w:rPr>
+          <w:rFonts w:ascii="Arial" w:hAnsi="Arial" w:cs="Arial"/>
+          <w:color w:val="000000"/>
+          <w:lang w:val="en-GB"/>
+        </w:rPr>
+        <w:t xml:space="preserve">There are two types of devices; Geo-stationary and dynamic. A Geo-stationary device has a fixed location and are generally lacking a GPS receiver (is not aware of its own location). A dynamic device is mobile and is always equipped with a GPS receiver. All devices communicate with the server. Each device has a unique ID (GUID, </w:t>
+      </w:r>
+      <w:proofErr w:type="gramStart"/>
+      <w:r>
+        <w:rPr>
+          <w:rFonts w:ascii="Arial" w:hAnsi="Arial" w:cs="Arial"/>
+          <w:color w:val="000000"/>
+          <w:lang w:val="en-GB"/>
+        </w:rPr>
+        <w:t>MACID, ...)</w:t>
+      </w:r>
+      <w:proofErr w:type="gramEnd"/>
+      <w:r>
+        <w:rPr>
+          <w:rFonts w:ascii="Arial" w:hAnsi="Arial" w:cs="Arial"/>
+          <w:color w:val="000000"/>
+          <w:lang w:val="en-GB"/>
+        </w:rPr>
+        <w:t xml:space="preserve">. Each device has a location, indicated by a GPS coordinate (Latitude, Longitude). The geographical datum is WGS84 (Earth). A device may measure one or several parameters each measurement having a time stamp. A device measurement is generalized into the concept of a </w:t>
+      </w:r>
+      <w:r>
+        <w:rPr>
+          <w:rFonts w:ascii="Arial" w:hAnsi="Arial" w:cs="Arial"/>
+          <w:i/>
+          <w:iCs/>
+          <w:color w:val="000000"/>
+          <w:lang w:val="en-GB"/>
+        </w:rPr>
+        <w:t>reading</w:t>
+      </w:r>
+      <w:r>
+        <w:rPr>
+          <w:rFonts w:ascii="Arial" w:hAnsi="Arial" w:cs="Arial"/>
+          <w:color w:val="000000"/>
+          <w:lang w:val="en-GB"/>
+        </w:rPr>
+        <w:t>.</w:t>
+      </w:r>
+    </w:p>
+    <w:p>
+      <w:pPr>
+        <w:pStyle w:val="Overskrift2"/>
+        <w:rPr>
+          <w:szCs w:val="27"/>
+          <w:lang w:val="en-GB"/>
+        </w:rPr>
+      </w:pPr>
+      <w:r>
+        <w:rPr>
+          <w:lang w:val="en-GB"/>
+        </w:rPr>
+        <w:t>Server</w:t>
+      </w:r>
+    </w:p>
+    <w:p>
+      <w:pPr>
+        <w:rPr>
           <w:color w:val="000000"/>
           <w:sz w:val="27"/>
           <w:szCs w:val="27"/>
           <w:lang w:val="en-GB"/>
         </w:rPr>
-        <w:br/>
+      </w:pPr>
+      <w:r>
+        <w:rPr>
+          <w:rFonts w:ascii="Arial" w:hAnsi="Arial" w:cs="Arial"/>
+          <w:color w:val="000000"/>
+          <w:lang w:val="en-GB"/>
+        </w:rPr>
+        <w:t>The server refers to one or more physical servers equipped with load-balancing software and routers (bandwidth and load-balancing is not a part of this project, it is considered that sufficient bandwidth is available). Some considerations about the requirements for the server may be included for completeness.</w:t>
       </w:r>
       <w:r>
         <w:rPr>
@@ -1041,13 +1856,705 @@
       </w:r>
       <w:r>
         <w:rPr>
+          <w:color w:val="000000"/>
+          <w:sz w:val="27"/>
+          <w:szCs w:val="27"/>
+          <w:lang w:val="en-GB"/>
+        </w:rPr>
+        <w:br/>
+      </w:r>
+      <w:r>
+        <w:rPr>
+          <w:rFonts w:ascii="Arial" w:hAnsi="Arial" w:cs="Arial"/>
+          <w:color w:val="000000"/>
+          <w:lang w:val="en-GB"/>
+        </w:rPr>
+        <w:t>The devices communicate with the server, and the server stores the data received from the devices in a database and exposes the device data via a website and a web-service.</w:t>
+      </w:r>
+      <w:r>
+        <w:rPr>
+          <w:color w:val="000000"/>
+          <w:sz w:val="27"/>
+          <w:szCs w:val="27"/>
+          <w:lang w:val="en-GB"/>
+        </w:rPr>
+        <w:br/>
+      </w:r>
+      <w:r>
+        <w:rPr>
+          <w:color w:val="000000"/>
+          <w:sz w:val="27"/>
+          <w:szCs w:val="27"/>
+          <w:lang w:val="en-GB"/>
+        </w:rPr>
+        <w:lastRenderedPageBreak/>
+        <w:br/>
+      </w:r>
+      <w:r>
+        <w:rPr>
+          <w:rFonts w:ascii="Arial" w:hAnsi="Arial" w:cs="Arial"/>
+          <w:color w:val="000000"/>
+          <w:lang w:val="en-GB"/>
+        </w:rPr>
+        <w:t>The server furthermore forwards any commands or configuration changes to the devices (these commands or configuration changes are entered via the website or web-service).</w:t>
+      </w:r>
+      <w:r>
+        <w:rPr>
+          <w:color w:val="000000"/>
+          <w:sz w:val="27"/>
+          <w:szCs w:val="27"/>
+          <w:lang w:val="en-GB"/>
+        </w:rPr>
+        <w:br/>
+      </w:r>
+      <w:r>
+        <w:rPr>
+          <w:color w:val="000000"/>
+          <w:sz w:val="27"/>
+          <w:szCs w:val="27"/>
+          <w:lang w:val="en-GB"/>
+        </w:rPr>
+        <w:br/>
+      </w:r>
+      <w:r>
+        <w:rPr>
+          <w:rFonts w:ascii="Arial" w:hAnsi="Arial" w:cs="Arial"/>
+          <w:color w:val="000000"/>
+          <w:lang w:val="en-GB"/>
+        </w:rPr>
+        <w:t>The server groups devices based on owner and administrator. This means that a given login has access to a subset of the total number of devices.</w:t>
+      </w:r>
+    </w:p>
+    <w:p>
+      <w:pPr>
+        <w:pStyle w:val="Overskrift2"/>
+        <w:rPr>
+          <w:szCs w:val="27"/>
+          <w:lang w:val="en-GB"/>
+        </w:rPr>
+      </w:pPr>
+      <w:r>
+        <w:rPr>
+          <w:lang w:val="en-GB"/>
+        </w:rPr>
+        <w:t>Website</w:t>
+      </w:r>
+    </w:p>
+    <w:p>
+      <w:pPr>
+        <w:rPr>
+          <w:color w:val="000000"/>
+          <w:sz w:val="27"/>
+          <w:szCs w:val="27"/>
+          <w:lang w:val="en-GB"/>
+        </w:rPr>
+      </w:pPr>
+      <w:bookmarkStart w:id="0" w:name="OLE_LINK3"/>
+      <w:bookmarkStart w:id="1" w:name="OLE_LINK4"/>
+      <w:r>
+        <w:rPr>
+          <w:rFonts w:ascii="Arial" w:hAnsi="Arial" w:cs="Arial"/>
+          <w:color w:val="000000"/>
+          <w:lang w:val="en-GB"/>
+        </w:rPr>
+        <w:t xml:space="preserve">All website access must be authenticated. The performance penalty of using HTTPS (SSL/TSL) as opposed to basic HTTP authentication should be considered, yet the actual implementation may be done without authentication or confidentiality concerns. </w:t>
+      </w:r>
+      <w:r>
+        <w:rPr>
+          <w:color w:val="000000"/>
+          <w:sz w:val="27"/>
+          <w:szCs w:val="27"/>
+          <w:lang w:val="en-GB"/>
+        </w:rPr>
+        <w:br/>
+      </w:r>
+      <w:r>
+        <w:rPr>
+          <w:rFonts w:ascii="Arial" w:hAnsi="Arial" w:cs="Arial"/>
+          <w:color w:val="000000"/>
+          <w:lang w:val="en-GB"/>
+        </w:rPr>
+        <w:t xml:space="preserve">The website should be written as Java </w:t>
+      </w:r>
+      <w:proofErr w:type="spellStart"/>
+      <w:r>
+        <w:rPr>
+          <w:rFonts w:ascii="Arial" w:hAnsi="Arial" w:cs="Arial"/>
+          <w:color w:val="000000"/>
+          <w:lang w:val="en-GB"/>
+        </w:rPr>
+        <w:t>servlets</w:t>
+      </w:r>
+      <w:proofErr w:type="spellEnd"/>
+      <w:r>
+        <w:rPr>
+          <w:rFonts w:ascii="Arial" w:hAnsi="Arial" w:cs="Arial"/>
+          <w:color w:val="000000"/>
+          <w:lang w:val="en-GB"/>
+        </w:rPr>
+        <w:t xml:space="preserve"> and JSP, with use of JavaScript (</w:t>
+      </w:r>
+      <w:proofErr w:type="spellStart"/>
+      <w:r>
+        <w:rPr>
+          <w:rFonts w:ascii="Arial" w:hAnsi="Arial" w:cs="Arial"/>
+          <w:color w:val="000000"/>
+          <w:lang w:val="en-GB"/>
+        </w:rPr>
+        <w:t>JQuery</w:t>
+      </w:r>
+      <w:proofErr w:type="spellEnd"/>
+      <w:r>
+        <w:rPr>
+          <w:rFonts w:ascii="Arial" w:hAnsi="Arial" w:cs="Arial"/>
+          <w:color w:val="000000"/>
+          <w:lang w:val="en-GB"/>
+        </w:rPr>
+        <w:t>) and AJAX for client side performance.</w:t>
+      </w:r>
+      <w:bookmarkEnd w:id="0"/>
+      <w:bookmarkEnd w:id="1"/>
+    </w:p>
+    <w:p>
+      <w:pPr>
+        <w:pStyle w:val="Overskrift3"/>
+        <w:rPr>
+          <w:sz w:val="27"/>
+          <w:szCs w:val="27"/>
+          <w:lang w:val="en-GB"/>
+        </w:rPr>
+      </w:pPr>
+      <w:r>
+        <w:rPr>
+          <w:lang w:val="en-GB"/>
+        </w:rPr>
+        <w:t>Users</w:t>
+      </w:r>
+    </w:p>
+    <w:p>
+      <w:pPr>
+        <w:rPr>
+          <w:color w:val="000000"/>
+          <w:sz w:val="27"/>
+          <w:szCs w:val="27"/>
+          <w:lang w:val="en-GB"/>
+        </w:rPr>
+      </w:pPr>
+      <w:r>
+        <w:rPr>
+          <w:rFonts w:ascii="Arial" w:hAnsi="Arial" w:cs="Arial"/>
+          <w:color w:val="000000"/>
+          <w:lang w:val="en-GB"/>
+        </w:rPr>
+        <w:t>The website must be able to display information about the devices; their location (</w:t>
+      </w:r>
+      <w:proofErr w:type="spellStart"/>
+      <w:r>
+        <w:rPr>
+          <w:rFonts w:ascii="Arial" w:hAnsi="Arial" w:cs="Arial"/>
+          <w:color w:val="000000"/>
+          <w:lang w:val="en-GB"/>
+        </w:rPr>
+        <w:t>google</w:t>
+      </w:r>
+      <w:proofErr w:type="spellEnd"/>
+      <w:r>
+        <w:rPr>
+          <w:rFonts w:ascii="Arial" w:hAnsi="Arial" w:cs="Arial"/>
+          <w:color w:val="000000"/>
+          <w:lang w:val="en-GB"/>
+        </w:rPr>
+        <w:t xml:space="preserve"> maps), their status (operational, </w:t>
+      </w:r>
+      <w:proofErr w:type="gramStart"/>
+      <w:r>
+        <w:rPr>
+          <w:rFonts w:ascii="Arial" w:hAnsi="Arial" w:cs="Arial"/>
+          <w:color w:val="000000"/>
+          <w:lang w:val="en-GB"/>
+        </w:rPr>
+        <w:t>error, …)</w:t>
+      </w:r>
+      <w:proofErr w:type="gramEnd"/>
+      <w:r>
+        <w:rPr>
+          <w:rFonts w:ascii="Arial" w:hAnsi="Arial" w:cs="Arial"/>
+          <w:color w:val="000000"/>
+          <w:lang w:val="en-GB"/>
+        </w:rPr>
+        <w:t>, their history (status log), their data (graphical (</w:t>
+      </w:r>
+      <w:proofErr w:type="spellStart"/>
+      <w:r>
+        <w:rPr>
+          <w:rFonts w:ascii="Arial" w:hAnsi="Arial" w:cs="Arial"/>
+          <w:color w:val="000000"/>
+          <w:lang w:val="en-GB"/>
+        </w:rPr>
+        <w:t>Javascript</w:t>
+      </w:r>
+      <w:proofErr w:type="spellEnd"/>
+      <w:r>
+        <w:rPr>
+          <w:rFonts w:ascii="Arial" w:hAnsi="Arial" w:cs="Arial"/>
+          <w:color w:val="000000"/>
+          <w:lang w:val="en-GB"/>
+        </w:rPr>
+        <w:t xml:space="preserve">) or tables (XSLT)), etc. The website must have an application look-and-feel (i.e. perceived performance for the client is an issue), and will therefore most likely need to rely on </w:t>
+      </w:r>
+      <w:proofErr w:type="spellStart"/>
+      <w:r>
+        <w:rPr>
+          <w:rFonts w:ascii="Arial" w:hAnsi="Arial" w:cs="Arial"/>
+          <w:color w:val="000000"/>
+          <w:lang w:val="en-GB"/>
+        </w:rPr>
+        <w:t>Javascript</w:t>
+      </w:r>
+      <w:proofErr w:type="spellEnd"/>
+      <w:r>
+        <w:rPr>
+          <w:rFonts w:ascii="Arial" w:hAnsi="Arial" w:cs="Arial"/>
+          <w:color w:val="000000"/>
+          <w:lang w:val="en-GB"/>
+        </w:rPr>
+        <w:t xml:space="preserve"> and AJAX. It is acceptable to have these technologies as a requirement for the client browsers (no mobile browser support). If mobile devices is to be supported it will be a new project. The user may also send commands to the devices (e.g. take a reading now) or update the device configuration (e.g. the frequency of readings) via the website.</w:t>
+      </w:r>
+    </w:p>
+    <w:p>
+      <w:pPr>
+        <w:pStyle w:val="Overskrift3"/>
+        <w:rPr>
+          <w:szCs w:val="27"/>
+          <w:lang w:val="en-GB"/>
+        </w:rPr>
+      </w:pPr>
+      <w:r>
+        <w:rPr>
+          <w:lang w:val="en-GB"/>
+        </w:rPr>
+        <w:t>Administrators</w:t>
+      </w:r>
+    </w:p>
+    <w:p>
+      <w:pPr>
+        <w:rPr>
+          <w:color w:val="000000"/>
+          <w:sz w:val="27"/>
+          <w:szCs w:val="27"/>
+          <w:lang w:val="en-GB"/>
+        </w:rPr>
+      </w:pPr>
+      <w:r>
+        <w:rPr>
+          <w:rFonts w:ascii="Arial" w:hAnsi="Arial" w:cs="Arial"/>
+          <w:color w:val="000000"/>
+          <w:lang w:val="en-GB"/>
+        </w:rPr>
+        <w:t xml:space="preserve">The administrator website is used for administrating devices (registration of device/owner relations, device </w:t>
+      </w:r>
+      <w:proofErr w:type="gramStart"/>
+      <w:r>
+        <w:rPr>
+          <w:rFonts w:ascii="Arial" w:hAnsi="Arial" w:cs="Arial"/>
+          <w:color w:val="000000"/>
+          <w:lang w:val="en-GB"/>
+        </w:rPr>
+        <w:t>reconfiguration, ...)</w:t>
+      </w:r>
+      <w:proofErr w:type="gramEnd"/>
+      <w:r>
+        <w:rPr>
+          <w:rFonts w:ascii="Arial" w:hAnsi="Arial" w:cs="Arial"/>
+          <w:color w:val="000000"/>
+          <w:lang w:val="en-GB"/>
+        </w:rPr>
+        <w:t xml:space="preserve"> and creating new zones (see </w:t>
+      </w:r>
+      <w:proofErr w:type="spellStart"/>
+      <w:r>
+        <w:rPr>
+          <w:rFonts w:ascii="Arial" w:hAnsi="Arial" w:cs="Arial"/>
+          <w:color w:val="000000"/>
+          <w:lang w:val="en-GB"/>
+        </w:rPr>
+        <w:t>google</w:t>
+      </w:r>
+      <w:proofErr w:type="spellEnd"/>
+      <w:r>
+        <w:rPr>
+          <w:rFonts w:ascii="Arial" w:hAnsi="Arial" w:cs="Arial"/>
+          <w:color w:val="000000"/>
+          <w:lang w:val="en-GB"/>
+        </w:rPr>
+        <w:t xml:space="preserve"> maps).</w:t>
+      </w:r>
+    </w:p>
+    <w:p>
+      <w:pPr>
+        <w:pStyle w:val="Overskrift2"/>
+        <w:rPr>
+          <w:sz w:val="48"/>
+          <w:szCs w:val="48"/>
+          <w:lang w:val="en-GB"/>
+        </w:rPr>
+      </w:pPr>
+      <w:r>
+        <w:rPr>
+          <w:lang w:val="en-GB"/>
+        </w:rPr>
+        <w:t>Google maps</w:t>
+      </w:r>
+    </w:p>
+    <w:p>
+      <w:pPr>
+        <w:rPr>
+          <w:color w:val="000000"/>
+          <w:sz w:val="27"/>
+          <w:szCs w:val="27"/>
+          <w:lang w:val="en-GB"/>
+        </w:rPr>
+      </w:pPr>
+      <w:r>
+        <w:rPr>
+          <w:rFonts w:ascii="Arial" w:hAnsi="Arial" w:cs="Arial"/>
+          <w:color w:val="000000"/>
+          <w:lang w:val="en-GB"/>
+        </w:rPr>
+        <w:t>A map must be used to display the devices, their position, status and last reading (where applicable). The map must be fluently zoom-able. Furthermore, for dynamic devices, Google maps must be used to track the movements of a device over a period of time. On-line updates of device status and location must be supported (AJAX).</w:t>
+      </w:r>
+      <w:r>
+        <w:rPr>
+          <w:color w:val="000000"/>
+          <w:sz w:val="27"/>
+          <w:szCs w:val="27"/>
+          <w:lang w:val="en-GB"/>
+        </w:rPr>
+        <w:br/>
+      </w:r>
+      <w:r>
+        <w:rPr>
+          <w:color w:val="000000"/>
+          <w:sz w:val="27"/>
+          <w:szCs w:val="27"/>
+          <w:lang w:val="en-GB"/>
+        </w:rPr>
+        <w:br/>
+      </w:r>
+      <w:r>
+        <w:rPr>
+          <w:rFonts w:ascii="Arial" w:hAnsi="Arial" w:cs="Arial"/>
+          <w:color w:val="000000"/>
+          <w:lang w:val="en-GB"/>
+        </w:rPr>
+        <w:t xml:space="preserve">Zones may be created indicating a geographical area on Google maps (mathematically a polygon), which allows the aggregation of the status of all devices in a zone. The </w:t>
+      </w:r>
+      <w:proofErr w:type="spellStart"/>
+      <w:r>
+        <w:rPr>
+          <w:rFonts w:ascii="Arial" w:hAnsi="Arial" w:cs="Arial"/>
+          <w:color w:val="000000"/>
+          <w:lang w:val="en-GB"/>
+        </w:rPr>
+        <w:t>color</w:t>
+      </w:r>
+      <w:proofErr w:type="spellEnd"/>
+      <w:r>
+        <w:rPr>
+          <w:rFonts w:ascii="Arial" w:hAnsi="Arial" w:cs="Arial"/>
+          <w:color w:val="000000"/>
+          <w:lang w:val="en-GB"/>
+        </w:rPr>
+        <w:t xml:space="preserve"> property of the zone may then be used to display the aggregated status, e.g. translucent green signals no errors and translucent red signals that one or more devices has reported an error.</w:t>
+      </w:r>
+      <w:r>
+        <w:rPr>
+          <w:color w:val="000000"/>
+          <w:sz w:val="27"/>
+          <w:szCs w:val="27"/>
+          <w:lang w:val="en-GB"/>
+        </w:rPr>
+        <w:br/>
+      </w:r>
+      <w:r>
+        <w:rPr>
+          <w:color w:val="000000"/>
+          <w:sz w:val="27"/>
+          <w:szCs w:val="27"/>
+          <w:lang w:val="en-GB"/>
+        </w:rPr>
+        <w:br/>
+      </w:r>
+      <w:r>
+        <w:rPr>
+          <w:rFonts w:ascii="Arial" w:hAnsi="Arial" w:cs="Arial"/>
+          <w:color w:val="000000"/>
+          <w:lang w:val="en-GB"/>
+        </w:rPr>
+        <w:t>Zones may be nested so a zone can contain other zones.</w:t>
+      </w:r>
+      <w:r>
+        <w:rPr>
+          <w:color w:val="000000"/>
+          <w:sz w:val="27"/>
+          <w:szCs w:val="27"/>
+          <w:lang w:val="en-GB"/>
+        </w:rPr>
+        <w:br/>
+      </w:r>
+      <w:r>
+        <w:rPr>
+          <w:rFonts w:ascii="Arial" w:hAnsi="Arial" w:cs="Arial"/>
+          <w:color w:val="000000"/>
+          <w:lang w:val="en-GB"/>
+        </w:rPr>
+        <w:t>If a device has a location within a given zone it belongs to this zone. Static devices generally belong to one zone, where dynamic devices can jump from zone to zone.</w:t>
+      </w:r>
+      <w:r>
+        <w:rPr>
+          <w:color w:val="000000"/>
+          <w:sz w:val="27"/>
+          <w:szCs w:val="27"/>
+          <w:lang w:val="en-GB"/>
+        </w:rPr>
+        <w:br/>
+      </w:r>
+      <w:r>
+        <w:rPr>
+          <w:rFonts w:ascii="Arial" w:hAnsi="Arial" w:cs="Arial"/>
+          <w:color w:val="000000"/>
+          <w:lang w:val="en-GB"/>
+        </w:rPr>
+        <w:t xml:space="preserve">A device’s zone relationship may be manually overridden (special circumstances may dictate that a device should not be part of any zone, or should be part of a specific zone regardless of its geographical location), which disables the location to zone relationship and simply sets this device </w:t>
+      </w:r>
+      <w:r>
+        <w:rPr>
+          <w:rFonts w:ascii="Arial" w:hAnsi="Arial" w:cs="Arial"/>
+          <w:color w:val="000000"/>
+          <w:lang w:val="en-GB"/>
+        </w:rPr>
+        <w:lastRenderedPageBreak/>
+        <w:t>to be part of the given zone no matter what location it has.</w:t>
+      </w:r>
+      <w:r>
+        <w:rPr>
+          <w:color w:val="000000"/>
+          <w:sz w:val="27"/>
+          <w:szCs w:val="27"/>
+          <w:lang w:val="en-GB"/>
+        </w:rPr>
+        <w:br/>
+      </w:r>
+      <w:r>
+        <w:rPr>
+          <w:color w:val="000000"/>
+          <w:sz w:val="27"/>
+          <w:szCs w:val="27"/>
+          <w:lang w:val="en-GB"/>
+        </w:rPr>
+        <w:br/>
+      </w:r>
+      <w:r>
+        <w:rPr>
+          <w:rFonts w:ascii="Arial" w:hAnsi="Arial" w:cs="Arial"/>
+          <w:color w:val="000000"/>
+          <w:lang w:val="en-GB"/>
+        </w:rPr>
+        <w:t>Restrictions may be imposed to simplify the design, e.g. no overlapping zones, no mixed content (either a zone consists of devices or other zones, not both), limited number of zones or devices are permitted in a single zone (a maximum of N devices or zones are allowed in a zone. If this number is exceeded the system must create a new zone by intelligent splitting), etc.</w:t>
+      </w:r>
+    </w:p>
+    <w:p>
+      <w:pPr>
+        <w:pStyle w:val="Overskrift2"/>
+        <w:rPr>
+          <w:szCs w:val="27"/>
+          <w:lang w:val="en-GB"/>
+        </w:rPr>
+      </w:pPr>
+      <w:r>
+        <w:rPr>
+          <w:lang w:val="en-GB"/>
+        </w:rPr>
+        <w:t>Database</w:t>
+      </w:r>
+    </w:p>
+    <w:p>
+      <w:pPr>
+        <w:rPr>
+          <w:color w:val="000000"/>
+          <w:sz w:val="27"/>
+          <w:szCs w:val="27"/>
+          <w:lang w:val="en-GB"/>
+        </w:rPr>
+      </w:pPr>
+      <w:r>
+        <w:rPr>
+          <w:rFonts w:ascii="Arial" w:hAnsi="Arial" w:cs="Arial"/>
+          <w:color w:val="000000"/>
+          <w:lang w:val="en-GB"/>
+        </w:rPr>
+        <w:t>The persistence layer is a GIS-aware relational database (</w:t>
+      </w:r>
+      <w:proofErr w:type="spellStart"/>
+      <w:r>
+        <w:rPr>
+          <w:rFonts w:ascii="Arial" w:hAnsi="Arial" w:cs="Arial"/>
+          <w:color w:val="000000"/>
+          <w:lang w:val="en-GB"/>
+        </w:rPr>
+        <w:t>PostgreSQL</w:t>
+      </w:r>
+      <w:proofErr w:type="spellEnd"/>
+      <w:r>
+        <w:rPr>
+          <w:rFonts w:ascii="Arial" w:hAnsi="Arial" w:cs="Arial"/>
+          <w:color w:val="000000"/>
+          <w:lang w:val="en-GB"/>
+        </w:rPr>
+        <w:t xml:space="preserve"> with </w:t>
+      </w:r>
+      <w:proofErr w:type="spellStart"/>
+      <w:r>
+        <w:rPr>
+          <w:rFonts w:ascii="Arial" w:hAnsi="Arial" w:cs="Arial"/>
+          <w:color w:val="000000"/>
+          <w:lang w:val="en-GB"/>
+        </w:rPr>
+        <w:t>PostGIS</w:t>
+      </w:r>
+      <w:proofErr w:type="spellEnd"/>
+      <w:r>
+        <w:rPr>
+          <w:rFonts w:ascii="Arial" w:hAnsi="Arial" w:cs="Arial"/>
+          <w:color w:val="000000"/>
+          <w:lang w:val="en-GB"/>
+        </w:rPr>
+        <w:t xml:space="preserve">, Oracle 11g, Microsoft SQL Server </w:t>
+      </w:r>
+      <w:proofErr w:type="gramStart"/>
+      <w:r>
+        <w:rPr>
+          <w:rFonts w:ascii="Arial" w:hAnsi="Arial" w:cs="Arial"/>
+          <w:color w:val="000000"/>
+          <w:lang w:val="en-GB"/>
+        </w:rPr>
+        <w:t>2008, ...)</w:t>
+      </w:r>
+      <w:proofErr w:type="gramEnd"/>
+      <w:r>
+        <w:rPr>
+          <w:rFonts w:ascii="Arial" w:hAnsi="Arial" w:cs="Arial"/>
+          <w:color w:val="000000"/>
+          <w:lang w:val="en-GB"/>
+        </w:rPr>
+        <w:t xml:space="preserve"> with a data access component. The database is considered installed, configured and maintained and is not a part of the project. Some considerations about the requirements for the database may be included for completeness.</w:t>
+      </w:r>
+    </w:p>
+    <w:p>
+      <w:pPr>
+        <w:pStyle w:val="Overskrift2"/>
+        <w:rPr>
+          <w:szCs w:val="27"/>
+          <w:lang w:val="en-GB"/>
+        </w:rPr>
+      </w:pPr>
+      <w:r>
+        <w:rPr>
+          <w:lang w:val="en-GB"/>
+        </w:rPr>
+        <w:t>Web-service</w:t>
+      </w:r>
+    </w:p>
+    <w:p>
+      <w:pPr>
+        <w:rPr>
+          <w:rFonts w:ascii="Arial" w:hAnsi="Arial" w:cs="Arial"/>
+          <w:color w:val="000000"/>
+          <w:lang w:val="en-GB"/>
+        </w:rPr>
+      </w:pPr>
+      <w:r>
+        <w:rPr>
+          <w:rFonts w:ascii="Arial" w:hAnsi="Arial" w:cs="Arial"/>
+          <w:color w:val="000000"/>
+          <w:lang w:val="en-GB"/>
+        </w:rPr>
+        <w:t>A web-service shall be developed to support the required web clients.</w:t>
+      </w:r>
+      <w:r>
+        <w:rPr>
+          <w:color w:val="000000"/>
+          <w:sz w:val="27"/>
+          <w:szCs w:val="27"/>
+          <w:lang w:val="en-GB"/>
+        </w:rPr>
+        <w:br/>
+      </w:r>
+      <w:r>
+        <w:rPr>
+          <w:rFonts w:ascii="Arial" w:hAnsi="Arial" w:cs="Arial"/>
+          <w:color w:val="000000"/>
+          <w:lang w:val="en-GB"/>
+        </w:rPr>
+        <w:t>The web-service must expose the necessary functionality for the website to function, and also allow for client applications to be developed for easing the generation of zones and administrating the devices, etc.</w:t>
+      </w:r>
+      <w:r>
+        <w:rPr>
+          <w:color w:val="000000"/>
+          <w:sz w:val="27"/>
+          <w:szCs w:val="27"/>
+          <w:lang w:val="en-GB"/>
+        </w:rPr>
+        <w:br/>
+      </w:r>
+      <w:r>
+        <w:rPr>
+          <w:color w:val="000000"/>
+          <w:sz w:val="27"/>
+          <w:szCs w:val="27"/>
+          <w:lang w:val="en-GB"/>
+        </w:rPr>
+        <w:br/>
+      </w:r>
+    </w:p>
+    <w:p>
+      <w:pPr>
+        <w:spacing w:after="0"/>
+        <w:rPr>
+          <w:rFonts w:ascii="Times New Roman" w:hAnsi="Times New Roman" w:cs="Times New Roman"/>
+          <w:color w:val="000000"/>
+          <w:sz w:val="27"/>
+          <w:szCs w:val="27"/>
+          <w:lang w:val="en-GB"/>
+        </w:rPr>
+      </w:pPr>
+      <w:r>
+        <w:rPr>
+          <w:color w:val="000000"/>
+          <w:sz w:val="27"/>
+          <w:szCs w:val="27"/>
+          <w:lang w:val="en-GB"/>
+        </w:rPr>
+        <w:br/>
+      </w:r>
+      <w:r>
+        <w:rPr>
+          <w:color w:val="000000"/>
+          <w:sz w:val="27"/>
+          <w:szCs w:val="27"/>
+          <w:lang w:val="en-GB"/>
+        </w:rPr>
+        <w:br/>
+      </w:r>
+      <w:r>
+        <w:rPr>
           <w:rFonts w:ascii="Arial" w:hAnsi="Arial" w:cs="Arial"/>
           <w:color w:val="000000"/>
           <w:lang w:val="en-GB"/>
         </w:rPr>
         <w:t>An XML language for information exchange and an XML schema to validate these must be developed or adopted. Candidates for adoption are the Google</w:t>
       </w:r>
-      <w:hyperlink r:id="rId5" w:history="1">
+      <w:hyperlink r:id="rId9" w:history="1">
         <w:r>
           <w:rPr>
             <w:rStyle w:val="Hyperlink"/>
@@ -1254,6 +2761,7 @@
         <w:rPr>
           <w:lang w:val="en-GB"/>
         </w:rPr>
+        <w:lastRenderedPageBreak/>
         <w:t>System design</w:t>
       </w:r>
     </w:p>
@@ -1280,7 +2788,7 @@
           <w:color w:val="000000"/>
           <w:sz w:val="27"/>
           <w:szCs w:val="27"/>
-          <w:lang w:val="en-GB" w:eastAsia="da-DK"/>
+          <w:lang w:eastAsia="da-DK"/>
         </w:rPr>
         <w:drawing>
           <wp:inline distT="0" distB="0" distL="0" distR="0">
@@ -1300,7 +2808,7 @@
                     </pic:cNvPicPr>
                   </pic:nvPicPr>
                   <pic:blipFill>
-                    <a:blip r:embed="rId6" cstate="print"/>
+                    <a:blip r:embed="rId10" cstate="print"/>
                     <a:srcRect/>
                     <a:stretch>
                       <a:fillRect/>
@@ -1349,6 +2857,119 @@
 <file path=word/numbering.xml><?xml version="1.0" encoding="utf-8"?>
 <w:numbering xmlns:ve="http://schemas.openxmlformats.org/markup-compatibility/2006" xmlns:o="urn:schemas-microsoft-com:office:office" xmlns:r="http://schemas.openxmlformats.org/officeDocument/2006/relationships" xmlns:m="http://schemas.openxmlformats.org/officeDocument/2006/math" xmlns:v="urn:schemas-microsoft-com:vml" xmlns:wp="http://schemas.openxmlformats.org/drawingml/2006/wordprocessingDrawing" xmlns:w10="urn:schemas-microsoft-com:office:word" xmlns:w="http://schemas.openxmlformats.org/wordprocessingml/2006/main" xmlns:wne="http://schemas.microsoft.com/office/word/2006/wordml">
   <w:abstractNum w:abstractNumId="0">
+    <w:nsid w:val="02FF29C8"/>
+    <w:multiLevelType w:val="hybridMultilevel"/>
+    <w:tmpl w:val="44606BF8"/>
+    <w:lvl w:ilvl="0" w:tplc="F9420EB2">
+      <w:start w:val="1"/>
+      <w:numFmt w:val="bullet"/>
+      <w:lvlText w:val=""/>
+      <w:lvlJc w:val="left"/>
+      <w:pPr>
+        <w:ind w:left="720" w:hanging="360"/>
+      </w:pPr>
+      <w:rPr>
+        <w:rFonts w:ascii="Symbol" w:eastAsiaTheme="minorHAnsi" w:hAnsi="Symbol" w:cs="Arial" w:hint="default"/>
+      </w:rPr>
+    </w:lvl>
+    <w:lvl w:ilvl="1" w:tplc="04060003" w:tentative="1">
+      <w:start w:val="1"/>
+      <w:numFmt w:val="bullet"/>
+      <w:lvlText w:val="o"/>
+      <w:lvlJc w:val="left"/>
+      <w:pPr>
+        <w:ind w:left="1440" w:hanging="360"/>
+      </w:pPr>
+      <w:rPr>
+        <w:rFonts w:ascii="Courier New" w:hAnsi="Courier New" w:cs="Courier New" w:hint="default"/>
+      </w:rPr>
+    </w:lvl>
+    <w:lvl w:ilvl="2" w:tplc="04060005" w:tentative="1">
+      <w:start w:val="1"/>
+      <w:numFmt w:val="bullet"/>
+      <w:lvlText w:val=""/>
+      <w:lvlJc w:val="left"/>
+      <w:pPr>
+        <w:ind w:left="2160" w:hanging="360"/>
+      </w:pPr>
+      <w:rPr>
+        <w:rFonts w:ascii="Wingdings" w:hAnsi="Wingdings" w:hint="default"/>
+      </w:rPr>
+    </w:lvl>
+    <w:lvl w:ilvl="3" w:tplc="04060001" w:tentative="1">
+      <w:start w:val="1"/>
+      <w:numFmt w:val="bullet"/>
+      <w:lvlText w:val=""/>
+      <w:lvlJc w:val="left"/>
+      <w:pPr>
+        <w:ind w:left="2880" w:hanging="360"/>
+      </w:pPr>
+      <w:rPr>
+        <w:rFonts w:ascii="Symbol" w:hAnsi="Symbol" w:hint="default"/>
+      </w:rPr>
+    </w:lvl>
+    <w:lvl w:ilvl="4" w:tplc="04060003" w:tentative="1">
+      <w:start w:val="1"/>
+      <w:numFmt w:val="bullet"/>
+      <w:lvlText w:val="o"/>
+      <w:lvlJc w:val="left"/>
+      <w:pPr>
+        <w:ind w:left="3600" w:hanging="360"/>
+      </w:pPr>
+      <w:rPr>
+        <w:rFonts w:ascii="Courier New" w:hAnsi="Courier New" w:cs="Courier New" w:hint="default"/>
+      </w:rPr>
+    </w:lvl>
+    <w:lvl w:ilvl="5" w:tplc="04060005" w:tentative="1">
+      <w:start w:val="1"/>
+      <w:numFmt w:val="bullet"/>
+      <w:lvlText w:val=""/>
+      <w:lvlJc w:val="left"/>
+      <w:pPr>
+        <w:ind w:left="4320" w:hanging="360"/>
+      </w:pPr>
+      <w:rPr>
+        <w:rFonts w:ascii="Wingdings" w:hAnsi="Wingdings" w:hint="default"/>
+      </w:rPr>
+    </w:lvl>
+    <w:lvl w:ilvl="6" w:tplc="04060001" w:tentative="1">
+      <w:start w:val="1"/>
+      <w:numFmt w:val="bullet"/>
+      <w:lvlText w:val=""/>
+      <w:lvlJc w:val="left"/>
+      <w:pPr>
+        <w:ind w:left="5040" w:hanging="360"/>
+      </w:pPr>
+      <w:rPr>
+        <w:rFonts w:ascii="Symbol" w:hAnsi="Symbol" w:hint="default"/>
+      </w:rPr>
+    </w:lvl>
+    <w:lvl w:ilvl="7" w:tplc="04060003" w:tentative="1">
+      <w:start w:val="1"/>
+      <w:numFmt w:val="bullet"/>
+      <w:lvlText w:val="o"/>
+      <w:lvlJc w:val="left"/>
+      <w:pPr>
+        <w:ind w:left="5760" w:hanging="360"/>
+      </w:pPr>
+      <w:rPr>
+        <w:rFonts w:ascii="Courier New" w:hAnsi="Courier New" w:cs="Courier New" w:hint="default"/>
+      </w:rPr>
+    </w:lvl>
+    <w:lvl w:ilvl="8" w:tplc="04060005" w:tentative="1">
+      <w:start w:val="1"/>
+      <w:numFmt w:val="bullet"/>
+      <w:lvlText w:val=""/>
+      <w:lvlJc w:val="left"/>
+      <w:pPr>
+        <w:ind w:left="6480" w:hanging="360"/>
+      </w:pPr>
+      <w:rPr>
+        <w:rFonts w:ascii="Wingdings" w:hAnsi="Wingdings" w:hint="default"/>
+      </w:rPr>
+    </w:lvl>
+  </w:abstractNum>
+  <w:abstractNum w:abstractNumId="1">
     <w:nsid w:val="0A366AC2"/>
     <w:multiLevelType w:val="multilevel"/>
     <w:tmpl w:val="E30A9762"/>
@@ -1497,7 +3118,7 @@
       </w:rPr>
     </w:lvl>
   </w:abstractNum>
-  <w:abstractNum w:abstractNumId="1">
+  <w:abstractNum w:abstractNumId="2">
     <w:nsid w:val="0B764D32"/>
     <w:multiLevelType w:val="multilevel"/>
     <w:tmpl w:val="64908476"/>
@@ -1646,7 +3267,7 @@
       </w:rPr>
     </w:lvl>
   </w:abstractNum>
-  <w:abstractNum w:abstractNumId="2">
+  <w:abstractNum w:abstractNumId="3">
     <w:nsid w:val="0DEB3309"/>
     <w:multiLevelType w:val="multilevel"/>
     <w:tmpl w:val="462A4614"/>
@@ -1795,7 +3416,7 @@
       </w:rPr>
     </w:lvl>
   </w:abstractNum>
-  <w:abstractNum w:abstractNumId="3">
+  <w:abstractNum w:abstractNumId="4">
     <w:nsid w:val="1D091F5E"/>
     <w:multiLevelType w:val="multilevel"/>
     <w:tmpl w:val="B5D667BC"/>
@@ -1908,7 +3529,7 @@
       </w:pPr>
     </w:lvl>
   </w:abstractNum>
-  <w:abstractNum w:abstractNumId="4">
+  <w:abstractNum w:abstractNumId="5">
     <w:nsid w:val="20E05A5D"/>
     <w:multiLevelType w:val="multilevel"/>
     <w:tmpl w:val="EF36AFF8"/>
@@ -2057,7 +3678,96 @@
       </w:rPr>
     </w:lvl>
   </w:abstractNum>
-  <w:abstractNum w:abstractNumId="5">
+  <w:abstractNum w:abstractNumId="6">
+    <w:nsid w:val="242E3950"/>
+    <w:multiLevelType w:val="hybridMultilevel"/>
+    <w:tmpl w:val="E71011A6"/>
+    <w:lvl w:ilvl="0" w:tplc="0406000F">
+      <w:start w:val="1"/>
+      <w:numFmt w:val="decimal"/>
+      <w:lvlText w:val="%1."/>
+      <w:lvlJc w:val="left"/>
+      <w:pPr>
+        <w:ind w:left="720" w:hanging="360"/>
+      </w:pPr>
+      <w:rPr>
+        <w:rFonts w:hint="default"/>
+      </w:rPr>
+    </w:lvl>
+    <w:lvl w:ilvl="1" w:tplc="04060019" w:tentative="1">
+      <w:start w:val="1"/>
+      <w:numFmt w:val="lowerLetter"/>
+      <w:lvlText w:val="%2."/>
+      <w:lvlJc w:val="left"/>
+      <w:pPr>
+        <w:ind w:left="1440" w:hanging="360"/>
+      </w:pPr>
+    </w:lvl>
+    <w:lvl w:ilvl="2" w:tplc="0406001B" w:tentative="1">
+      <w:start w:val="1"/>
+      <w:numFmt w:val="lowerRoman"/>
+      <w:lvlText w:val="%3."/>
+      <w:lvlJc w:val="right"/>
+      <w:pPr>
+        <w:ind w:left="2160" w:hanging="180"/>
+      </w:pPr>
+    </w:lvl>
+    <w:lvl w:ilvl="3" w:tplc="0406000F" w:tentative="1">
+      <w:start w:val="1"/>
+      <w:numFmt w:val="decimal"/>
+      <w:lvlText w:val="%4."/>
+      <w:lvlJc w:val="left"/>
+      <w:pPr>
+        <w:ind w:left="2880" w:hanging="360"/>
+      </w:pPr>
+    </w:lvl>
+    <w:lvl w:ilvl="4" w:tplc="04060019" w:tentative="1">
+      <w:start w:val="1"/>
+      <w:numFmt w:val="lowerLetter"/>
+      <w:lvlText w:val="%5."/>
+      <w:lvlJc w:val="left"/>
+      <w:pPr>
+        <w:ind w:left="3600" w:hanging="360"/>
+      </w:pPr>
+    </w:lvl>
+    <w:lvl w:ilvl="5" w:tplc="0406001B" w:tentative="1">
+      <w:start w:val="1"/>
+      <w:numFmt w:val="lowerRoman"/>
+      <w:lvlText w:val="%6."/>
+      <w:lvlJc w:val="right"/>
+      <w:pPr>
+        <w:ind w:left="4320" w:hanging="180"/>
+      </w:pPr>
+    </w:lvl>
+    <w:lvl w:ilvl="6" w:tplc="0406000F" w:tentative="1">
+      <w:start w:val="1"/>
+      <w:numFmt w:val="decimal"/>
+      <w:lvlText w:val="%7."/>
+      <w:lvlJc w:val="left"/>
+      <w:pPr>
+        <w:ind w:left="5040" w:hanging="360"/>
+      </w:pPr>
+    </w:lvl>
+    <w:lvl w:ilvl="7" w:tplc="04060019" w:tentative="1">
+      <w:start w:val="1"/>
+      <w:numFmt w:val="lowerLetter"/>
+      <w:lvlText w:val="%8."/>
+      <w:lvlJc w:val="left"/>
+      <w:pPr>
+        <w:ind w:left="5760" w:hanging="360"/>
+      </w:pPr>
+    </w:lvl>
+    <w:lvl w:ilvl="8" w:tplc="0406001B" w:tentative="1">
+      <w:start w:val="1"/>
+      <w:numFmt w:val="lowerRoman"/>
+      <w:lvlText w:val="%9."/>
+      <w:lvlJc w:val="right"/>
+      <w:pPr>
+        <w:ind w:left="6480" w:hanging="180"/>
+      </w:pPr>
+    </w:lvl>
+  </w:abstractNum>
+  <w:abstractNum w:abstractNumId="7">
     <w:nsid w:val="37236E39"/>
     <w:multiLevelType w:val="multilevel"/>
     <w:tmpl w:val="963C0BB4"/>
@@ -2170,7 +3880,96 @@
       </w:pPr>
     </w:lvl>
   </w:abstractNum>
-  <w:abstractNum w:abstractNumId="6">
+  <w:abstractNum w:abstractNumId="8">
+    <w:nsid w:val="46D404E7"/>
+    <w:multiLevelType w:val="hybridMultilevel"/>
+    <w:tmpl w:val="0E2AD976"/>
+    <w:lvl w:ilvl="0" w:tplc="0406000F">
+      <w:start w:val="1"/>
+      <w:numFmt w:val="decimal"/>
+      <w:lvlText w:val="%1."/>
+      <w:lvlJc w:val="left"/>
+      <w:pPr>
+        <w:ind w:left="720" w:hanging="360"/>
+      </w:pPr>
+      <w:rPr>
+        <w:rFonts w:hint="default"/>
+      </w:rPr>
+    </w:lvl>
+    <w:lvl w:ilvl="1" w:tplc="04060019" w:tentative="1">
+      <w:start w:val="1"/>
+      <w:numFmt w:val="lowerLetter"/>
+      <w:lvlText w:val="%2."/>
+      <w:lvlJc w:val="left"/>
+      <w:pPr>
+        <w:ind w:left="1440" w:hanging="360"/>
+      </w:pPr>
+    </w:lvl>
+    <w:lvl w:ilvl="2" w:tplc="0406001B" w:tentative="1">
+      <w:start w:val="1"/>
+      <w:numFmt w:val="lowerRoman"/>
+      <w:lvlText w:val="%3."/>
+      <w:lvlJc w:val="right"/>
+      <w:pPr>
+        <w:ind w:left="2160" w:hanging="180"/>
+      </w:pPr>
+    </w:lvl>
+    <w:lvl w:ilvl="3" w:tplc="0406000F" w:tentative="1">
+      <w:start w:val="1"/>
+      <w:numFmt w:val="decimal"/>
+      <w:lvlText w:val="%4."/>
+      <w:lvlJc w:val="left"/>
+      <w:pPr>
+        <w:ind w:left="2880" w:hanging="360"/>
+      </w:pPr>
+    </w:lvl>
+    <w:lvl w:ilvl="4" w:tplc="04060019" w:tentative="1">
+      <w:start w:val="1"/>
+      <w:numFmt w:val="lowerLetter"/>
+      <w:lvlText w:val="%5."/>
+      <w:lvlJc w:val="left"/>
+      <w:pPr>
+        <w:ind w:left="3600" w:hanging="360"/>
+      </w:pPr>
+    </w:lvl>
+    <w:lvl w:ilvl="5" w:tplc="0406001B" w:tentative="1">
+      <w:start w:val="1"/>
+      <w:numFmt w:val="lowerRoman"/>
+      <w:lvlText w:val="%6."/>
+      <w:lvlJc w:val="right"/>
+      <w:pPr>
+        <w:ind w:left="4320" w:hanging="180"/>
+      </w:pPr>
+    </w:lvl>
+    <w:lvl w:ilvl="6" w:tplc="0406000F" w:tentative="1">
+      <w:start w:val="1"/>
+      <w:numFmt w:val="decimal"/>
+      <w:lvlText w:val="%7."/>
+      <w:lvlJc w:val="left"/>
+      <w:pPr>
+        <w:ind w:left="5040" w:hanging="360"/>
+      </w:pPr>
+    </w:lvl>
+    <w:lvl w:ilvl="7" w:tplc="04060019" w:tentative="1">
+      <w:start w:val="1"/>
+      <w:numFmt w:val="lowerLetter"/>
+      <w:lvlText w:val="%8."/>
+      <w:lvlJc w:val="left"/>
+      <w:pPr>
+        <w:ind w:left="5760" w:hanging="360"/>
+      </w:pPr>
+    </w:lvl>
+    <w:lvl w:ilvl="8" w:tplc="0406001B" w:tentative="1">
+      <w:start w:val="1"/>
+      <w:numFmt w:val="lowerRoman"/>
+      <w:lvlText w:val="%9."/>
+      <w:lvlJc w:val="right"/>
+      <w:pPr>
+        <w:ind w:left="6480" w:hanging="180"/>
+      </w:pPr>
+    </w:lvl>
+  </w:abstractNum>
+  <w:abstractNum w:abstractNumId="9">
     <w:nsid w:val="503F4691"/>
     <w:multiLevelType w:val="multilevel"/>
     <w:tmpl w:val="B7304C2E"/>
@@ -2319,7 +4118,96 @@
       </w:rPr>
     </w:lvl>
   </w:abstractNum>
-  <w:abstractNum w:abstractNumId="7">
+  <w:abstractNum w:abstractNumId="10">
+    <w:nsid w:val="5D94427F"/>
+    <w:multiLevelType w:val="hybridMultilevel"/>
+    <w:tmpl w:val="9CA271A8"/>
+    <w:lvl w:ilvl="0" w:tplc="0406000F">
+      <w:start w:val="1"/>
+      <w:numFmt w:val="decimal"/>
+      <w:lvlText w:val="%1."/>
+      <w:lvlJc w:val="left"/>
+      <w:pPr>
+        <w:ind w:left="720" w:hanging="360"/>
+      </w:pPr>
+      <w:rPr>
+        <w:rFonts w:hint="default"/>
+      </w:rPr>
+    </w:lvl>
+    <w:lvl w:ilvl="1" w:tplc="04060019" w:tentative="1">
+      <w:start w:val="1"/>
+      <w:numFmt w:val="lowerLetter"/>
+      <w:lvlText w:val="%2."/>
+      <w:lvlJc w:val="left"/>
+      <w:pPr>
+        <w:ind w:left="1440" w:hanging="360"/>
+      </w:pPr>
+    </w:lvl>
+    <w:lvl w:ilvl="2" w:tplc="0406001B" w:tentative="1">
+      <w:start w:val="1"/>
+      <w:numFmt w:val="lowerRoman"/>
+      <w:lvlText w:val="%3."/>
+      <w:lvlJc w:val="right"/>
+      <w:pPr>
+        <w:ind w:left="2160" w:hanging="180"/>
+      </w:pPr>
+    </w:lvl>
+    <w:lvl w:ilvl="3" w:tplc="0406000F" w:tentative="1">
+      <w:start w:val="1"/>
+      <w:numFmt w:val="decimal"/>
+      <w:lvlText w:val="%4."/>
+      <w:lvlJc w:val="left"/>
+      <w:pPr>
+        <w:ind w:left="2880" w:hanging="360"/>
+      </w:pPr>
+    </w:lvl>
+    <w:lvl w:ilvl="4" w:tplc="04060019" w:tentative="1">
+      <w:start w:val="1"/>
+      <w:numFmt w:val="lowerLetter"/>
+      <w:lvlText w:val="%5."/>
+      <w:lvlJc w:val="left"/>
+      <w:pPr>
+        <w:ind w:left="3600" w:hanging="360"/>
+      </w:pPr>
+    </w:lvl>
+    <w:lvl w:ilvl="5" w:tplc="0406001B" w:tentative="1">
+      <w:start w:val="1"/>
+      <w:numFmt w:val="lowerRoman"/>
+      <w:lvlText w:val="%6."/>
+      <w:lvlJc w:val="right"/>
+      <w:pPr>
+        <w:ind w:left="4320" w:hanging="180"/>
+      </w:pPr>
+    </w:lvl>
+    <w:lvl w:ilvl="6" w:tplc="0406000F" w:tentative="1">
+      <w:start w:val="1"/>
+      <w:numFmt w:val="decimal"/>
+      <w:lvlText w:val="%7."/>
+      <w:lvlJc w:val="left"/>
+      <w:pPr>
+        <w:ind w:left="5040" w:hanging="360"/>
+      </w:pPr>
+    </w:lvl>
+    <w:lvl w:ilvl="7" w:tplc="04060019" w:tentative="1">
+      <w:start w:val="1"/>
+      <w:numFmt w:val="lowerLetter"/>
+      <w:lvlText w:val="%8."/>
+      <w:lvlJc w:val="left"/>
+      <w:pPr>
+        <w:ind w:left="5760" w:hanging="360"/>
+      </w:pPr>
+    </w:lvl>
+    <w:lvl w:ilvl="8" w:tplc="0406001B" w:tentative="1">
+      <w:start w:val="1"/>
+      <w:numFmt w:val="lowerRoman"/>
+      <w:lvlText w:val="%9."/>
+      <w:lvlJc w:val="right"/>
+      <w:pPr>
+        <w:ind w:left="6480" w:hanging="180"/>
+      </w:pPr>
+    </w:lvl>
+  </w:abstractNum>
+  <w:abstractNum w:abstractNumId="11">
     <w:nsid w:val="6514076E"/>
     <w:multiLevelType w:val="multilevel"/>
     <w:tmpl w:val="8494A042"/>
@@ -2469,28 +4357,40 @@
     </w:lvl>
   </w:abstractNum>
   <w:num w:numId="1">
+    <w:abstractNumId w:val="4"/>
+  </w:num>
+  <w:num w:numId="2">
+    <w:abstractNumId w:val="1"/>
+  </w:num>
+  <w:num w:numId="3">
+    <w:abstractNumId w:val="2"/>
+  </w:num>
+  <w:num w:numId="4">
     <w:abstractNumId w:val="3"/>
   </w:num>
-  <w:num w:numId="2">
+  <w:num w:numId="5">
+    <w:abstractNumId w:val="11"/>
+  </w:num>
+  <w:num w:numId="6">
+    <w:abstractNumId w:val="9"/>
+  </w:num>
+  <w:num w:numId="7">
+    <w:abstractNumId w:val="7"/>
+  </w:num>
+  <w:num w:numId="8">
+    <w:abstractNumId w:val="5"/>
+  </w:num>
+  <w:num w:numId="9">
+    <w:abstractNumId w:val="10"/>
+  </w:num>
+  <w:num w:numId="10">
     <w:abstractNumId w:val="0"/>
   </w:num>
-  <w:num w:numId="3">
-    <w:abstractNumId w:val="1"/>
+  <w:num w:numId="11">
+    <w:abstractNumId w:val="8"/>
   </w:num>
-  <w:num w:numId="4">
-    <w:abstractNumId w:val="2"/>
-  </w:num>
-  <w:num w:numId="5">
-    <w:abstractNumId w:val="7"/>
-  </w:num>
-  <w:num w:numId="6">
+  <w:num w:numId="12">
     <w:abstractNumId w:val="6"/>
-  </w:num>
-  <w:num w:numId="7">
-    <w:abstractNumId w:val="5"/>
-  </w:num>
-  <w:num w:numId="8">
-    <w:abstractNumId w:val="4"/>
   </w:num>
 </w:numbering>
 </file>
@@ -2846,6 +4746,16 @@
       <w:szCs w:val="16"/>
     </w:rPr>
   </w:style>
+  <w:style w:type="paragraph" w:styleId="Listeafsnit">
+    <w:name w:val="List Paragraph"/>
+    <w:basedOn w:val="Normal"/>
+    <w:uiPriority w:val="34"/>
+    <w:qFormat/>
+    <w:rsid w:val="000A15BB"/>
+    <w:pPr>
+      <w:ind w:left="720"/>
+    </w:pPr>
+  </w:style>
 </w:styles>
 </file>
 

</xml_diff>

<commit_message>
Added two comments done minor changes
</commit_message>
<xml_diff>
--- a/xml_and_Web/webproj/synopsis/synopsis.docx
+++ b/xml_and_Web/webproj/synopsis/synopsis.docx
@@ -4,7 +4,7 @@
   <w:body>
     <w:p>
       <w:pPr>
-        <w:pStyle w:val="Overskrift1"/>
+        <w:pStyle w:val="Heading1"/>
         <w:rPr>
           <w:color w:val="000000"/>
           <w:lang w:val="en-GB"/>
@@ -29,15 +29,15 @@
           <w:lang w:val="en-GB"/>
         </w:rPr>
       </w:pPr>
-      <w:r>
-        <w:rPr>
-          <w:color w:val="000000"/>
-          <w:sz w:val="27"/>
-          <w:szCs w:val="27"/>
-          <w:lang w:val="en-GB"/>
-        </w:rPr>
-        <w:br/>
-      </w:r>
+    </w:p>
+    <w:p>
+      <w:pPr>
+        <w:rPr>
+          <w:rFonts w:ascii="Arial" w:hAnsi="Arial" w:cs="Arial"/>
+          <w:color w:val="000000"/>
+          <w:lang w:val="en-GB"/>
+        </w:rPr>
+      </w:pPr>
       <w:r>
         <w:rPr>
           <w:rFonts w:ascii="Arial" w:hAnsi="Arial" w:cs="Arial"/>
@@ -64,24 +64,24 @@
         </w:rPr>
         <w:t>). The department for data logging and Geo-location is fully developed, but the department for data presentation and unit monitoring is falling behind.</w:t>
       </w:r>
-      <w:r>
-        <w:rPr>
-          <w:color w:val="000000"/>
-          <w:sz w:val="27"/>
-          <w:szCs w:val="27"/>
-          <w:lang w:val="en-GB"/>
-        </w:rPr>
-        <w:br/>
-      </w:r>
-      <w:r>
-        <w:rPr>
-          <w:color w:val="000000"/>
-          <w:sz w:val="27"/>
-          <w:szCs w:val="27"/>
-          <w:lang w:val="en-GB"/>
-        </w:rPr>
-        <w:br/>
-      </w:r>
+    </w:p>
+    <w:p>
+      <w:pPr>
+        <w:rPr>
+          <w:rFonts w:ascii="Arial" w:hAnsi="Arial" w:cs="Arial"/>
+          <w:color w:val="000000"/>
+          <w:lang w:val="en-GB"/>
+        </w:rPr>
+      </w:pPr>
+    </w:p>
+    <w:p>
+      <w:pPr>
+        <w:rPr>
+          <w:rFonts w:ascii="Arial" w:hAnsi="Arial" w:cs="Arial"/>
+          <w:color w:val="000000"/>
+          <w:lang w:val="en-GB"/>
+        </w:rPr>
+      </w:pPr>
       <w:r>
         <w:rPr>
           <w:rFonts w:ascii="Arial" w:hAnsi="Arial" w:cs="Arial"/>
@@ -184,16 +184,16 @@
             <v:path o:extrusionok="f" gradientshapeok="t" o:connecttype="rect"/>
             <o:lock v:ext="edit" aspectratio="t"/>
           </v:shapetype>
-          <v:shape id="_x0000_i1025" type="#_x0000_t75" style="width:288.8pt;height:117.4pt" o:ole="">
+          <v:shape id="_x0000_i1025" type="#_x0000_t75" style="width:288.75pt;height:117pt" o:ole="">
             <v:imagedata r:id="rId5" o:title=""/>
           </v:shape>
-          <o:OLEObject Type="Embed" ProgID="Visio.Drawing.11" ShapeID="_x0000_i1025" DrawAspect="Content" ObjectID="_1344239878" r:id="rId6"/>
+          <o:OLEObject Type="Embed" ProgID="Visio.Drawing.11" ShapeID="_x0000_i1025" DrawAspect="Content" ObjectID="_1344279727" r:id="rId6"/>
         </w:object>
       </w:r>
     </w:p>
     <w:p>
       <w:pPr>
-        <w:pStyle w:val="Overskrift2"/>
+        <w:pStyle w:val="Heading2"/>
         <w:rPr>
           <w:lang w:val="en-GB"/>
         </w:rPr>
@@ -250,7 +250,7 @@
     </w:p>
     <w:p>
       <w:pPr>
-        <w:pStyle w:val="Overskrift2"/>
+        <w:pStyle w:val="Heading2"/>
         <w:rPr>
           <w:lang w:val="en-GB"/>
         </w:rPr>
@@ -303,43 +303,27 @@
           <w:lang w:val="en-GB"/>
         </w:rPr>
       </w:pPr>
-      <w:r>
-        <w:rPr>
-          <w:color w:val="000000"/>
-          <w:sz w:val="27"/>
-          <w:szCs w:val="27"/>
-          <w:lang w:val="en-GB"/>
-        </w:rPr>
-        <w:br/>
-      </w:r>
-      <w:r>
-        <w:rPr>
-          <w:rFonts w:ascii="Arial" w:hAnsi="Arial" w:cs="Arial"/>
-          <w:color w:val="000000"/>
-          <w:lang w:val="en-GB"/>
-        </w:rPr>
-        <w:t xml:space="preserve">The web-service has </w:t>
-      </w:r>
-      <w:r>
-        <w:rPr>
-          <w:rFonts w:ascii="Arial" w:hAnsi="Arial" w:cs="Arial"/>
-          <w:color w:val="000000"/>
-          <w:lang w:val="en-GB"/>
-        </w:rPr>
-        <w:t>three</w:t>
-      </w:r>
-      <w:r>
-        <w:rPr>
-          <w:rFonts w:ascii="Arial" w:hAnsi="Arial" w:cs="Arial"/>
-          <w:color w:val="000000"/>
-          <w:lang w:val="en-GB"/>
-        </w:rPr>
-        <w:t xml:space="preserve"> distinct types of requests:</w:t>
-      </w:r>
-    </w:p>
-    <w:p>
-      <w:pPr>
-        <w:pStyle w:val="Listeafsnit"/>
+    </w:p>
+    <w:p>
+      <w:pPr>
+        <w:rPr>
+          <w:rFonts w:ascii="Arial" w:hAnsi="Arial" w:cs="Arial"/>
+          <w:color w:val="000000"/>
+          <w:lang w:val="en-GB"/>
+        </w:rPr>
+      </w:pPr>
+      <w:r>
+        <w:rPr>
+          <w:rFonts w:ascii="Arial" w:hAnsi="Arial" w:cs="Arial"/>
+          <w:color w:val="000000"/>
+          <w:lang w:val="en-GB"/>
+        </w:rPr>
+        <w:t>The web-service has three distinct types of requests as enumerated below and shown on the following figure.</w:t>
+      </w:r>
+    </w:p>
+    <w:p>
+      <w:pPr>
+        <w:pStyle w:val="ListParagraph"/>
         <w:numPr>
           <w:ilvl w:val="0"/>
           <w:numId w:val="12"/>
@@ -356,28 +340,12 @@
           <w:color w:val="000000"/>
           <w:lang w:val="en-GB"/>
         </w:rPr>
-        <w:t>Device</w:t>
-      </w:r>
-      <w:r>
-        <w:rPr>
-          <w:rFonts w:ascii="Arial" w:hAnsi="Arial" w:cs="Arial"/>
-          <w:color w:val="000000"/>
-          <w:lang w:val="en-GB"/>
-        </w:rPr>
-        <w:t xml:space="preserve"> </w:t>
-      </w:r>
-      <w:r>
-        <w:rPr>
-          <w:rFonts w:ascii="Arial" w:hAnsi="Arial" w:cs="Arial"/>
-          <w:color w:val="000000"/>
-          <w:lang w:val="en-GB"/>
-        </w:rPr>
-        <w:t>reading or status requests.</w:t>
-      </w:r>
-    </w:p>
-    <w:p>
-      <w:pPr>
-        <w:pStyle w:val="Listeafsnit"/>
+        <w:t>Device reading or status requests.</w:t>
+      </w:r>
+    </w:p>
+    <w:p>
+      <w:pPr>
+        <w:pStyle w:val="ListParagraph"/>
         <w:numPr>
           <w:ilvl w:val="0"/>
           <w:numId w:val="12"/>
@@ -388,7 +356,6 @@
           <w:lang w:val="en-GB"/>
         </w:rPr>
       </w:pPr>
-      <w:commentRangeStart w:id="2"/>
       <w:r>
         <w:rPr>
           <w:rFonts w:ascii="Arial" w:hAnsi="Arial" w:cs="Arial"/>
@@ -397,17 +364,10 @@
         </w:rPr>
         <w:t>Device configuration and command requests</w:t>
       </w:r>
-      <w:commentRangeEnd w:id="2"/>
-      <w:r>
-        <w:rPr>
-          <w:rStyle w:val="Kommentarhenvisning"/>
-        </w:rPr>
-        <w:commentReference w:id="2"/>
-      </w:r>
-    </w:p>
-    <w:p>
-      <w:pPr>
-        <w:pStyle w:val="Listeafsnit"/>
+    </w:p>
+    <w:p>
+      <w:pPr>
+        <w:pStyle w:val="ListParagraph"/>
         <w:numPr>
           <w:ilvl w:val="0"/>
           <w:numId w:val="12"/>
@@ -439,10 +399,10 @@
     <w:p>
       <w:r>
         <w:object w:dxaOrig="5350" w:dyaOrig="4893">
-          <v:shape id="_x0000_i1026" type="#_x0000_t75" style="width:267.65pt;height:241.85pt" o:ole="">
-            <v:imagedata r:id="rId8" o:title=""/>
+          <v:shape id="_x0000_i1026" type="#_x0000_t75" style="width:267.75pt;height:240pt" o:ole="">
+            <v:imagedata r:id="rId7" o:title=""/>
           </v:shape>
-          <o:OLEObject Type="Embed" ProgID="Visio.Drawing.11" ShapeID="_x0000_i1026" DrawAspect="Content" ObjectID="_1344239879" r:id="rId9"/>
+          <o:OLEObject Type="Embed" ProgID="Visio.Drawing.11" ShapeID="_x0000_i1026" DrawAspect="Content" ObjectID="_1344279728" r:id="rId8"/>
         </w:object>
       </w:r>
     </w:p>
@@ -457,7 +417,7 @@
     </w:p>
     <w:p>
       <w:pPr>
-        <w:pStyle w:val="Overskrift3"/>
+        <w:pStyle w:val="Heading3"/>
         <w:rPr>
           <w:lang w:val="en-GB"/>
         </w:rPr>
@@ -488,7 +448,7 @@
     </w:p>
     <w:p>
       <w:pPr>
-        <w:pStyle w:val="Listeafsnit"/>
+        <w:pStyle w:val="ListParagraph"/>
         <w:numPr>
           <w:ilvl w:val="0"/>
           <w:numId w:val="9"/>
@@ -521,7 +481,7 @@
           <w:color w:val="000000"/>
           <w:lang w:val="en-GB"/>
         </w:rPr>
-        <w:t xml:space="preserve">a track of </w:t>
+        <w:t xml:space="preserve">a track of the </w:t>
       </w:r>
       <w:r>
         <w:rPr>
@@ -542,7 +502,7 @@
     </w:p>
     <w:p>
       <w:pPr>
-        <w:pStyle w:val="Listeafsnit"/>
+        <w:pStyle w:val="ListParagraph"/>
         <w:numPr>
           <w:ilvl w:val="0"/>
           <w:numId w:val="9"/>
@@ -553,34 +513,18 @@
           <w:lang w:val="en-GB"/>
         </w:rPr>
       </w:pPr>
-      <w:commentRangeStart w:id="3"/>
-      <w:r>
-        <w:rPr>
-          <w:rFonts w:ascii="Arial" w:hAnsi="Arial" w:cs="Arial"/>
-          <w:color w:val="000000"/>
-          <w:lang w:val="en-GB"/>
-        </w:rPr>
-        <w:t>The status and a track of status</w:t>
-      </w:r>
-      <w:commentRangeEnd w:id="3"/>
-      <w:r>
-        <w:rPr>
-          <w:rStyle w:val="Kommentarhenvisning"/>
-        </w:rPr>
-        <w:commentReference w:id="3"/>
-      </w:r>
-      <w:r>
-        <w:rPr>
-          <w:rFonts w:ascii="Arial" w:hAnsi="Arial" w:cs="Arial"/>
-          <w:color w:val="000000"/>
-          <w:lang w:val="en-GB"/>
-        </w:rPr>
-        <w:t>.</w:t>
-      </w:r>
-    </w:p>
-    <w:p>
-      <w:pPr>
-        <w:pStyle w:val="Listeafsnit"/>
+      <w:r>
+        <w:rPr>
+          <w:rFonts w:ascii="Arial" w:hAnsi="Arial" w:cs="Arial"/>
+          <w:color w:val="000000"/>
+          <w:lang w:val="en-GB"/>
+        </w:rPr>
+        <w:t>The status and a track of the status.</w:t>
+      </w:r>
+    </w:p>
+    <w:p>
+      <w:pPr>
+        <w:pStyle w:val="ListParagraph"/>
         <w:numPr>
           <w:ilvl w:val="0"/>
           <w:numId w:val="9"/>
@@ -614,98 +558,64 @@
           <w:color w:val="000000"/>
           <w:lang w:val="en-GB"/>
         </w:rPr>
-        <w:t>This information must be exposed to interested parties (web site, custom clients, etc.)</w:t>
-      </w:r>
-    </w:p>
-    <w:p>
-      <w:pPr>
-        <w:rPr>
-          <w:rFonts w:ascii="Arial" w:hAnsi="Arial" w:cs="Arial"/>
-          <w:color w:val="000000"/>
-          <w:lang w:val="en-GB"/>
-        </w:rPr>
-      </w:pPr>
-    </w:p>
-    <w:p>
-      <w:pPr>
-        <w:rPr>
-          <w:rFonts w:ascii="Arial" w:hAnsi="Arial" w:cs="Arial"/>
-          <w:color w:val="000000"/>
-          <w:lang w:val="en-GB"/>
-        </w:rPr>
-      </w:pPr>
-      <w:r>
-        <w:rPr>
-          <w:rFonts w:ascii="Arial" w:hAnsi="Arial" w:cs="Arial"/>
-          <w:color w:val="000000"/>
-          <w:lang w:val="en-GB"/>
-        </w:rPr>
-        <w:t xml:space="preserve">If a device is not </w:t>
-      </w:r>
-      <w:r>
-        <w:rPr>
-          <w:rFonts w:ascii="Arial" w:hAnsi="Arial" w:cs="Arial"/>
-          <w:color w:val="000000"/>
-          <w:lang w:val="en-GB"/>
-        </w:rPr>
-        <w:t>known</w:t>
-      </w:r>
-      <w:r>
-        <w:rPr>
-          <w:rFonts w:ascii="Arial" w:hAnsi="Arial" w:cs="Arial"/>
-          <w:color w:val="000000"/>
-          <w:lang w:val="en-GB"/>
-        </w:rPr>
-        <w:t xml:space="preserve"> when the first Type 1 package is received it is registered with the system.</w:t>
-      </w:r>
-    </w:p>
-    <w:p>
-      <w:pPr>
-        <w:rPr>
-          <w:rFonts w:ascii="Arial" w:hAnsi="Arial" w:cs="Arial"/>
-          <w:color w:val="000000"/>
-          <w:lang w:val="en-GB"/>
-        </w:rPr>
-      </w:pPr>
-    </w:p>
-    <w:p>
-      <w:pPr>
-        <w:rPr>
-          <w:rFonts w:ascii="Arial" w:hAnsi="Arial" w:cs="Arial"/>
-          <w:color w:val="000000"/>
-          <w:lang w:val="en-GB"/>
-        </w:rPr>
-      </w:pPr>
-      <w:r>
-        <w:rPr>
-          <w:rFonts w:ascii="Arial" w:hAnsi="Arial" w:cs="Arial"/>
-          <w:color w:val="000000"/>
-          <w:lang w:val="en-GB"/>
-        </w:rPr>
-        <w:t xml:space="preserve">The device information is exchanged in the XML language </w:t>
-      </w:r>
-      <w:proofErr w:type="spellStart"/>
-      <w:r>
-        <w:rPr>
-          <w:rFonts w:ascii="Arial" w:hAnsi="Arial" w:cs="Arial"/>
-          <w:color w:val="000000"/>
-          <w:lang w:val="en-GB"/>
-        </w:rPr>
-        <w:t>PAGeoLoggingML</w:t>
-      </w:r>
-      <w:proofErr w:type="spellEnd"/>
-      <w:r>
-        <w:rPr>
-          <w:rFonts w:ascii="Arial" w:hAnsi="Arial" w:cs="Arial"/>
-          <w:color w:val="000000"/>
-          <w:lang w:val="en-GB"/>
-        </w:rPr>
-        <w:t>, which informally can be described as:</w:t>
-      </w:r>
-    </w:p>
-    <w:p>
-      <w:pPr>
-        <w:pStyle w:val="Listeafsnit"/>
+        <w:t>This information must be exposed to interested parties (web site, custom clients, etc.).</w:t>
+      </w:r>
+    </w:p>
+    <w:p>
+      <w:pPr>
+        <w:rPr>
+          <w:rFonts w:ascii="Arial" w:hAnsi="Arial" w:cs="Arial"/>
+          <w:color w:val="000000"/>
+          <w:lang w:val="en-GB"/>
+        </w:rPr>
+      </w:pPr>
+    </w:p>
+    <w:p>
+      <w:pPr>
+        <w:rPr>
+          <w:rFonts w:ascii="Arial" w:hAnsi="Arial" w:cs="Arial"/>
+          <w:color w:val="000000"/>
+          <w:lang w:val="en-GB"/>
+        </w:rPr>
+      </w:pPr>
+      <w:r>
+        <w:rPr>
+          <w:rFonts w:ascii="Arial" w:hAnsi="Arial" w:cs="Arial"/>
+          <w:color w:val="000000"/>
+          <w:lang w:val="en-GB"/>
+        </w:rPr>
+        <w:t>If a device is not known when the first Type 1 package is received the device registered with the system.</w:t>
+      </w:r>
+    </w:p>
+    <w:p>
+      <w:pPr>
+        <w:rPr>
+          <w:rFonts w:ascii="Arial" w:hAnsi="Arial" w:cs="Arial"/>
+          <w:color w:val="000000"/>
+          <w:lang w:val="en-GB"/>
+        </w:rPr>
+      </w:pPr>
+    </w:p>
+    <w:p>
+      <w:pPr>
+        <w:rPr>
+          <w:rFonts w:ascii="Arial" w:hAnsi="Arial" w:cs="Arial"/>
+          <w:color w:val="000000"/>
+          <w:lang w:val="en-GB"/>
+        </w:rPr>
+      </w:pPr>
+      <w:r>
+        <w:rPr>
+          <w:rFonts w:ascii="Arial" w:hAnsi="Arial" w:cs="Arial"/>
+          <w:color w:val="000000"/>
+          <w:lang w:val="en-GB"/>
+        </w:rPr>
+        <w:t>The device information is exchanged in the XML language PAGeoLoggingML, which informally can be described as:</w:t>
+      </w:r>
+    </w:p>
+    <w:p>
+      <w:pPr>
+        <w:pStyle w:val="ListParagraph"/>
         <w:numPr>
           <w:ilvl w:val="0"/>
           <w:numId w:val="10"/>
@@ -724,7 +634,6 @@
         </w:rPr>
         <w:t xml:space="preserve">The root element is </w:t>
       </w:r>
-      <w:proofErr w:type="spellStart"/>
       <w:r>
         <w:rPr>
           <w:rFonts w:ascii="Arial" w:hAnsi="Arial" w:cs="Arial"/>
@@ -734,7 +643,6 @@
         </w:rPr>
         <w:t>geoLogCollection</w:t>
       </w:r>
-      <w:proofErr w:type="spellEnd"/>
       <w:r>
         <w:rPr>
           <w:rFonts w:ascii="Arial" w:hAnsi="Arial" w:cs="Arial"/>
@@ -743,7 +651,6 @@
         </w:rPr>
         <w:t xml:space="preserve">, and contains attribute </w:t>
       </w:r>
-      <w:proofErr w:type="spellStart"/>
       <w:r>
         <w:rPr>
           <w:rFonts w:ascii="Arial" w:hAnsi="Arial" w:cs="Arial"/>
@@ -753,7 +660,6 @@
         </w:rPr>
         <w:t>deviceID</w:t>
       </w:r>
-      <w:proofErr w:type="spellEnd"/>
       <w:r>
         <w:rPr>
           <w:rFonts w:ascii="Arial" w:hAnsi="Arial" w:cs="Arial"/>
@@ -777,30 +683,12 @@
           <w:color w:val="000000"/>
           <w:lang w:val="en-GB"/>
         </w:rPr>
-        <w:t xml:space="preserve">, and zero or more </w:t>
-      </w:r>
-      <w:proofErr w:type="spellStart"/>
-      <w:r>
-        <w:rPr>
-          <w:rFonts w:ascii="Arial" w:hAnsi="Arial" w:cs="Arial"/>
-          <w:color w:val="000000"/>
-          <w:lang w:val="en-GB"/>
-        </w:rPr>
-        <w:t>geoLog</w:t>
-      </w:r>
-      <w:proofErr w:type="spellEnd"/>
-      <w:r>
-        <w:rPr>
-          <w:rFonts w:ascii="Arial" w:hAnsi="Arial" w:cs="Arial"/>
-          <w:color w:val="000000"/>
-          <w:lang w:val="en-GB"/>
-        </w:rPr>
-        <w:t xml:space="preserve"> elements</w:t>
-      </w:r>
-    </w:p>
-    <w:p>
-      <w:pPr>
-        <w:pStyle w:val="Listeafsnit"/>
+        <w:t>, and zero or more geoLog elements</w:t>
+      </w:r>
+    </w:p>
+    <w:p>
+      <w:pPr>
+        <w:pStyle w:val="ListParagraph"/>
         <w:numPr>
           <w:ilvl w:val="0"/>
           <w:numId w:val="10"/>
@@ -811,8 +699,6 @@
           <w:lang w:val="en-GB"/>
         </w:rPr>
       </w:pPr>
-      <w:proofErr w:type="spellStart"/>
-      <w:proofErr w:type="gramStart"/>
       <w:r>
         <w:rPr>
           <w:rFonts w:ascii="Arial" w:hAnsi="Arial" w:cs="Arial"/>
@@ -822,8 +708,6 @@
         </w:rPr>
         <w:t>deviceID</w:t>
       </w:r>
-      <w:proofErr w:type="spellEnd"/>
-      <w:proofErr w:type="gramEnd"/>
       <w:r>
         <w:rPr>
           <w:rFonts w:ascii="Arial" w:hAnsi="Arial" w:cs="Arial"/>
@@ -835,7 +719,7 @@
     </w:p>
     <w:p>
       <w:pPr>
-        <w:pStyle w:val="Listeafsnit"/>
+        <w:pStyle w:val="ListParagraph"/>
         <w:numPr>
           <w:ilvl w:val="0"/>
           <w:numId w:val="10"/>
@@ -846,7 +730,6 @@
           <w:lang w:val="en-GB"/>
         </w:rPr>
       </w:pPr>
-      <w:proofErr w:type="gramStart"/>
       <w:r>
         <w:rPr>
           <w:rFonts w:ascii="Arial" w:hAnsi="Arial" w:cs="Arial"/>
@@ -856,37 +739,18 @@
         </w:rPr>
         <w:t>timestamp</w:t>
       </w:r>
-      <w:proofErr w:type="gramEnd"/>
-      <w:r>
-        <w:rPr>
-          <w:rFonts w:ascii="Arial" w:hAnsi="Arial" w:cs="Arial"/>
-          <w:color w:val="000000"/>
-          <w:lang w:val="en-GB"/>
-        </w:rPr>
-        <w:t xml:space="preserve"> is of type </w:t>
-      </w:r>
-      <w:proofErr w:type="spellStart"/>
-      <w:r>
-        <w:rPr>
-          <w:rFonts w:ascii="Arial" w:hAnsi="Arial" w:cs="Arial"/>
-          <w:color w:val="000000"/>
-          <w:lang w:val="en-GB"/>
-        </w:rPr>
-        <w:t>DateTime</w:t>
-      </w:r>
-      <w:proofErr w:type="spellEnd"/>
-      <w:r>
-        <w:rPr>
-          <w:rFonts w:ascii="Arial" w:hAnsi="Arial" w:cs="Arial"/>
-          <w:color w:val="000000"/>
-          <w:lang w:val="en-GB"/>
-        </w:rPr>
-        <w:t xml:space="preserve"> and indicate the time of the reading or status update.</w:t>
-      </w:r>
-    </w:p>
-    <w:p>
-      <w:pPr>
-        <w:pStyle w:val="Listeafsnit"/>
+      <w:r>
+        <w:rPr>
+          <w:rFonts w:ascii="Arial" w:hAnsi="Arial" w:cs="Arial"/>
+          <w:color w:val="000000"/>
+          <w:lang w:val="en-GB"/>
+        </w:rPr>
+        <w:t xml:space="preserve"> is of type DateTime and indicate the time of the reading or status update.</w:t>
+      </w:r>
+    </w:p>
+    <w:p>
+      <w:pPr>
+        <w:pStyle w:val="ListParagraph"/>
         <w:numPr>
           <w:ilvl w:val="0"/>
           <w:numId w:val="10"/>
@@ -905,7 +769,6 @@
         </w:rPr>
         <w:t xml:space="preserve">The </w:t>
       </w:r>
-      <w:proofErr w:type="spellStart"/>
       <w:r>
         <w:rPr>
           <w:rFonts w:ascii="Arial" w:hAnsi="Arial" w:cs="Arial"/>
@@ -915,7 +778,6 @@
         </w:rPr>
         <w:t>geoLog</w:t>
       </w:r>
-      <w:proofErr w:type="spellEnd"/>
       <w:r>
         <w:rPr>
           <w:rFonts w:ascii="Arial" w:hAnsi="Arial" w:cs="Arial"/>
@@ -958,7 +820,6 @@
         </w:rPr>
         <w:t xml:space="preserve">, </w:t>
       </w:r>
-      <w:commentRangeStart w:id="4"/>
       <w:r>
         <w:rPr>
           <w:rFonts w:ascii="Arial" w:hAnsi="Arial" w:cs="Arial"/>
@@ -968,13 +829,6 @@
         </w:rPr>
         <w:t>readings</w:t>
       </w:r>
-      <w:commentRangeEnd w:id="4"/>
-      <w:r>
-        <w:rPr>
-          <w:rStyle w:val="Kommentarhenvisning"/>
-        </w:rPr>
-        <w:commentReference w:id="4"/>
-      </w:r>
       <w:r>
         <w:rPr>
           <w:rFonts w:ascii="Arial" w:hAnsi="Arial" w:cs="Arial"/>
@@ -995,7 +849,7 @@
     </w:p>
     <w:p>
       <w:pPr>
-        <w:pStyle w:val="Listeafsnit"/>
+        <w:pStyle w:val="ListParagraph"/>
         <w:numPr>
           <w:ilvl w:val="0"/>
           <w:numId w:val="10"/>
@@ -1006,7 +860,6 @@
           <w:lang w:val="en-GB"/>
         </w:rPr>
       </w:pPr>
-      <w:proofErr w:type="gramStart"/>
       <w:r>
         <w:rPr>
           <w:rFonts w:ascii="Arial" w:hAnsi="Arial" w:cs="Arial"/>
@@ -1016,32 +869,13 @@
         </w:rPr>
         <w:t>location</w:t>
       </w:r>
-      <w:proofErr w:type="gramEnd"/>
-      <w:r>
-        <w:rPr>
-          <w:rFonts w:ascii="Arial" w:hAnsi="Arial" w:cs="Arial"/>
-          <w:color w:val="000000"/>
-          <w:lang w:val="en-GB"/>
-        </w:rPr>
-        <w:t xml:space="preserve"> is defined in the KML XML Language (Keyhole </w:t>
-      </w:r>
-      <w:proofErr w:type="spellStart"/>
-      <w:r>
-        <w:rPr>
-          <w:rFonts w:ascii="Arial" w:hAnsi="Arial" w:cs="Arial"/>
-          <w:color w:val="000000"/>
-          <w:lang w:val="en-GB"/>
-        </w:rPr>
-        <w:t>Markup</w:t>
-      </w:r>
-      <w:proofErr w:type="spellEnd"/>
-      <w:r>
-        <w:rPr>
-          <w:rFonts w:ascii="Arial" w:hAnsi="Arial" w:cs="Arial"/>
-          <w:color w:val="000000"/>
-          <w:lang w:val="en-GB"/>
-        </w:rPr>
-        <w:t xml:space="preserve"> Language) and indicates the device location at time </w:t>
+      <w:r>
+        <w:rPr>
+          <w:rFonts w:ascii="Arial" w:hAnsi="Arial" w:cs="Arial"/>
+          <w:color w:val="000000"/>
+          <w:lang w:val="en-GB"/>
+        </w:rPr>
+        <w:t xml:space="preserve"> is defined in the KML XML Language (Keyhole Markup Language) and indicates the device location at time </w:t>
       </w:r>
       <w:r>
         <w:rPr>
@@ -1058,12 +892,12 @@
           <w:color w:val="000000"/>
           <w:lang w:val="en-GB"/>
         </w:rPr>
-        <w:t>.</w:t>
-      </w:r>
-    </w:p>
-    <w:p>
-      <w:pPr>
-        <w:pStyle w:val="Listeafsnit"/>
+        <w:t xml:space="preserve"> </w:t>
+      </w:r>
+    </w:p>
+    <w:p>
+      <w:pPr>
+        <w:pStyle w:val="ListParagraph"/>
         <w:numPr>
           <w:ilvl w:val="0"/>
           <w:numId w:val="10"/>
@@ -1074,7 +908,6 @@
           <w:lang w:val="en-GB"/>
         </w:rPr>
       </w:pPr>
-      <w:proofErr w:type="gramStart"/>
       <w:r>
         <w:rPr>
           <w:rFonts w:ascii="Arial" w:hAnsi="Arial" w:cs="Arial"/>
@@ -1084,19 +917,34 @@
         </w:rPr>
         <w:t>status</w:t>
       </w:r>
-      <w:proofErr w:type="gramEnd"/>
-      <w:r>
-        <w:rPr>
-          <w:rFonts w:ascii="Arial" w:hAnsi="Arial" w:cs="Arial"/>
-          <w:color w:val="000000"/>
-          <w:lang w:val="en-GB"/>
-        </w:rPr>
-        <w:t xml:space="preserve"> contains assorted status information for the device. Exact content will be defined later. Only present if this is a status update.</w:t>
-      </w:r>
-    </w:p>
-    <w:p>
-      <w:pPr>
-        <w:pStyle w:val="Listeafsnit"/>
+      <w:r>
+        <w:rPr>
+          <w:rFonts w:ascii="Arial" w:hAnsi="Arial" w:cs="Arial"/>
+          <w:color w:val="000000"/>
+          <w:lang w:val="en-GB"/>
+        </w:rPr>
+        <w:t xml:space="preserve"> contains status information for the device. Exact content will be defined later. </w:t>
+      </w:r>
+      <w:commentRangeStart w:id="2"/>
+      <w:r>
+        <w:rPr>
+          <w:rFonts w:ascii="Arial" w:hAnsi="Arial" w:cs="Arial"/>
+          <w:color w:val="000000"/>
+          <w:lang w:val="en-GB"/>
+        </w:rPr>
+        <w:t>Only present if this is a status update.</w:t>
+      </w:r>
+      <w:commentRangeEnd w:id="2"/>
+      <w:r>
+        <w:rPr>
+          <w:rStyle w:val="CommentReference"/>
+        </w:rPr>
+        <w:commentReference w:id="2"/>
+      </w:r>
+    </w:p>
+    <w:p>
+      <w:pPr>
+        <w:pStyle w:val="ListParagraph"/>
         <w:numPr>
           <w:ilvl w:val="0"/>
           <w:numId w:val="10"/>
@@ -1107,7 +955,6 @@
           <w:lang w:val="en-GB"/>
         </w:rPr>
       </w:pPr>
-      <w:proofErr w:type="gramStart"/>
       <w:r>
         <w:rPr>
           <w:rFonts w:ascii="Arial" w:hAnsi="Arial" w:cs="Arial"/>
@@ -1117,7 +964,6 @@
         </w:rPr>
         <w:t>readings</w:t>
       </w:r>
-      <w:proofErr w:type="gramEnd"/>
       <w:r>
         <w:rPr>
           <w:rFonts w:ascii="Arial" w:hAnsi="Arial" w:cs="Arial"/>
@@ -1129,7 +975,7 @@
     </w:p>
     <w:p>
       <w:pPr>
-        <w:pStyle w:val="Listeafsnit"/>
+        <w:pStyle w:val="ListParagraph"/>
         <w:numPr>
           <w:ilvl w:val="0"/>
           <w:numId w:val="10"/>
@@ -1140,7 +986,6 @@
           <w:lang w:val="en-GB"/>
         </w:rPr>
       </w:pPr>
-      <w:proofErr w:type="gramStart"/>
       <w:r>
         <w:rPr>
           <w:rFonts w:ascii="Arial" w:hAnsi="Arial" w:cs="Arial"/>
@@ -1150,7 +995,6 @@
         </w:rPr>
         <w:t>zone</w:t>
       </w:r>
-      <w:proofErr w:type="gramEnd"/>
       <w:r>
         <w:rPr>
           <w:rFonts w:ascii="Arial" w:hAnsi="Arial" w:cs="Arial"/>
@@ -1171,7 +1015,7 @@
     <w:p>
       <w:pPr>
         <w:rPr>
-          <w:rFonts w:ascii="Times New Roman" w:eastAsia="Times New Roman" w:hAnsi="Times New Roman"/>
+          <w:rFonts w:ascii="Times New Roman" w:hAnsi="Times New Roman"/>
           <w:color w:val="000000"/>
           <w:sz w:val="27"/>
           <w:szCs w:val="27"/>
@@ -1184,7 +1028,6 @@
           <w:color w:val="000000"/>
           <w:lang w:val="en-GB"/>
         </w:rPr>
-        <w:lastRenderedPageBreak/>
         <w:t>An XML Schema formalization of this language must be created as part of the web-service API.</w:t>
       </w:r>
       <w:r>
@@ -1197,7 +1040,7 @@
       </w:r>
       <w:r>
         <w:rPr>
-          <w:rFonts w:ascii="Arial" w:eastAsia="Times New Roman" w:hAnsi="Arial" w:cs="Arial"/>
+          <w:rFonts w:ascii="Arial" w:hAnsi="Arial" w:cs="Arial"/>
           <w:color w:val="000000"/>
           <w:lang w:val="en-US" w:eastAsia="da-DK"/>
         </w:rPr>
@@ -1215,7 +1058,7 @@
     </w:p>
     <w:p>
       <w:pPr>
-        <w:pStyle w:val="Overskrift3"/>
+        <w:pStyle w:val="Heading3"/>
         <w:rPr>
           <w:lang w:val="en-GB"/>
         </w:rPr>
@@ -1235,7 +1078,6 @@
           <w:lang w:val="en-GB"/>
         </w:rPr>
       </w:pPr>
-      <w:proofErr w:type="gramStart"/>
       <w:r>
         <w:rPr>
           <w:rFonts w:ascii="Arial" w:hAnsi="Arial" w:cs="Arial"/>
@@ -1244,20 +1086,19 @@
         </w:rPr>
         <w:t>Will be defined as needed.</w:t>
       </w:r>
-      <w:proofErr w:type="gramEnd"/>
-    </w:p>
-    <w:p>
-      <w:pPr>
-        <w:rPr>
-          <w:rFonts w:ascii="Arial" w:hAnsi="Arial" w:cs="Arial"/>
-          <w:color w:val="000000"/>
-          <w:lang w:val="en-GB"/>
-        </w:rPr>
-      </w:pPr>
-    </w:p>
-    <w:p>
-      <w:pPr>
-        <w:pStyle w:val="Overskrift3"/>
+    </w:p>
+    <w:p>
+      <w:pPr>
+        <w:rPr>
+          <w:rFonts w:ascii="Arial" w:hAnsi="Arial" w:cs="Arial"/>
+          <w:color w:val="000000"/>
+          <w:lang w:val="en-GB"/>
+        </w:rPr>
+      </w:pPr>
+    </w:p>
+    <w:p>
+      <w:pPr>
+        <w:pStyle w:val="Heading3"/>
         <w:rPr>
           <w:lang w:val="en-GB"/>
         </w:rPr>
@@ -1288,7 +1129,7 @@
     </w:p>
     <w:p>
       <w:pPr>
-        <w:pStyle w:val="Listeafsnit"/>
+        <w:pStyle w:val="ListParagraph"/>
         <w:numPr>
           <w:ilvl w:val="0"/>
           <w:numId w:val="11"/>
@@ -1310,7 +1151,7 @@
     </w:p>
     <w:p>
       <w:pPr>
-        <w:pStyle w:val="Listeafsnit"/>
+        <w:pStyle w:val="ListParagraph"/>
         <w:numPr>
           <w:ilvl w:val="0"/>
           <w:numId w:val="11"/>
@@ -1332,7 +1173,7 @@
     </w:p>
     <w:p>
       <w:pPr>
-        <w:pStyle w:val="Listeafsnit"/>
+        <w:pStyle w:val="ListParagraph"/>
         <w:numPr>
           <w:ilvl w:val="0"/>
           <w:numId w:val="11"/>
@@ -1366,29 +1207,21 @@
           <w:color w:val="000000"/>
           <w:lang w:val="en-GB"/>
         </w:rPr>
-        <w:t>The specific XML nota</w:t>
-      </w:r>
-      <w:r>
-        <w:rPr>
-          <w:rFonts w:ascii="Arial" w:hAnsi="Arial" w:cs="Arial"/>
-          <w:color w:val="000000"/>
-          <w:lang w:val="en-GB"/>
-        </w:rPr>
-        <w:t>tion will be defined as needed.</w:t>
-      </w:r>
-    </w:p>
-    <w:p>
-      <w:pPr>
-        <w:rPr>
-          <w:rFonts w:ascii="Arial" w:hAnsi="Arial" w:cs="Arial"/>
-          <w:color w:val="000000"/>
-          <w:lang w:val="en-GB"/>
-        </w:rPr>
-      </w:pPr>
-    </w:p>
-    <w:p>
-      <w:pPr>
-        <w:pStyle w:val="Overskrift3"/>
+        <w:t>The specific XML notation will be defined as needed.</w:t>
+      </w:r>
+    </w:p>
+    <w:p>
+      <w:pPr>
+        <w:rPr>
+          <w:rFonts w:ascii="Arial" w:hAnsi="Arial" w:cs="Arial"/>
+          <w:color w:val="000000"/>
+          <w:lang w:val="en-GB"/>
+        </w:rPr>
+      </w:pPr>
+    </w:p>
+    <w:p>
+      <w:pPr>
+        <w:pStyle w:val="Heading3"/>
         <w:rPr>
           <w:lang w:val="en-GB"/>
         </w:rPr>
@@ -1415,18 +1248,8 @@
           <w:color w:val="000000"/>
           <w:lang w:val="en-GB"/>
         </w:rPr>
-        <w:t xml:space="preserve">The API for the web-service should be REST-like. </w:t>
-      </w:r>
-      <w:proofErr w:type="gramStart"/>
-      <w:r>
-        <w:rPr>
-          <w:rFonts w:ascii="Arial" w:hAnsi="Arial" w:cs="Arial"/>
-          <w:color w:val="000000"/>
-          <w:lang w:val="en-GB"/>
-        </w:rPr>
-        <w:t>E.g.</w:t>
-      </w:r>
-      <w:proofErr w:type="gramEnd"/>
+        <w:t>The API for the web-service should be REST-like. E.g.</w:t>
+      </w:r>
     </w:p>
     <w:p>
       <w:pPr>
@@ -1449,25 +1272,7 @@
           <w:color w:val="000000"/>
           <w:lang w:val="en-GB"/>
         </w:rPr>
-        <w:t>A GET-request to /</w:t>
-      </w:r>
-      <w:proofErr w:type="spellStart"/>
-      <w:r>
-        <w:rPr>
-          <w:rFonts w:ascii="Arial" w:hAnsi="Arial" w:cs="Arial"/>
-          <w:color w:val="000000"/>
-          <w:lang w:val="en-GB"/>
-        </w:rPr>
-        <w:t>geolog</w:t>
-      </w:r>
-      <w:proofErr w:type="spellEnd"/>
-      <w:r>
-        <w:rPr>
-          <w:rFonts w:ascii="Arial" w:hAnsi="Arial" w:cs="Arial"/>
-          <w:color w:val="000000"/>
-          <w:lang w:val="en-GB"/>
-        </w:rPr>
-        <w:t>/devices returns a list of all devices registered to the user</w:t>
+        <w:t>A GET-request to /geolog/devices returns a list of all devices registered to the user</w:t>
       </w:r>
     </w:p>
     <w:p>
@@ -1491,43 +1296,7 @@
           <w:color w:val="000000"/>
           <w:lang w:val="en-GB"/>
         </w:rPr>
-        <w:t>A POST-request to /</w:t>
-      </w:r>
-      <w:proofErr w:type="spellStart"/>
-      <w:r>
-        <w:rPr>
-          <w:rFonts w:ascii="Arial" w:hAnsi="Arial" w:cs="Arial"/>
-          <w:color w:val="000000"/>
-          <w:lang w:val="en-GB"/>
-        </w:rPr>
-        <w:t>geolog</w:t>
-      </w:r>
-      <w:proofErr w:type="spellEnd"/>
-      <w:r>
-        <w:rPr>
-          <w:rFonts w:ascii="Arial" w:hAnsi="Arial" w:cs="Arial"/>
-          <w:color w:val="000000"/>
-          <w:lang w:val="en-GB"/>
-        </w:rPr>
-        <w:t xml:space="preserve">/devices with a device ID and possible a </w:t>
-      </w:r>
-      <w:proofErr w:type="spellStart"/>
-      <w:r>
-        <w:rPr>
-          <w:rFonts w:ascii="Arial" w:hAnsi="Arial" w:cs="Arial"/>
-          <w:color w:val="000000"/>
-          <w:lang w:val="en-GB"/>
-        </w:rPr>
-        <w:t>timespan</w:t>
-      </w:r>
-      <w:proofErr w:type="spellEnd"/>
-      <w:r>
-        <w:rPr>
-          <w:rFonts w:ascii="Arial" w:hAnsi="Arial" w:cs="Arial"/>
-          <w:color w:val="000000"/>
-          <w:lang w:val="en-GB"/>
-        </w:rPr>
-        <w:t xml:space="preserve"> returns a collection of device data for that device.</w:t>
+        <w:t>A POST-request to /geolog/devices with a device ID and possible a timespan returns a collection of device data for that device.</w:t>
       </w:r>
     </w:p>
     <w:p>
@@ -1551,25 +1320,7 @@
           <w:color w:val="000000"/>
           <w:lang w:val="en-GB"/>
         </w:rPr>
-        <w:t>A PUT request to /</w:t>
-      </w:r>
-      <w:proofErr w:type="spellStart"/>
-      <w:r>
-        <w:rPr>
-          <w:rFonts w:ascii="Arial" w:hAnsi="Arial" w:cs="Arial"/>
-          <w:color w:val="000000"/>
-          <w:lang w:val="en-GB"/>
-        </w:rPr>
-        <w:t>geolog</w:t>
-      </w:r>
-      <w:proofErr w:type="spellEnd"/>
-      <w:r>
-        <w:rPr>
-          <w:rFonts w:ascii="Arial" w:hAnsi="Arial" w:cs="Arial"/>
-          <w:color w:val="000000"/>
-          <w:lang w:val="en-GB"/>
-        </w:rPr>
-        <w:t>/devices registers a new device on the system</w:t>
+        <w:t>A PUT request to /geolog/devices registers a new device on the system</w:t>
       </w:r>
     </w:p>
     <w:p>
@@ -1593,25 +1344,7 @@
           <w:color w:val="000000"/>
           <w:lang w:val="en-GB"/>
         </w:rPr>
-        <w:t>A PUT request to /</w:t>
-      </w:r>
-      <w:proofErr w:type="spellStart"/>
-      <w:r>
-        <w:rPr>
-          <w:rFonts w:ascii="Arial" w:hAnsi="Arial" w:cs="Arial"/>
-          <w:color w:val="000000"/>
-          <w:lang w:val="en-GB"/>
-        </w:rPr>
-        <w:t>geolog</w:t>
-      </w:r>
-      <w:proofErr w:type="spellEnd"/>
-      <w:r>
-        <w:rPr>
-          <w:rFonts w:ascii="Arial" w:hAnsi="Arial" w:cs="Arial"/>
-          <w:color w:val="000000"/>
-          <w:lang w:val="en-GB"/>
-        </w:rPr>
-        <w:t>/devices/readings adds a reading for a given device</w:t>
+        <w:t>A PUT request to /geolog/devices/readings adds a reading for a given device</w:t>
       </w:r>
     </w:p>
     <w:p>
@@ -1649,7 +1382,7 @@
     </w:p>
     <w:p>
       <w:pPr>
-        <w:pStyle w:val="Overskrift2"/>
+        <w:pStyle w:val="Heading2"/>
         <w:rPr>
           <w:lang w:val="en-GB"/>
         </w:rPr>
@@ -1709,8 +1442,33 @@
           <w:color w:val="000000"/>
           <w:lang w:val="en-GB"/>
         </w:rPr>
-        <w:t>The website must have an application look-and-feel and respond to changes in a device without user interaction.</w:t>
-      </w:r>
+        <w:t xml:space="preserve">The website must have an application look-and-feel and </w:t>
+      </w:r>
+      <w:commentRangeStart w:id="3"/>
+      <w:r>
+        <w:rPr>
+          <w:rFonts w:ascii="Arial" w:hAnsi="Arial" w:cs="Arial"/>
+          <w:color w:val="000000"/>
+          <w:lang w:val="en-GB"/>
+        </w:rPr>
+        <w:t>respond to changes in a device without user interaction.</w:t>
+      </w:r>
+      <w:commentRangeEnd w:id="3"/>
+      <w:r>
+        <w:rPr>
+          <w:rStyle w:val="CommentReference"/>
+        </w:rPr>
+        <w:commentReference w:id="3"/>
+      </w:r>
+    </w:p>
+    <w:p>
+      <w:pPr>
+        <w:rPr>
+          <w:rFonts w:ascii="Arial" w:hAnsi="Arial" w:cs="Arial"/>
+          <w:color w:val="000000"/>
+          <w:lang w:val="en-GB"/>
+        </w:rPr>
+      </w:pPr>
     </w:p>
     <w:p>
       <w:pPr>
@@ -1725,70 +1483,25 @@
       </w:pPr>
       <w:r>
         <w:rPr>
-          <w:color w:val="000000"/>
-          <w:sz w:val="27"/>
-          <w:szCs w:val="27"/>
+          <w:rStyle w:val="Heading2Char"/>
+          <w:lang w:val="en-GB"/>
+        </w:rPr>
+        <w:t>Technologies</w:t>
+      </w:r>
+      <w:r>
+        <w:rPr>
+          <w:rStyle w:val="Heading2Char"/>
           <w:lang w:val="en-GB"/>
         </w:rPr>
         <w:br/>
       </w:r>
       <w:r>
         <w:rPr>
-          <w:rStyle w:val="Overskrift2Tegn"/>
-          <w:lang w:val="en-GB"/>
-        </w:rPr>
-        <w:t>Technologies</w:t>
-      </w:r>
-      <w:r>
-        <w:rPr>
-          <w:rStyle w:val="Overskrift2Tegn"/>
-          <w:lang w:val="en-GB"/>
-        </w:rPr>
-        <w:br/>
-      </w:r>
-      <w:r>
-        <w:rPr>
-          <w:rFonts w:ascii="Arial" w:hAnsi="Arial" w:cs="Arial"/>
-          <w:color w:val="000000"/>
-          <w:lang w:val="en-GB"/>
-        </w:rPr>
-        <w:t xml:space="preserve">Java </w:t>
-      </w:r>
-      <w:proofErr w:type="spellStart"/>
-      <w:r>
-        <w:rPr>
-          <w:rFonts w:ascii="Arial" w:hAnsi="Arial" w:cs="Arial"/>
-          <w:color w:val="000000"/>
-          <w:lang w:val="en-GB"/>
-        </w:rPr>
-        <w:t>Servlets</w:t>
-      </w:r>
-      <w:proofErr w:type="spellEnd"/>
-      <w:r>
-        <w:rPr>
-          <w:rFonts w:ascii="Arial" w:hAnsi="Arial" w:cs="Arial"/>
-          <w:color w:val="000000"/>
-          <w:lang w:val="en-GB"/>
-        </w:rPr>
-        <w:t xml:space="preserve">, JSP, XML, XML Schema, JDOM, XSLT, JavaScript, HTML, CSS, REST, </w:t>
-      </w:r>
-      <w:proofErr w:type="spellStart"/>
-      <w:r>
-        <w:rPr>
-          <w:rFonts w:ascii="Arial" w:hAnsi="Arial" w:cs="Arial"/>
-          <w:color w:val="000000"/>
-          <w:lang w:val="en-GB"/>
-        </w:rPr>
-        <w:t>JQuery</w:t>
-      </w:r>
-      <w:proofErr w:type="spellEnd"/>
-      <w:r>
-        <w:rPr>
-          <w:rFonts w:ascii="Arial" w:hAnsi="Arial" w:cs="Arial"/>
-          <w:color w:val="000000"/>
-          <w:lang w:val="en-GB"/>
-        </w:rPr>
-        <w:t>, Java</w:t>
+          <w:rFonts w:ascii="Arial" w:hAnsi="Arial" w:cs="Arial"/>
+          <w:color w:val="000000"/>
+          <w:lang w:val="en-GB"/>
+        </w:rPr>
+        <w:t>Java Servlets, JSP, XML, XML Schema, JDOM, XSLT, JavaScript, HTML, CSS, REST, JQuery, Java</w:t>
       </w:r>
       <w:bookmarkEnd w:id="0"/>
       <w:bookmarkEnd w:id="1"/>
@@ -1805,89 +1518,67 @@
 
 <file path=word/comments.xml><?xml version="1.0" encoding="utf-8"?>
 <w:comments xmlns:ve="http://schemas.openxmlformats.org/markup-compatibility/2006" xmlns:o="urn:schemas-microsoft-com:office:office" xmlns:r="http://schemas.openxmlformats.org/officeDocument/2006/relationships" xmlns:m="http://schemas.openxmlformats.org/officeDocument/2006/math" xmlns:v="urn:schemas-microsoft-com:vml" xmlns:wp="http://schemas.openxmlformats.org/drawingml/2006/wordprocessingDrawing" xmlns:w10="urn:schemas-microsoft-com:office:word" xmlns:w="http://schemas.openxmlformats.org/wordprocessingml/2006/main" xmlns:wne="http://schemas.microsoft.com/office/word/2006/wordml">
-  <w:comment w:id="2" w:author="pmd" w:date="2010-08-25T09:39:00Z" w:initials="pmd">
-    <w:p>
-      <w:pPr>
-        <w:pStyle w:val="Kommentartekst"/>
-        <w:rPr>
-          <w:lang w:val="en-US"/>
-        </w:rPr>
-      </w:pPr>
-      <w:r>
-        <w:rPr>
-          <w:rStyle w:val="Kommentarhenvisning"/>
+  <w:comment w:id="2" w:author="pmd" w:date="2010-08-25T22:13:00Z" w:initials="pmd">
+    <w:p>
+      <w:pPr>
+        <w:pStyle w:val="CommentText"/>
+        <w:rPr>
+          <w:lang w:val="en-GB"/>
+        </w:rPr>
+      </w:pPr>
+      <w:r>
+        <w:rPr>
+          <w:rStyle w:val="CommentReference"/>
         </w:rPr>
         <w:annotationRef/>
       </w:r>
-      <w:proofErr w:type="gramStart"/>
-      <w:r>
-        <w:rPr>
-          <w:rFonts w:ascii="Arial" w:hAnsi="Arial" w:cs="Arial"/>
-          <w:color w:val="000000"/>
-          <w:lang w:val="en-GB"/>
-        </w:rPr>
-        <w:t>who’ll</w:t>
-      </w:r>
-      <w:proofErr w:type="gramEnd"/>
-      <w:r>
-        <w:rPr>
-          <w:rFonts w:ascii="Arial" w:hAnsi="Arial" w:cs="Arial"/>
-          <w:color w:val="000000"/>
-          <w:lang w:val="en-GB"/>
-        </w:rPr>
-        <w:t xml:space="preserve"> initiate the communication?</w:t>
+      <w:r>
+        <w:rPr>
+          <w:lang w:val="en-GB"/>
+        </w:rPr>
+        <w:t xml:space="preserve">Hmm. This statement implies that a missing status means status is OK. </w:t>
+      </w:r>
+      <w:r>
+        <w:rPr>
+          <w:lang w:val="en-GB"/>
+        </w:rPr>
+        <w:t xml:space="preserve">Do you think that’s good? I mean signalling status by absence of information. </w:t>
+      </w:r>
+    </w:p>
+    <w:p>
+      <w:pPr>
+        <w:pStyle w:val="CommentText"/>
+      </w:pPr>
+      <w:r>
+        <w:rPr>
+          <w:lang w:val="en-GB"/>
+        </w:rPr>
+        <w:t xml:space="preserve">You might argue that it’s an academic discussion, but that’s what this is all about </w:t>
+      </w:r>
+      <w:r>
+        <w:rPr>
+          <w:lang w:val="en-GB"/>
+        </w:rPr>
+        <w:sym w:font="Wingdings" w:char="F04A"/>
       </w:r>
     </w:p>
   </w:comment>
-  <w:comment w:id="3" w:author="pmd" w:date="2010-08-25T09:40:00Z" w:initials="pmd">
-    <w:p>
-      <w:pPr>
-        <w:pStyle w:val="Kommentartekst"/>
-        <w:rPr>
-          <w:lang w:val="en-US"/>
-        </w:rPr>
-      </w:pPr>
-      <w:r>
-        <w:rPr>
-          <w:rStyle w:val="Kommentarhenvisning"/>
+  <w:comment w:id="3" w:author="pmd" w:date="2010-08-25T22:16:00Z" w:initials="pmd">
+    <w:p>
+      <w:pPr>
+        <w:pStyle w:val="CommentText"/>
+      </w:pPr>
+      <w:r>
+        <w:rPr>
+          <w:rStyle w:val="CommentReference"/>
         </w:rPr>
         <w:annotationRef/>
       </w:r>
       <w:r>
         <w:rPr>
-          <w:lang w:val="en-US"/>
-        </w:rPr>
-        <w:t xml:space="preserve">And </w:t>
-      </w:r>
-      <w:proofErr w:type="spellStart"/>
-      <w:r>
-        <w:rPr>
-          <w:lang w:val="en-US"/>
-        </w:rPr>
-        <w:t>errorcodes</w:t>
-      </w:r>
-      <w:proofErr w:type="spellEnd"/>
-      <w:r>
-        <w:rPr>
-          <w:lang w:val="en-US"/>
-        </w:rPr>
-        <w:t>?</w:t>
-      </w:r>
-    </w:p>
-  </w:comment>
-  <w:comment w:id="4" w:author="pmd" w:date="2010-08-25T09:43:00Z" w:initials="pmd">
-    <w:p>
-      <w:pPr>
-        <w:pStyle w:val="Kommentartekst"/>
-      </w:pPr>
-      <w:r>
-        <w:rPr>
-          <w:rStyle w:val="Kommentarhenvisning"/>
-        </w:rPr>
-        <w:annotationRef/>
-      </w:r>
-      <w:r>
-        <w:t>plural?</w:t>
+          <w:lang w:val="en-GB"/>
+        </w:rPr>
+        <w:t>better: update at regular intervals to the most current status of a device.</w:t>
       </w:r>
     </w:p>
   </w:comment>
@@ -3567,7 +3258,9 @@
     <w:rPrDefault>
       <w:rPr>
         <w:rFonts w:ascii="Calibri" w:eastAsia="Calibri" w:hAnsi="Calibri" w:cs="Times New Roman"/>
-        <w:lang w:val="da-DK" w:eastAsia="da-DK" w:bidi="ar-SA"/>
+        <w:sz w:val="22"/>
+        <w:szCs w:val="22"/>
+        <w:lang w:val="en-US" w:eastAsia="en-US" w:bidi="ar-SA"/>
       </w:rPr>
     </w:rPrDefault>
     <w:pPrDefault/>
@@ -3720,15 +3413,13 @@
       <w:contextualSpacing/>
     </w:pPr>
     <w:rPr>
-      <w:sz w:val="22"/>
-      <w:szCs w:val="22"/>
-      <w:lang w:eastAsia="en-US"/>
+      <w:lang w:val="da-DK"/>
     </w:rPr>
   </w:style>
-  <w:style w:type="paragraph" w:styleId="Overskrift1">
+  <w:style w:type="paragraph" w:styleId="Heading1">
     <w:name w:val="heading 1"/>
     <w:basedOn w:val="Normal"/>
-    <w:link w:val="Overskrift1Tegn"/>
+    <w:link w:val="Heading1Char"/>
     <w:uiPriority w:val="99"/>
     <w:qFormat/>
     <w:rsid w:val="00A82B68"/>
@@ -3747,11 +3438,11 @@
       <w:lang w:eastAsia="da-DK"/>
     </w:rPr>
   </w:style>
-  <w:style w:type="paragraph" w:styleId="Overskrift2">
+  <w:style w:type="paragraph" w:styleId="Heading2">
     <w:name w:val="heading 2"/>
     <w:basedOn w:val="Normal"/>
     <w:next w:val="Normal"/>
-    <w:link w:val="Overskrift2Tegn"/>
+    <w:link w:val="Heading2Char"/>
     <w:uiPriority w:val="99"/>
     <w:qFormat/>
     <w:rsid w:val="00A82B68"/>
@@ -3770,11 +3461,11 @@
       <w:szCs w:val="26"/>
     </w:rPr>
   </w:style>
-  <w:style w:type="paragraph" w:styleId="Overskrift3">
+  <w:style w:type="paragraph" w:styleId="Heading3">
     <w:name w:val="heading 3"/>
     <w:basedOn w:val="Normal"/>
     <w:next w:val="Normal"/>
-    <w:link w:val="Overskrift3Tegn"/>
+    <w:link w:val="Heading3Char"/>
     <w:uiPriority w:val="99"/>
     <w:qFormat/>
     <w:rsid w:val="00224F9F"/>
@@ -3791,13 +3482,12 @@
       <w:color w:val="4F81BD"/>
     </w:rPr>
   </w:style>
-  <w:style w:type="character" w:default="1" w:styleId="Standardskrifttypeiafsnit">
+  <w:style w:type="character" w:default="1" w:styleId="DefaultParagraphFont">
     <w:name w:val="Default Paragraph Font"/>
-    <w:uiPriority w:val="1"/>
+    <w:uiPriority w:val="99"/>
     <w:semiHidden/>
-    <w:unhideWhenUsed/>
   </w:style>
-  <w:style w:type="table" w:default="1" w:styleId="Tabel-Normal">
+  <w:style w:type="table" w:default="1" w:styleId="TableNormal">
     <w:name w:val="Normal Table"/>
     <w:uiPriority w:val="99"/>
     <w:semiHidden/>
@@ -3813,16 +3503,16 @@
       </w:tblCellMar>
     </w:tblPr>
   </w:style>
-  <w:style w:type="numbering" w:default="1" w:styleId="Ingenoversigt">
+  <w:style w:type="numbering" w:default="1" w:styleId="NoList">
     <w:name w:val="No List"/>
     <w:uiPriority w:val="99"/>
     <w:semiHidden/>
     <w:unhideWhenUsed/>
   </w:style>
-  <w:style w:type="character" w:customStyle="1" w:styleId="Overskrift1Tegn">
-    <w:name w:val="Overskrift 1 Tegn"/>
-    <w:basedOn w:val="Standardskrifttypeiafsnit"/>
-    <w:link w:val="Overskrift1"/>
+  <w:style w:type="character" w:customStyle="1" w:styleId="Heading1Char">
+    <w:name w:val="Heading 1 Char"/>
+    <w:basedOn w:val="DefaultParagraphFont"/>
+    <w:link w:val="Heading1"/>
     <w:uiPriority w:val="99"/>
     <w:locked/>
     <w:rsid w:val="00A82B68"/>
@@ -3836,10 +3526,10 @@
       <w:lang w:eastAsia="da-DK"/>
     </w:rPr>
   </w:style>
-  <w:style w:type="character" w:customStyle="1" w:styleId="Overskrift2Tegn">
-    <w:name w:val="Overskrift 2 Tegn"/>
-    <w:basedOn w:val="Standardskrifttypeiafsnit"/>
-    <w:link w:val="Overskrift2"/>
+  <w:style w:type="character" w:customStyle="1" w:styleId="Heading2Char">
+    <w:name w:val="Heading 2 Char"/>
+    <w:basedOn w:val="DefaultParagraphFont"/>
+    <w:link w:val="Heading2"/>
     <w:uiPriority w:val="99"/>
     <w:locked/>
     <w:rsid w:val="00A82B68"/>
@@ -3852,10 +3542,10 @@
       <w:szCs w:val="26"/>
     </w:rPr>
   </w:style>
-  <w:style w:type="character" w:customStyle="1" w:styleId="Overskrift3Tegn">
-    <w:name w:val="Overskrift 3 Tegn"/>
-    <w:basedOn w:val="Standardskrifttypeiafsnit"/>
-    <w:link w:val="Overskrift3"/>
+  <w:style w:type="character" w:customStyle="1" w:styleId="Heading3Char">
+    <w:name w:val="Heading 3 Char"/>
+    <w:basedOn w:val="DefaultParagraphFont"/>
+    <w:link w:val="Heading3"/>
     <w:uiPriority w:val="99"/>
     <w:locked/>
     <w:rsid w:val="00224F9F"/>
@@ -3868,7 +3558,7 @@
   </w:style>
   <w:style w:type="character" w:styleId="Hyperlink">
     <w:name w:val="Hyperlink"/>
-    <w:basedOn w:val="Standardskrifttypeiafsnit"/>
+    <w:basedOn w:val="DefaultParagraphFont"/>
     <w:uiPriority w:val="99"/>
     <w:semiHidden/>
     <w:rsid w:val="00A82B68"/>
@@ -3880,17 +3570,17 @@
   </w:style>
   <w:style w:type="character" w:customStyle="1" w:styleId="apple-tab-span">
     <w:name w:val="apple-tab-span"/>
-    <w:basedOn w:val="Standardskrifttypeiafsnit"/>
+    <w:basedOn w:val="DefaultParagraphFont"/>
     <w:uiPriority w:val="99"/>
     <w:rsid w:val="00A82B68"/>
     <w:rPr>
       <w:rFonts w:cs="Times New Roman"/>
     </w:rPr>
   </w:style>
-  <w:style w:type="paragraph" w:styleId="Markeringsbobletekst">
+  <w:style w:type="paragraph" w:styleId="BalloonText">
     <w:name w:val="Balloon Text"/>
     <w:basedOn w:val="Normal"/>
-    <w:link w:val="MarkeringsbobletekstTegn"/>
+    <w:link w:val="BalloonTextChar"/>
     <w:uiPriority w:val="99"/>
     <w:semiHidden/>
     <w:rsid w:val="00A27D75"/>
@@ -3903,10 +3593,10 @@
       <w:szCs w:val="16"/>
     </w:rPr>
   </w:style>
-  <w:style w:type="character" w:customStyle="1" w:styleId="MarkeringsbobletekstTegn">
-    <w:name w:val="Markeringsbobletekst Tegn"/>
-    <w:basedOn w:val="Standardskrifttypeiafsnit"/>
-    <w:link w:val="Markeringsbobletekst"/>
+  <w:style w:type="character" w:customStyle="1" w:styleId="BalloonTextChar">
+    <w:name w:val="Balloon Text Char"/>
+    <w:basedOn w:val="DefaultParagraphFont"/>
+    <w:link w:val="BalloonText"/>
     <w:uiPriority w:val="99"/>
     <w:semiHidden/>
     <w:locked/>
@@ -3917,7 +3607,7 @@
       <w:szCs w:val="16"/>
     </w:rPr>
   </w:style>
-  <w:style w:type="paragraph" w:styleId="Listeafsnit">
+  <w:style w:type="paragraph" w:styleId="ListParagraph">
     <w:name w:val="List Paragraph"/>
     <w:basedOn w:val="Normal"/>
     <w:uiPriority w:val="99"/>
@@ -3927,9 +3617,9 @@
       <w:ind w:left="720"/>
     </w:pPr>
   </w:style>
-  <w:style w:type="character" w:styleId="Kommentarhenvisning">
+  <w:style w:type="character" w:styleId="CommentReference">
     <w:name w:val="annotation reference"/>
-    <w:basedOn w:val="Standardskrifttypeiafsnit"/>
+    <w:basedOn w:val="DefaultParagraphFont"/>
     <w:uiPriority w:val="99"/>
     <w:semiHidden/>
     <w:rsid w:val="004F4048"/>
@@ -3939,10 +3629,10 @@
       <w:szCs w:val="16"/>
     </w:rPr>
   </w:style>
-  <w:style w:type="paragraph" w:styleId="Kommentartekst">
+  <w:style w:type="paragraph" w:styleId="CommentText">
     <w:name w:val="annotation text"/>
     <w:basedOn w:val="Normal"/>
-    <w:link w:val="KommentartekstTegn"/>
+    <w:link w:val="CommentTextChar"/>
     <w:uiPriority w:val="99"/>
     <w:semiHidden/>
     <w:rsid w:val="004F4048"/>
@@ -3951,24 +3641,25 @@
       <w:szCs w:val="20"/>
     </w:rPr>
   </w:style>
-  <w:style w:type="character" w:customStyle="1" w:styleId="KommentartekstTegn">
-    <w:name w:val="Kommentartekst Tegn"/>
-    <w:basedOn w:val="Standardskrifttypeiafsnit"/>
-    <w:link w:val="Kommentartekst"/>
+  <w:style w:type="character" w:customStyle="1" w:styleId="CommentTextChar">
+    <w:name w:val="Comment Text Char"/>
+    <w:basedOn w:val="DefaultParagraphFont"/>
+    <w:link w:val="CommentText"/>
     <w:uiPriority w:val="99"/>
     <w:semiHidden/>
-    <w:rsid w:val="00AB2210"/>
+    <w:locked/>
     <w:rPr>
+      <w:rFonts w:cs="Times New Roman"/>
       <w:sz w:val="20"/>
       <w:szCs w:val="20"/>
       <w:lang w:val="da-DK"/>
     </w:rPr>
   </w:style>
-  <w:style w:type="paragraph" w:styleId="Kommentaremne">
+  <w:style w:type="paragraph" w:styleId="CommentSubject">
     <w:name w:val="annotation subject"/>
-    <w:basedOn w:val="Kommentartekst"/>
-    <w:next w:val="Kommentartekst"/>
-    <w:link w:val="KommentaremneTegn"/>
+    <w:basedOn w:val="CommentText"/>
+    <w:next w:val="CommentText"/>
+    <w:link w:val="CommentSubjectChar"/>
     <w:uiPriority w:val="99"/>
     <w:semiHidden/>
     <w:rsid w:val="004F4048"/>
@@ -3977,13 +3668,13 @@
       <w:bCs/>
     </w:rPr>
   </w:style>
-  <w:style w:type="character" w:customStyle="1" w:styleId="KommentaremneTegn">
-    <w:name w:val="Kommentaremne Tegn"/>
-    <w:basedOn w:val="KommentartekstTegn"/>
-    <w:link w:val="Kommentaremne"/>
+  <w:style w:type="character" w:customStyle="1" w:styleId="CommentSubjectChar">
+    <w:name w:val="Comment Subject Char"/>
+    <w:basedOn w:val="CommentTextChar"/>
+    <w:link w:val="CommentSubject"/>
     <w:uiPriority w:val="99"/>
     <w:semiHidden/>
-    <w:rsid w:val="00AB2210"/>
+    <w:locked/>
     <w:rPr>
       <w:b/>
       <w:bCs/>

</xml_diff>

<commit_message>
Added text on course purpose
</commit_message>
<xml_diff>
--- a/xml_and_Web/webproj/synopsis/synopsis.docx
+++ b/xml_and_Web/webproj/synopsis/synopsis.docx
@@ -184,10 +184,10 @@
             <v:path o:extrusionok="f" gradientshapeok="t" o:connecttype="rect"/>
             <o:lock v:ext="edit" aspectratio="t"/>
           </v:shapetype>
-          <v:shape id="_x0000_i1025" type="#_x0000_t75" style="width:288.75pt;height:117pt" o:ole="">
+          <v:shape id="_x0000_i1025" type="#_x0000_t75" style="width:288.75pt;height:116.25pt" o:ole="">
             <v:imagedata r:id="rId5" o:title=""/>
           </v:shape>
-          <o:OLEObject Type="Embed" ProgID="Visio.Drawing.11" ShapeID="_x0000_i1025" DrawAspect="Content" ObjectID="_1344279727" r:id="rId6"/>
+          <o:OLEObject Type="Embed" ProgID="Visio.Drawing.11" ShapeID="_x0000_i1025" DrawAspect="Content" ObjectID="_1344411068" r:id="rId6"/>
         </w:object>
       </w:r>
     </w:p>
@@ -402,7 +402,7 @@
           <v:shape id="_x0000_i1026" type="#_x0000_t75" style="width:267.75pt;height:240pt" o:ole="">
             <v:imagedata r:id="rId7" o:title=""/>
           </v:shape>
-          <o:OLEObject Type="Embed" ProgID="Visio.Drawing.11" ShapeID="_x0000_i1026" DrawAspect="Content" ObjectID="_1344279728" r:id="rId8"/>
+          <o:OLEObject Type="Embed" ProgID="Visio.Drawing.11" ShapeID="_x0000_i1026" DrawAspect="Content" ObjectID="_1344411069" r:id="rId8"/>
         </w:object>
       </w:r>
     </w:p>
@@ -1474,10 +1474,8 @@
       <w:pPr>
         <w:spacing w:after="0"/>
         <w:rPr>
-          <w:rFonts w:ascii="Times New Roman" w:hAnsi="Times New Roman"/>
-          <w:color w:val="000000"/>
-          <w:sz w:val="27"/>
-          <w:szCs w:val="27"/>
+          <w:rFonts w:ascii="Arial" w:hAnsi="Arial" w:cs="Arial"/>
+          <w:color w:val="000000"/>
           <w:lang w:val="en-GB"/>
         </w:rPr>
       </w:pPr>
@@ -1505,6 +1503,138 @@
       </w:r>
       <w:bookmarkEnd w:id="0"/>
       <w:bookmarkEnd w:id="1"/>
+    </w:p>
+    <w:p>
+      <w:pPr>
+        <w:spacing w:after="0"/>
+        <w:rPr>
+          <w:rFonts w:ascii="Arial" w:hAnsi="Arial" w:cs="Arial"/>
+          <w:color w:val="000000"/>
+          <w:lang w:val="en-GB"/>
+        </w:rPr>
+      </w:pPr>
+    </w:p>
+    <w:p>
+      <w:pPr>
+        <w:pStyle w:val="Heading2"/>
+        <w:rPr>
+          <w:lang w:val="en-GB"/>
+        </w:rPr>
+      </w:pPr>
+      <w:r>
+        <w:rPr>
+          <w:lang w:val="en-GB"/>
+        </w:rPr>
+        <w:t>Projektet I forhold til kursusmålene</w:t>
+      </w:r>
+    </w:p>
+    <w:p/>
+    <w:p>
+      <w:r>
+        <w:t>Kursusmål</w:t>
+      </w:r>
+      <w:r>
+        <w:t xml:space="preserve"> er fremhævet med kursiv i den følgende tekst</w:t>
+      </w:r>
+    </w:p>
+    <w:p/>
+    <w:p>
+      <w:pPr>
+        <w:rPr>
+          <w:i/>
+        </w:rPr>
+      </w:pPr>
+      <w:r>
+        <w:rPr>
+          <w:i/>
+        </w:rPr>
+        <w:t>Udvikling af følgende kompetencer;</w:t>
+      </w:r>
+    </w:p>
+    <w:p>
+      <w:r>
+        <w:rPr>
+          <w:i/>
+        </w:rPr>
+        <w:t>Erfaring med at udvælge og kombinere XML- og webteknologier til udvikling af realistiske web-services</w:t>
+      </w:r>
+      <w:r>
+        <w:rPr>
+          <w:i/>
+        </w:rPr>
+        <w:t xml:space="preserve">. </w:t>
+      </w:r>
+      <w:r>
+        <w:t>Dokumenteres</w:t>
+      </w:r>
+      <w:r>
+        <w:t xml:space="preserve"> ved at udvikle et system som defineret i denne synopsis. Systemet inddrager jf. definitionen de omtalte teknologier.</w:t>
+      </w:r>
+    </w:p>
+    <w:p/>
+    <w:p>
+      <w:pPr>
+        <w:rPr>
+          <w:i/>
+        </w:rPr>
+      </w:pPr>
+      <w:r>
+        <w:rPr>
+          <w:i/>
+        </w:rPr>
+        <w:t>Efter gennemførelse af faget er det målet, at deltagerne kan:</w:t>
+      </w:r>
+    </w:p>
+    <w:p>
+      <w:r>
+        <w:rPr>
+          <w:i/>
+        </w:rPr>
+        <w:t>udvælge og motivere teknologier til e</w:t>
+      </w:r>
+      <w:r>
+        <w:rPr>
+          <w:i/>
+        </w:rPr>
+        <w:t xml:space="preserve">t konkret webudviklingsprojekt. </w:t>
+      </w:r>
+      <w:r>
+        <w:t>Motivation for de valgte teknologier vil fremgå af rapportens diskussion af alternative valgmuligheder.</w:t>
+      </w:r>
+    </w:p>
+    <w:p>
+      <w:r>
+        <w:rPr>
+          <w:i/>
+        </w:rPr>
+        <w:t>implementere og afteste et websystem samme</w:t>
+      </w:r>
+      <w:r>
+        <w:rPr>
+          <w:i/>
+        </w:rPr>
+        <w:t xml:space="preserve">nsat af forskellige teknologier. </w:t>
+      </w:r>
+      <w:r>
+        <w:t>D</w:t>
+      </w:r>
+      <w:r>
+        <w:t>okumenteres</w:t>
+      </w:r>
+      <w:r>
+        <w:t xml:space="preserve"> ved projektets kodebase og diskussion og gennemførelse af tests. Der vil også blive diskuteret potentielle problematikker med f.eks. skalerbarhed.</w:t>
+      </w:r>
+    </w:p>
+    <w:p>
+      <w:r>
+        <w:rPr>
+          <w:i/>
+        </w:rPr>
+        <w:t>dokumentere design og funktionalitet af et websystem.</w:t>
+      </w:r>
+      <w:r>
+        <w:t xml:space="preserve"> Design dokumenteres med diagrammer og tekst. Funktionalitet dokumenteres ved test af det samlede system.</w:t>
+      </w:r>
     </w:p>
     <w:sectPr>
       <w:pgSz w:w="11906" w:h="16838"/>
@@ -3648,6 +3778,7 @@
     <w:uiPriority w:val="99"/>
     <w:semiHidden/>
     <w:locked/>
+    <w:rsid w:val="00620FAE"/>
     <w:rPr>
       <w:rFonts w:cs="Times New Roman"/>
       <w:sz w:val="20"/>
@@ -3675,6 +3806,7 @@
     <w:uiPriority w:val="99"/>
     <w:semiHidden/>
     <w:locked/>
+    <w:rsid w:val="00620FAE"/>
     <w:rPr>
       <w:b/>
       <w:bCs/>

</xml_diff>